<commit_message>
Finalizando banco de dados
</commit_message>
<xml_diff>
--- a/Database Application & Data Science/Buyit - Entregável.docx
+++ b/Database Application & Data Science/Buyit - Entregável.docx
@@ -1540,7 +1540,7 @@
         </w:rPr>
         <w:fldChar w:fldCharType="separate"/>
       </w:r>
-      <w:hyperlink w:anchor="_Toc151041256" w:history="1">
+      <w:hyperlink w:anchor="_Toc151715731" w:history="1">
         <w:r>
           <w:rPr>
             <w:rStyle w:val="Hyperlink"/>
@@ -1580,7 +1580,7 @@
           <w:rPr>
             <w:webHidden/>
           </w:rPr>
-          <w:instrText xml:space="preserve"> PAGEREF _Toc151041256 \h </w:instrText>
+          <w:instrText xml:space="preserve"> PAGEREF _Toc151715731 \h </w:instrText>
         </w:r>
         <w:r>
           <w:rPr>
@@ -1622,7 +1622,7 @@
           <w14:ligatures w14:val="standardContextual"/>
         </w:rPr>
       </w:pPr>
-      <w:hyperlink w:anchor="_Toc151041257" w:history="1">
+      <w:hyperlink w:anchor="_Toc151715732" w:history="1">
         <w:r>
           <w:rPr>
             <w:rStyle w:val="Hyperlink"/>
@@ -1667,7 +1667,7 @@
             <w:noProof/>
             <w:webHidden/>
           </w:rPr>
-          <w:instrText xml:space="preserve"> PAGEREF _Toc151041257 \h </w:instrText>
+          <w:instrText xml:space="preserve"> PAGEREF _Toc151715732 \h </w:instrText>
         </w:r>
         <w:r>
           <w:rPr>
@@ -1713,7 +1713,7 @@
           <w14:ligatures w14:val="standardContextual"/>
         </w:rPr>
       </w:pPr>
-      <w:hyperlink w:anchor="_Toc151041258" w:history="1">
+      <w:hyperlink w:anchor="_Toc151715733" w:history="1">
         <w:r>
           <w:rPr>
             <w:rStyle w:val="Hyperlink"/>
@@ -1753,7 +1753,7 @@
           <w:rPr>
             <w:webHidden/>
           </w:rPr>
-          <w:instrText xml:space="preserve"> PAGEREF _Toc151041258 \h </w:instrText>
+          <w:instrText xml:space="preserve"> PAGEREF _Toc151715733 \h </w:instrText>
         </w:r>
         <w:r>
           <w:rPr>
@@ -1795,7 +1795,7 @@
           <w14:ligatures w14:val="standardContextual"/>
         </w:rPr>
       </w:pPr>
-      <w:hyperlink w:anchor="_Toc151041259" w:history="1">
+      <w:hyperlink w:anchor="_Toc151715734" w:history="1">
         <w:r>
           <w:rPr>
             <w:rStyle w:val="Hyperlink"/>
@@ -1835,7 +1835,7 @@
           <w:rPr>
             <w:webHidden/>
           </w:rPr>
-          <w:instrText xml:space="preserve"> PAGEREF _Toc151041259 \h </w:instrText>
+          <w:instrText xml:space="preserve"> PAGEREF _Toc151715734 \h </w:instrText>
         </w:r>
         <w:r>
           <w:rPr>
@@ -1877,7 +1877,7 @@
           <w14:ligatures w14:val="standardContextual"/>
         </w:rPr>
       </w:pPr>
-      <w:hyperlink w:anchor="_Toc151041260" w:history="1">
+      <w:hyperlink w:anchor="_Toc151715735" w:history="1">
         <w:r>
           <w:rPr>
             <w:rStyle w:val="Hyperlink"/>
@@ -1917,7 +1917,7 @@
           <w:rPr>
             <w:webHidden/>
           </w:rPr>
-          <w:instrText xml:space="preserve"> PAGEREF _Toc151041260 \h </w:instrText>
+          <w:instrText xml:space="preserve"> PAGEREF _Toc151715735 \h </w:instrText>
         </w:r>
         <w:r>
           <w:rPr>
@@ -1959,7 +1959,7 @@
           <w14:ligatures w14:val="standardContextual"/>
         </w:rPr>
       </w:pPr>
-      <w:hyperlink w:anchor="_Toc151041261" w:history="1">
+      <w:hyperlink w:anchor="_Toc151715736" w:history="1">
         <w:r>
           <w:rPr>
             <w:rStyle w:val="Hyperlink"/>
@@ -2004,7 +2004,7 @@
             <w:noProof/>
             <w:webHidden/>
           </w:rPr>
-          <w:instrText xml:space="preserve"> PAGEREF _Toc151041261 \h </w:instrText>
+          <w:instrText xml:space="preserve"> PAGEREF _Toc151715736 \h </w:instrText>
         </w:r>
         <w:r>
           <w:rPr>
@@ -2050,7 +2050,7 @@
           <w14:ligatures w14:val="standardContextual"/>
         </w:rPr>
       </w:pPr>
-      <w:hyperlink w:anchor="_Toc151041262" w:history="1">
+      <w:hyperlink w:anchor="_Toc151715737" w:history="1">
         <w:r>
           <w:rPr>
             <w:rStyle w:val="Hyperlink"/>
@@ -2095,7 +2095,7 @@
             <w:noProof/>
             <w:webHidden/>
           </w:rPr>
-          <w:instrText xml:space="preserve"> PAGEREF _Toc151041262 \h </w:instrText>
+          <w:instrText xml:space="preserve"> PAGEREF _Toc151715737 \h </w:instrText>
         </w:r>
         <w:r>
           <w:rPr>
@@ -2141,7 +2141,7 @@
           <w14:ligatures w14:val="standardContextual"/>
         </w:rPr>
       </w:pPr>
-      <w:hyperlink w:anchor="_Toc151041263" w:history="1">
+      <w:hyperlink w:anchor="_Toc151715738" w:history="1">
         <w:r>
           <w:rPr>
             <w:rStyle w:val="Hyperlink"/>
@@ -2186,7 +2186,7 @@
             <w:noProof/>
             <w:webHidden/>
           </w:rPr>
-          <w:instrText xml:space="preserve"> PAGEREF _Toc151041263 \h </w:instrText>
+          <w:instrText xml:space="preserve"> PAGEREF _Toc151715738 \h </w:instrText>
         </w:r>
         <w:r>
           <w:rPr>
@@ -2232,7 +2232,7 @@
           <w14:ligatures w14:val="standardContextual"/>
         </w:rPr>
       </w:pPr>
-      <w:hyperlink w:anchor="_Toc151041264" w:history="1">
+      <w:hyperlink w:anchor="_Toc151715739" w:history="1">
         <w:r>
           <w:rPr>
             <w:rStyle w:val="Hyperlink"/>
@@ -2277,7 +2277,7 @@
             <w:noProof/>
             <w:webHidden/>
           </w:rPr>
-          <w:instrText xml:space="preserve"> PAGEREF _Toc151041264 \h </w:instrText>
+          <w:instrText xml:space="preserve"> PAGEREF _Toc151715739 \h </w:instrText>
         </w:r>
         <w:r>
           <w:rPr>
@@ -2323,7 +2323,7 @@
           <w14:ligatures w14:val="standardContextual"/>
         </w:rPr>
       </w:pPr>
-      <w:hyperlink w:anchor="_Toc151041265" w:history="1">
+      <w:hyperlink w:anchor="_Toc151715740" w:history="1">
         <w:r>
           <w:rPr>
             <w:rStyle w:val="Hyperlink"/>
@@ -2368,7 +2368,7 @@
             <w:noProof/>
             <w:webHidden/>
           </w:rPr>
-          <w:instrText xml:space="preserve"> PAGEREF _Toc151041265 \h </w:instrText>
+          <w:instrText xml:space="preserve"> PAGEREF _Toc151715740 \h </w:instrText>
         </w:r>
         <w:r>
           <w:rPr>
@@ -2414,7 +2414,7 @@
           <w14:ligatures w14:val="standardContextual"/>
         </w:rPr>
       </w:pPr>
-      <w:hyperlink w:anchor="_Toc151041266" w:history="1">
+      <w:hyperlink w:anchor="_Toc151715741" w:history="1">
         <w:r>
           <w:rPr>
             <w:rStyle w:val="Hyperlink"/>
@@ -2459,7 +2459,7 @@
             <w:noProof/>
             <w:webHidden/>
           </w:rPr>
-          <w:instrText xml:space="preserve"> PAGEREF _Toc151041266 \h </w:instrText>
+          <w:instrText xml:space="preserve"> PAGEREF _Toc151715741 \h </w:instrText>
         </w:r>
         <w:r>
           <w:rPr>
@@ -2505,7 +2505,7 @@
           <w14:ligatures w14:val="standardContextual"/>
         </w:rPr>
       </w:pPr>
-      <w:hyperlink w:anchor="_Toc151041267" w:history="1">
+      <w:hyperlink w:anchor="_Toc151715742" w:history="1">
         <w:r>
           <w:rPr>
             <w:rStyle w:val="Hyperlink"/>
@@ -2550,7 +2550,7 @@
             <w:noProof/>
             <w:webHidden/>
           </w:rPr>
-          <w:instrText xml:space="preserve"> PAGEREF _Toc151041267 \h </w:instrText>
+          <w:instrText xml:space="preserve"> PAGEREF _Toc151715742 \h </w:instrText>
         </w:r>
         <w:r>
           <w:rPr>
@@ -2596,7 +2596,7 @@
           <w14:ligatures w14:val="standardContextual"/>
         </w:rPr>
       </w:pPr>
-      <w:hyperlink w:anchor="_Toc151041268" w:history="1">
+      <w:hyperlink w:anchor="_Toc151715743" w:history="1">
         <w:r>
           <w:rPr>
             <w:rStyle w:val="Hyperlink"/>
@@ -2620,7 +2620,7 @@
             <w:rStyle w:val="Hyperlink"/>
             <w:noProof/>
           </w:rPr>
-          <w:t>CONTATO</w:t>
+          <w:t>TIPO_CONTATO</w:t>
         </w:r>
         <w:r>
           <w:rPr>
@@ -2641,7 +2641,7 @@
             <w:noProof/>
             <w:webHidden/>
           </w:rPr>
-          <w:instrText xml:space="preserve"> PAGEREF _Toc151041268 \h </w:instrText>
+          <w:instrText xml:space="preserve"> PAGEREF _Toc151715743 \h </w:instrText>
         </w:r>
         <w:r>
           <w:rPr>
@@ -2687,7 +2687,7 @@
           <w14:ligatures w14:val="standardContextual"/>
         </w:rPr>
       </w:pPr>
-      <w:hyperlink w:anchor="_Toc151041269" w:history="1">
+      <w:hyperlink w:anchor="_Toc151715744" w:history="1">
         <w:r>
           <w:rPr>
             <w:rStyle w:val="Hyperlink"/>
@@ -2711,7 +2711,7 @@
             <w:rStyle w:val="Hyperlink"/>
             <w:noProof/>
           </w:rPr>
-          <w:t>TELEFONE</w:t>
+          <w:t>FORMA_CONTATO</w:t>
         </w:r>
         <w:r>
           <w:rPr>
@@ -2732,7 +2732,7 @@
             <w:noProof/>
             <w:webHidden/>
           </w:rPr>
-          <w:instrText xml:space="preserve"> PAGEREF _Toc151041269 \h </w:instrText>
+          <w:instrText xml:space="preserve"> PAGEREF _Toc151715744 \h </w:instrText>
         </w:r>
         <w:r>
           <w:rPr>
@@ -2778,7 +2778,7 @@
           <w14:ligatures w14:val="standardContextual"/>
         </w:rPr>
       </w:pPr>
-      <w:hyperlink w:anchor="_Toc151041270" w:history="1">
+      <w:hyperlink w:anchor="_Toc151715745" w:history="1">
         <w:r>
           <w:rPr>
             <w:rStyle w:val="Hyperlink"/>
@@ -2802,7 +2802,7 @@
             <w:rStyle w:val="Hyperlink"/>
             <w:noProof/>
           </w:rPr>
-          <w:t>EMAIL</w:t>
+          <w:t>TAG</w:t>
         </w:r>
         <w:r>
           <w:rPr>
@@ -2823,7 +2823,7 @@
             <w:noProof/>
             <w:webHidden/>
           </w:rPr>
-          <w:instrText xml:space="preserve"> PAGEREF _Toc151041270 \h </w:instrText>
+          <w:instrText xml:space="preserve"> PAGEREF _Toc151715745 \h </w:instrText>
         </w:r>
         <w:r>
           <w:rPr>
@@ -2843,7 +2843,7 @@
             <w:noProof/>
             <w:webHidden/>
           </w:rPr>
-          <w:t>20</w:t>
+          <w:t>19</w:t>
         </w:r>
         <w:r>
           <w:rPr>
@@ -2869,7 +2869,7 @@
           <w14:ligatures w14:val="standardContextual"/>
         </w:rPr>
       </w:pPr>
-      <w:hyperlink w:anchor="_Toc151041271" w:history="1">
+      <w:hyperlink w:anchor="_Toc151715746" w:history="1">
         <w:r>
           <w:rPr>
             <w:rStyle w:val="Hyperlink"/>
@@ -2893,7 +2893,7 @@
             <w:rStyle w:val="Hyperlink"/>
             <w:noProof/>
           </w:rPr>
-          <w:t>TAG</w:t>
+          <w:t>USUARIO_TAG</w:t>
         </w:r>
         <w:r>
           <w:rPr>
@@ -2914,7 +2914,7 @@
             <w:noProof/>
             <w:webHidden/>
           </w:rPr>
-          <w:instrText xml:space="preserve"> PAGEREF _Toc151041271 \h </w:instrText>
+          <w:instrText xml:space="preserve"> PAGEREF _Toc151715746 \h </w:instrText>
         </w:r>
         <w:r>
           <w:rPr>
@@ -2960,7 +2960,7 @@
           <w14:ligatures w14:val="standardContextual"/>
         </w:rPr>
       </w:pPr>
-      <w:hyperlink w:anchor="_Toc151041272" w:history="1">
+      <w:hyperlink w:anchor="_Toc151715747" w:history="1">
         <w:r>
           <w:rPr>
             <w:rStyle w:val="Hyperlink"/>
@@ -2984,7 +2984,7 @@
             <w:rStyle w:val="Hyperlink"/>
             <w:noProof/>
           </w:rPr>
-          <w:t>USUARIO_TAG</w:t>
+          <w:t>DEPARTAMENTO</w:t>
         </w:r>
         <w:r>
           <w:rPr>
@@ -3005,7 +3005,7 @@
             <w:noProof/>
             <w:webHidden/>
           </w:rPr>
-          <w:instrText xml:space="preserve"> PAGEREF _Toc151041272 \h </w:instrText>
+          <w:instrText xml:space="preserve"> PAGEREF _Toc151715747 \h </w:instrText>
         </w:r>
         <w:r>
           <w:rPr>
@@ -3025,7 +3025,7 @@
             <w:noProof/>
             <w:webHidden/>
           </w:rPr>
-          <w:t>23</w:t>
+          <w:t>22</w:t>
         </w:r>
         <w:r>
           <w:rPr>
@@ -3051,7 +3051,7 @@
           <w14:ligatures w14:val="standardContextual"/>
         </w:rPr>
       </w:pPr>
-      <w:hyperlink w:anchor="_Toc151041273" w:history="1">
+      <w:hyperlink w:anchor="_Toc151715748" w:history="1">
         <w:r>
           <w:rPr>
             <w:rStyle w:val="Hyperlink"/>
@@ -3075,7 +3075,7 @@
             <w:rStyle w:val="Hyperlink"/>
             <w:noProof/>
           </w:rPr>
-          <w:t>DEPARTAMENTO</w:t>
+          <w:t>TAG_DEPARTAMENTO</w:t>
         </w:r>
         <w:r>
           <w:rPr>
@@ -3096,7 +3096,7 @@
             <w:noProof/>
             <w:webHidden/>
           </w:rPr>
-          <w:instrText xml:space="preserve"> PAGEREF _Toc151041273 \h </w:instrText>
+          <w:instrText xml:space="preserve"> PAGEREF _Toc151715748 \h </w:instrText>
         </w:r>
         <w:r>
           <w:rPr>
@@ -3142,7 +3142,7 @@
           <w14:ligatures w14:val="standardContextual"/>
         </w:rPr>
       </w:pPr>
-      <w:hyperlink w:anchor="_Toc151041274" w:history="1">
+      <w:hyperlink w:anchor="_Toc151715749" w:history="1">
         <w:r>
           <w:rPr>
             <w:rStyle w:val="Hyperlink"/>
@@ -3166,7 +3166,7 @@
             <w:rStyle w:val="Hyperlink"/>
             <w:noProof/>
           </w:rPr>
-          <w:t>TAG_DEPARTAMENTO</w:t>
+          <w:t>PRODUTO</w:t>
         </w:r>
         <w:r>
           <w:rPr>
@@ -3187,7 +3187,7 @@
             <w:noProof/>
             <w:webHidden/>
           </w:rPr>
-          <w:instrText xml:space="preserve"> PAGEREF _Toc151041274 \h </w:instrText>
+          <w:instrText xml:space="preserve"> PAGEREF _Toc151715749 \h </w:instrText>
         </w:r>
         <w:r>
           <w:rPr>
@@ -3207,7 +3207,7 @@
             <w:noProof/>
             <w:webHidden/>
           </w:rPr>
-          <w:t>26</w:t>
+          <w:t>25</w:t>
         </w:r>
         <w:r>
           <w:rPr>
@@ -3233,7 +3233,7 @@
           <w14:ligatures w14:val="standardContextual"/>
         </w:rPr>
       </w:pPr>
-      <w:hyperlink w:anchor="_Toc151041275" w:history="1">
+      <w:hyperlink w:anchor="_Toc151715750" w:history="1">
         <w:r>
           <w:rPr>
             <w:rStyle w:val="Hyperlink"/>
@@ -3257,7 +3257,7 @@
             <w:rStyle w:val="Hyperlink"/>
             <w:noProof/>
           </w:rPr>
-          <w:t>PRODUTO</w:t>
+          <w:t>PRODUTO_TAG</w:t>
         </w:r>
         <w:r>
           <w:rPr>
@@ -3278,7 +3278,7 @@
             <w:noProof/>
             <w:webHidden/>
           </w:rPr>
-          <w:instrText xml:space="preserve"> PAGEREF _Toc151041275 \h </w:instrText>
+          <w:instrText xml:space="preserve"> PAGEREF _Toc151715750 \h </w:instrText>
         </w:r>
         <w:r>
           <w:rPr>
@@ -3324,7 +3324,7 @@
           <w14:ligatures w14:val="standardContextual"/>
         </w:rPr>
       </w:pPr>
-      <w:hyperlink w:anchor="_Toc151041276" w:history="1">
+      <w:hyperlink w:anchor="_Toc151715751" w:history="1">
         <w:r>
           <w:rPr>
             <w:rStyle w:val="Hyperlink"/>
@@ -3348,7 +3348,7 @@
             <w:rStyle w:val="Hyperlink"/>
             <w:noProof/>
           </w:rPr>
-          <w:t>PRODUTO_TAG</w:t>
+          <w:t>STATUS</w:t>
         </w:r>
         <w:r>
           <w:rPr>
@@ -3369,7 +3369,7 @@
             <w:noProof/>
             <w:webHidden/>
           </w:rPr>
-          <w:instrText xml:space="preserve"> PAGEREF _Toc151041276 \h </w:instrText>
+          <w:instrText xml:space="preserve"> PAGEREF _Toc151715751 \h </w:instrText>
         </w:r>
         <w:r>
           <w:rPr>
@@ -3389,7 +3389,7 @@
             <w:noProof/>
             <w:webHidden/>
           </w:rPr>
-          <w:t>29</w:t>
+          <w:t>28</w:t>
         </w:r>
         <w:r>
           <w:rPr>
@@ -3415,7 +3415,7 @@
           <w14:ligatures w14:val="standardContextual"/>
         </w:rPr>
       </w:pPr>
-      <w:hyperlink w:anchor="_Toc151041277" w:history="1">
+      <w:hyperlink w:anchor="_Toc151715752" w:history="1">
         <w:r>
           <w:rPr>
             <w:rStyle w:val="Hyperlink"/>
@@ -3439,7 +3439,7 @@
             <w:rStyle w:val="Hyperlink"/>
             <w:noProof/>
           </w:rPr>
-          <w:t>STATUS</w:t>
+          <w:t>COTACAO</w:t>
         </w:r>
         <w:r>
           <w:rPr>
@@ -3460,7 +3460,7 @@
             <w:noProof/>
             <w:webHidden/>
           </w:rPr>
-          <w:instrText xml:space="preserve"> PAGEREF _Toc151041277 \h </w:instrText>
+          <w:instrText xml:space="preserve"> PAGEREF _Toc151715752 \h </w:instrText>
         </w:r>
         <w:r>
           <w:rPr>
@@ -3506,7 +3506,7 @@
           <w14:ligatures w14:val="standardContextual"/>
         </w:rPr>
       </w:pPr>
-      <w:hyperlink w:anchor="_Toc151041278" w:history="1">
+      <w:hyperlink w:anchor="_Toc151715753" w:history="1">
         <w:r>
           <w:rPr>
             <w:rStyle w:val="Hyperlink"/>
@@ -3530,7 +3530,7 @@
             <w:rStyle w:val="Hyperlink"/>
             <w:noProof/>
           </w:rPr>
-          <w:t>COTACAO</w:t>
+          <w:t>AVALIACAO</w:t>
         </w:r>
         <w:r>
           <w:rPr>
@@ -3551,7 +3551,7 @@
             <w:noProof/>
             <w:webHidden/>
           </w:rPr>
-          <w:instrText xml:space="preserve"> PAGEREF _Toc151041278 \h </w:instrText>
+          <w:instrText xml:space="preserve"> PAGEREF _Toc151715753 \h </w:instrText>
         </w:r>
         <w:r>
           <w:rPr>
@@ -3571,7 +3571,7 @@
             <w:noProof/>
             <w:webHidden/>
           </w:rPr>
-          <w:t>32</w:t>
+          <w:t>31</w:t>
         </w:r>
         <w:r>
           <w:rPr>
@@ -3597,7 +3597,7 @@
           <w14:ligatures w14:val="standardContextual"/>
         </w:rPr>
       </w:pPr>
-      <w:hyperlink w:anchor="_Toc151041279" w:history="1">
+      <w:hyperlink w:anchor="_Toc151715754" w:history="1">
         <w:r>
           <w:rPr>
             <w:rStyle w:val="Hyperlink"/>
@@ -3621,7 +3621,7 @@
             <w:rStyle w:val="Hyperlink"/>
             <w:noProof/>
           </w:rPr>
-          <w:t>AVALIACAO</w:t>
+          <w:t>HISTORICO</w:t>
         </w:r>
         <w:r>
           <w:rPr>
@@ -3642,7 +3642,7 @@
             <w:noProof/>
             <w:webHidden/>
           </w:rPr>
-          <w:instrText xml:space="preserve"> PAGEREF _Toc151041279 \h </w:instrText>
+          <w:instrText xml:space="preserve"> PAGEREF _Toc151715754 \h </w:instrText>
         </w:r>
         <w:r>
           <w:rPr>
@@ -3675,9 +3675,9 @@
     </w:p>
     <w:p>
       <w:pPr>
-        <w:pStyle w:val="Sumrio3"/>
+        <w:pStyle w:val="Sumrio2"/>
         <w:tabs>
-          <w:tab w:val="left" w:pos="1320"/>
+          <w:tab w:val="left" w:pos="1100"/>
         </w:tabs>
         <w:rPr>
           <w:rFonts w:asciiTheme="minorHAnsi" w:eastAsiaTheme="minorEastAsia" w:hAnsiTheme="minorHAnsi" w:cstheme="minorBidi"/>
@@ -3688,13 +3688,13 @@
           <w14:ligatures w14:val="standardContextual"/>
         </w:rPr>
       </w:pPr>
-      <w:hyperlink w:anchor="_Toc151041280" w:history="1">
+      <w:hyperlink w:anchor="_Toc151715755" w:history="1">
         <w:r>
           <w:rPr>
             <w:rStyle w:val="Hyperlink"/>
             <w:noProof/>
           </w:rPr>
-          <w:t>04.02.16.</w:t>
+          <w:t>04.03.</w:t>
         </w:r>
         <w:r>
           <w:rPr>
@@ -3712,7 +3712,7 @@
             <w:rStyle w:val="Hyperlink"/>
             <w:noProof/>
           </w:rPr>
-          <w:t>HISTORICO</w:t>
+          <w:t>BLOCO ANÔNIMO DE CONSULTA COM JOIN</w:t>
         </w:r>
         <w:r>
           <w:rPr>
@@ -3733,7 +3733,7 @@
             <w:noProof/>
             <w:webHidden/>
           </w:rPr>
-          <w:instrText xml:space="preserve"> PAGEREF _Toc151041280 \h </w:instrText>
+          <w:instrText xml:space="preserve"> PAGEREF _Toc151715755 \h </w:instrText>
         </w:r>
         <w:r>
           <w:rPr>
@@ -3779,13 +3779,13 @@
           <w14:ligatures w14:val="standardContextual"/>
         </w:rPr>
       </w:pPr>
-      <w:hyperlink w:anchor="_Toc151041281" w:history="1">
+      <w:hyperlink w:anchor="_Toc151715756" w:history="1">
         <w:r>
           <w:rPr>
             <w:rStyle w:val="Hyperlink"/>
             <w:noProof/>
           </w:rPr>
-          <w:t>04.03.</w:t>
+          <w:t>04.04.</w:t>
         </w:r>
         <w:r>
           <w:rPr>
@@ -3803,7 +3803,7 @@
             <w:rStyle w:val="Hyperlink"/>
             <w:noProof/>
           </w:rPr>
-          <w:t>BLOCO ANÔNIMO DE CONSULTA COM JOIN</w:t>
+          <w:t>PROCEDURE COM RELATÓRIO</w:t>
         </w:r>
         <w:r>
           <w:rPr>
@@ -3824,7 +3824,7 @@
             <w:noProof/>
             <w:webHidden/>
           </w:rPr>
-          <w:instrText xml:space="preserve"> PAGEREF _Toc151041281 \h </w:instrText>
+          <w:instrText xml:space="preserve"> PAGEREF _Toc151715756 \h </w:instrText>
         </w:r>
         <w:r>
           <w:rPr>
@@ -3844,98 +3844,7 @@
             <w:noProof/>
             <w:webHidden/>
           </w:rPr>
-          <w:t>37</w:t>
-        </w:r>
-        <w:r>
-          <w:rPr>
-            <w:noProof/>
-            <w:webHidden/>
-          </w:rPr>
-          <w:fldChar w:fldCharType="end"/>
-        </w:r>
-      </w:hyperlink>
-    </w:p>
-    <w:p>
-      <w:pPr>
-        <w:pStyle w:val="Sumrio2"/>
-        <w:tabs>
-          <w:tab w:val="left" w:pos="1100"/>
-        </w:tabs>
-        <w:rPr>
-          <w:rFonts w:asciiTheme="minorHAnsi" w:eastAsiaTheme="minorEastAsia" w:hAnsiTheme="minorHAnsi" w:cstheme="minorBidi"/>
-          <w:noProof/>
-          <w:kern w:val="2"/>
-          <w:sz w:val="22"/>
-          <w:lang w:eastAsia="pt-BR"/>
-          <w14:ligatures w14:val="standardContextual"/>
-        </w:rPr>
-      </w:pPr>
-      <w:hyperlink w:anchor="_Toc151041282" w:history="1">
-        <w:r>
-          <w:rPr>
-            <w:rStyle w:val="Hyperlink"/>
-            <w:noProof/>
-          </w:rPr>
-          <w:t>04.04.</w:t>
-        </w:r>
-        <w:r>
-          <w:rPr>
-            <w:rFonts w:asciiTheme="minorHAnsi" w:eastAsiaTheme="minorEastAsia" w:hAnsiTheme="minorHAnsi" w:cstheme="minorBidi"/>
-            <w:noProof/>
-            <w:kern w:val="2"/>
-            <w:sz w:val="22"/>
-            <w:lang w:eastAsia="pt-BR"/>
-            <w14:ligatures w14:val="standardContextual"/>
-          </w:rPr>
-          <w:tab/>
-        </w:r>
-        <w:r>
-          <w:rPr>
-            <w:rStyle w:val="Hyperlink"/>
-            <w:noProof/>
-          </w:rPr>
-          <w:t>PROCEDURE COM RELATÓRIO</w:t>
-        </w:r>
-        <w:r>
-          <w:rPr>
-            <w:noProof/>
-            <w:webHidden/>
-          </w:rPr>
-          <w:tab/>
-        </w:r>
-        <w:r>
-          <w:rPr>
-            <w:noProof/>
-            <w:webHidden/>
-          </w:rPr>
-          <w:fldChar w:fldCharType="begin"/>
-        </w:r>
-        <w:r>
-          <w:rPr>
-            <w:noProof/>
-            <w:webHidden/>
-          </w:rPr>
-          <w:instrText xml:space="preserve"> PAGEREF _Toc151041282 \h </w:instrText>
-        </w:r>
-        <w:r>
-          <w:rPr>
-            <w:noProof/>
-            <w:webHidden/>
-          </w:rPr>
-        </w:r>
-        <w:r>
-          <w:rPr>
-            <w:noProof/>
-            <w:webHidden/>
-          </w:rPr>
-          <w:fldChar w:fldCharType="separate"/>
-        </w:r>
-        <w:r>
-          <w:rPr>
-            <w:noProof/>
-            <w:webHidden/>
-          </w:rPr>
-          <w:t>38</w:t>
+          <w:t>36</w:t>
         </w:r>
         <w:r>
           <w:rPr>
@@ -3984,7 +3893,7 @@
         <w:lastRenderedPageBreak/>
         <w:t xml:space="preserve"> </w:t>
       </w:r>
-      <w:bookmarkStart w:id="1" w:name="_Toc151041256"/>
+      <w:bookmarkStart w:id="1" w:name="_Toc151715731"/>
       <w:r>
         <w:t>DESCRIÇÃO DO PROJETO</w:t>
       </w:r>
@@ -4175,7 +4084,7 @@
           <w:numId w:val="18"/>
         </w:numPr>
       </w:pPr>
-      <w:bookmarkStart w:id="2" w:name="_Toc151041257"/>
+      <w:bookmarkStart w:id="2" w:name="_Toc151715732"/>
       <w:r>
         <w:lastRenderedPageBreak/>
         <w:t>REGRAS DE NEGÓCIO</w:t>
@@ -4369,7 +4278,21 @@
           <w:b/>
           <w:bCs/>
         </w:rPr>
-        <w:t>Política de Ranking e Filtro de Fornecedores (RN0</w:t>
+        <w:t xml:space="preserve">Política de </w:t>
+      </w:r>
+      <w:r>
+        <w:rPr>
+          <w:b/>
+          <w:bCs/>
+        </w:rPr>
+        <w:t xml:space="preserve">Avaliação </w:t>
+      </w:r>
+      <w:r>
+        <w:rPr>
+          <w:b/>
+          <w:bCs/>
+        </w:rPr>
+        <w:t>de Fornecedores (RN0</w:t>
       </w:r>
       <w:r>
         <w:rPr>
@@ -4603,7 +4526,7 @@
         <w:lastRenderedPageBreak/>
         <w:t xml:space="preserve"> </w:t>
       </w:r>
-      <w:bookmarkStart w:id="3" w:name="_Toc151041258"/>
+      <w:bookmarkStart w:id="3" w:name="_Toc151715733"/>
       <w:r>
         <w:t>MODELO LÓGICO DO BANCO DE DADOS</w:t>
       </w:r>
@@ -4618,10 +4541,10 @@
           <w:noProof/>
         </w:rPr>
         <w:drawing>
-          <wp:inline distT="0" distB="0" distL="0" distR="0" wp14:anchorId="30CF5963" wp14:editId="6236F76E">
-            <wp:extent cx="5760085" cy="3698875"/>
-            <wp:effectExtent l="0" t="0" r="0" b="0"/>
-            <wp:docPr id="1034325009" name="Imagem 1" descr="Diagrama, Esquemático&#10;&#10;Descrição gerada automaticamente"/>
+          <wp:inline distT="0" distB="0" distL="0" distR="0" wp14:anchorId="630DF4F7" wp14:editId="25991BB1">
+            <wp:extent cx="5760085" cy="3726180"/>
+            <wp:effectExtent l="0" t="0" r="0" b="7620"/>
+            <wp:docPr id="1367879934" name="Imagem 1" descr="Diagrama, Esquemático&#10;&#10;Descrição gerada automaticamente"/>
             <wp:cNvGraphicFramePr>
               <a:graphicFrameLocks xmlns:a="http://schemas.openxmlformats.org/drawingml/2006/main" noChangeAspect="1"/>
             </wp:cNvGraphicFramePr>
@@ -4629,7 +4552,7 @@
               <a:graphicData uri="http://schemas.openxmlformats.org/drawingml/2006/picture">
                 <pic:pic xmlns:pic="http://schemas.openxmlformats.org/drawingml/2006/picture">
                   <pic:nvPicPr>
-                    <pic:cNvPr id="1034325009" name="Imagem 1" descr="Diagrama, Esquemático&#10;&#10;Descrição gerada automaticamente"/>
+                    <pic:cNvPr id="1367879934" name="Imagem 1" descr="Diagrama, Esquemático&#10;&#10;Descrição gerada automaticamente"/>
                     <pic:cNvPicPr/>
                   </pic:nvPicPr>
                   <pic:blipFill>
@@ -4647,7 +4570,7 @@
                   <pic:spPr>
                     <a:xfrm>
                       <a:off x="0" y="0"/>
-                      <a:ext cx="5760085" cy="3698875"/>
+                      <a:ext cx="5760085" cy="3726180"/>
                     </a:xfrm>
                     <a:prstGeom prst="rect">
                       <a:avLst/>
@@ -4732,7 +4655,7 @@
         <w:lastRenderedPageBreak/>
         <w:t xml:space="preserve"> </w:t>
       </w:r>
-      <w:bookmarkStart w:id="4" w:name="_Toc151041259"/>
+      <w:bookmarkStart w:id="4" w:name="_Toc151715734"/>
       <w:r>
         <w:t>MODELO FÍSICO DO BANCO DE DADOS</w:t>
       </w:r>
@@ -4752,10 +4675,10 @@
           <w:noProof/>
         </w:rPr>
         <w:drawing>
-          <wp:inline distT="0" distB="0" distL="0" distR="0" wp14:anchorId="7694B737" wp14:editId="2D368170">
-            <wp:extent cx="5760085" cy="3709035"/>
-            <wp:effectExtent l="0" t="0" r="0" b="5715"/>
-            <wp:docPr id="1636017581" name="Imagem 2" descr="Diagrama&#10;&#10;Descrição gerada automaticamente"/>
+          <wp:inline distT="0" distB="0" distL="0" distR="0" wp14:anchorId="0DD670B9" wp14:editId="6A53A2CA">
+            <wp:extent cx="5760085" cy="3393440"/>
+            <wp:effectExtent l="0" t="0" r="0" b="0"/>
+            <wp:docPr id="942587064" name="Imagem 2" descr="Diagrama&#10;&#10;Descrição gerada automaticamente"/>
             <wp:cNvGraphicFramePr>
               <a:graphicFrameLocks xmlns:a="http://schemas.openxmlformats.org/drawingml/2006/main" noChangeAspect="1"/>
             </wp:cNvGraphicFramePr>
@@ -4763,7 +4686,7 @@
               <a:graphicData uri="http://schemas.openxmlformats.org/drawingml/2006/picture">
                 <pic:pic xmlns:pic="http://schemas.openxmlformats.org/drawingml/2006/picture">
                   <pic:nvPicPr>
-                    <pic:cNvPr id="1636017581" name="Imagem 2" descr="Diagrama&#10;&#10;Descrição gerada automaticamente"/>
+                    <pic:cNvPr id="942587064" name="Imagem 2" descr="Diagrama&#10;&#10;Descrição gerada automaticamente"/>
                     <pic:cNvPicPr/>
                   </pic:nvPicPr>
                   <pic:blipFill>
@@ -4781,7 +4704,7 @@
                   <pic:spPr>
                     <a:xfrm>
                       <a:off x="0" y="0"/>
-                      <a:ext cx="5760085" cy="3709035"/>
+                      <a:ext cx="5760085" cy="3393440"/>
                     </a:xfrm>
                     <a:prstGeom prst="rect">
                       <a:avLst/>
@@ -4861,7 +4784,7 @@
         <w:lastRenderedPageBreak/>
         <w:t xml:space="preserve"> </w:t>
       </w:r>
-      <w:bookmarkStart w:id="5" w:name="_Toc151041260"/>
+      <w:bookmarkStart w:id="5" w:name="_Toc151715735"/>
       <w:r>
         <w:t>PRINTS DE EXECUÇÕES DOS SCRIPTS</w:t>
       </w:r>
@@ -4871,7 +4794,7 @@
       <w:pPr>
         <w:pStyle w:val="Ttulo2"/>
       </w:pPr>
-      <w:bookmarkStart w:id="6" w:name="_Toc151041261"/>
+      <w:bookmarkStart w:id="6" w:name="_Toc151715736"/>
       <w:r>
         <w:t>FUNÇÕES PARA VALIDAR ENTRADA DE DADOS</w:t>
       </w:r>
@@ -4885,7 +4808,7 @@
           <w:numId w:val="20"/>
         </w:numPr>
       </w:pPr>
-      <w:bookmarkStart w:id="7" w:name="_Toc151041262"/>
+      <w:bookmarkStart w:id="7" w:name="_Toc151715737"/>
       <w:r>
         <w:t>VALIDANDO ENTRADA DE EMAIL</w:t>
       </w:r>
@@ -5003,7 +4926,7 @@
           <w:numId w:val="20"/>
         </w:numPr>
       </w:pPr>
-      <w:bookmarkStart w:id="8" w:name="_Toc151041263"/>
+      <w:bookmarkStart w:id="8" w:name="_Toc151715738"/>
       <w:r>
         <w:lastRenderedPageBreak/>
         <w:t>VALIDANDO ENTRADA DE CNPJ</w:t>
@@ -5120,7 +5043,7 @@
       <w:pPr>
         <w:pStyle w:val="Ttulo2"/>
       </w:pPr>
-      <w:bookmarkStart w:id="9" w:name="_Toc151041264"/>
+      <w:bookmarkStart w:id="9" w:name="_Toc151715739"/>
       <w:r>
         <w:lastRenderedPageBreak/>
         <w:t>PROCEDURES DE INSERT/UPDATE E DELETE</w:t>
@@ -5143,7 +5066,7 @@
       <w:pPr>
         <w:pStyle w:val="Ttulo3"/>
       </w:pPr>
-      <w:bookmarkStart w:id="10" w:name="_Toc151041265"/>
+      <w:bookmarkStart w:id="10" w:name="_Toc151715740"/>
       <w:r>
         <w:t>PESSOA</w:t>
       </w:r>
@@ -5298,6 +5221,7 @@
         <w:rPr>
           <w:b/>
           <w:bCs/>
+          <w:noProof/>
         </w:rPr>
         <w:drawing>
           <wp:inline distT="0" distB="0" distL="0" distR="0" wp14:anchorId="54B369D6" wp14:editId="01F00C77">
@@ -5369,6 +5293,7 @@
         <w:rPr>
           <w:b/>
           <w:bCs/>
+          <w:noProof/>
         </w:rPr>
         <w:drawing>
           <wp:inline distT="0" distB="0" distL="0" distR="0" wp14:anchorId="39D04DD8" wp14:editId="07471EA8">
@@ -5421,7 +5346,7 @@
       <w:pPr>
         <w:pStyle w:val="Ttulo3"/>
       </w:pPr>
-      <w:bookmarkStart w:id="11" w:name="_Toc151041266"/>
+      <w:bookmarkStart w:id="11" w:name="_Toc151715741"/>
       <w:r>
         <w:lastRenderedPageBreak/>
         <w:t>PESSOA_JURIDICA</w:t>
@@ -5463,6 +5388,7 @@
         <w:rPr>
           <w:b/>
           <w:bCs/>
+          <w:noProof/>
         </w:rPr>
         <w:drawing>
           <wp:inline distT="0" distB="0" distL="0" distR="0" wp14:anchorId="2FCE3659" wp14:editId="1507BBE4">
@@ -5536,6 +5462,7 @@
         <w:rPr>
           <w:b/>
           <w:bCs/>
+          <w:noProof/>
         </w:rPr>
         <w:drawing>
           <wp:inline distT="0" distB="0" distL="0" distR="0" wp14:anchorId="751D7409" wp14:editId="05F97383">
@@ -5619,6 +5546,7 @@
         <w:rPr>
           <w:b/>
           <w:bCs/>
+          <w:noProof/>
         </w:rPr>
         <w:drawing>
           <wp:inline distT="0" distB="0" distL="0" distR="0" wp14:anchorId="2FE8F896" wp14:editId="17955B07">
@@ -5671,7 +5599,7 @@
       <w:pPr>
         <w:pStyle w:val="Ttulo3"/>
       </w:pPr>
-      <w:bookmarkStart w:id="12" w:name="_Toc151041267"/>
+      <w:bookmarkStart w:id="12" w:name="_Toc151715742"/>
       <w:r>
         <w:lastRenderedPageBreak/>
         <w:t>USUARIO</w:t>
@@ -5705,6 +5633,9 @@
         <w:ind w:firstLine="0"/>
       </w:pPr>
       <w:r>
+        <w:rPr>
+          <w:noProof/>
+        </w:rPr>
         <w:drawing>
           <wp:inline distT="0" distB="0" distL="0" distR="0" wp14:anchorId="2AF64CEB" wp14:editId="45F1A185">
             <wp:extent cx="4324954" cy="3610479"/>
@@ -5774,6 +5705,9 @@
         <w:ind w:firstLine="0"/>
       </w:pPr>
       <w:r>
+        <w:rPr>
+          <w:noProof/>
+        </w:rPr>
         <w:drawing>
           <wp:inline distT="0" distB="0" distL="0" distR="0" wp14:anchorId="3E85F742" wp14:editId="43CC69E4">
             <wp:extent cx="4419600" cy="3366090"/>
@@ -5852,6 +5786,7 @@
         <w:rPr>
           <w:b/>
           <w:bCs/>
+          <w:noProof/>
         </w:rPr>
         <w:drawing>
           <wp:inline distT="0" distB="0" distL="0" distR="0" wp14:anchorId="3234493E" wp14:editId="41AC4F32">
@@ -5892,19 +5827,12 @@
     </w:p>
     <w:p>
       <w:pPr>
-        <w:pStyle w:val="Corpodetexto"/>
-        <w:ind w:firstLine="0"/>
-        <w:rPr>
-          <w:b/>
-          <w:bCs/>
-        </w:rPr>
-      </w:pPr>
-    </w:p>
-    <w:p>
-      <w:pPr>
         <w:pStyle w:val="Ttulo3"/>
       </w:pPr>
-      <w:bookmarkStart w:id="13" w:name="_Toc151041268"/>
+      <w:bookmarkStart w:id="13" w:name="_Toc151715743"/>
+      <w:r>
+        <w:t>TIPO_</w:t>
+      </w:r>
       <w:r>
         <w:t>CONTATO</w:t>
       </w:r>
@@ -5939,10 +5867,10 @@
       </w:pPr>
       <w:r>
         <w:drawing>
-          <wp:inline distT="0" distB="0" distL="0" distR="0" wp14:anchorId="767C6D54" wp14:editId="1E7B3989">
-            <wp:extent cx="3886742" cy="3610479"/>
+          <wp:inline distT="0" distB="0" distL="0" distR="0" wp14:anchorId="1F6A2DCB" wp14:editId="476B839C">
+            <wp:extent cx="3886742" cy="3439005"/>
             <wp:effectExtent l="0" t="0" r="0" b="9525"/>
-            <wp:docPr id="998219557" name="Imagem 1" descr="Interface gráfica do usuário, Texto, Aplicativo, Email&#10;&#10;Descrição gerada automaticamente"/>
+            <wp:docPr id="434991334" name="Imagem 1" descr="Interface gráfica do usuário, Texto, Aplicativo, Email&#10;&#10;Descrição gerada automaticamente"/>
             <wp:cNvGraphicFramePr>
               <a:graphicFrameLocks xmlns:a="http://schemas.openxmlformats.org/drawingml/2006/main" noChangeAspect="1"/>
             </wp:cNvGraphicFramePr>
@@ -5950,7 +5878,7 @@
               <a:graphicData uri="http://schemas.openxmlformats.org/drawingml/2006/picture">
                 <pic:pic xmlns:pic="http://schemas.openxmlformats.org/drawingml/2006/picture">
                   <pic:nvPicPr>
-                    <pic:cNvPr id="998219557" name="Imagem 1" descr="Interface gráfica do usuário, Texto, Aplicativo, Email&#10;&#10;Descrição gerada automaticamente"/>
+                    <pic:cNvPr id="434991334" name="Imagem 1" descr="Interface gráfica do usuário, Texto, Aplicativo, Email&#10;&#10;Descrição gerada automaticamente"/>
                     <pic:cNvPicPr/>
                   </pic:nvPicPr>
                   <pic:blipFill>
@@ -5962,7 +5890,7 @@
                   <pic:spPr>
                     <a:xfrm>
                       <a:off x="0" y="0"/>
-                      <a:ext cx="3886742" cy="3610479"/>
+                      <a:ext cx="3886742" cy="3439005"/>
                     </a:xfrm>
                     <a:prstGeom prst="rect">
                       <a:avLst/>
@@ -6005,10 +5933,10 @@
       </w:pPr>
       <w:r>
         <w:drawing>
-          <wp:inline distT="0" distB="0" distL="0" distR="0" wp14:anchorId="4DEEC54D" wp14:editId="5C140C1D">
-            <wp:extent cx="4706007" cy="3705742"/>
-            <wp:effectExtent l="0" t="0" r="0" b="9525"/>
-            <wp:docPr id="297700839" name="Imagem 1" descr="Interface gráfica do usuário, Texto, Aplicativo, Email&#10;&#10;Descrição gerada automaticamente"/>
+          <wp:inline distT="0" distB="0" distL="0" distR="0" wp14:anchorId="34C76BEC" wp14:editId="61840C75">
+            <wp:extent cx="4658375" cy="3581900"/>
+            <wp:effectExtent l="0" t="0" r="8890" b="0"/>
+            <wp:docPr id="1904877930" name="Imagem 1" descr="Interface gráfica do usuário, Texto, Aplicativo, Email&#10;&#10;Descrição gerada automaticamente"/>
             <wp:cNvGraphicFramePr>
               <a:graphicFrameLocks xmlns:a="http://schemas.openxmlformats.org/drawingml/2006/main" noChangeAspect="1"/>
             </wp:cNvGraphicFramePr>
@@ -6016,7 +5944,7 @@
               <a:graphicData uri="http://schemas.openxmlformats.org/drawingml/2006/picture">
                 <pic:pic xmlns:pic="http://schemas.openxmlformats.org/drawingml/2006/picture">
                   <pic:nvPicPr>
-                    <pic:cNvPr id="297700839" name="Imagem 1" descr="Interface gráfica do usuário, Texto, Aplicativo, Email&#10;&#10;Descrição gerada automaticamente"/>
+                    <pic:cNvPr id="1904877930" name="Imagem 1" descr="Interface gráfica do usuário, Texto, Aplicativo, Email&#10;&#10;Descrição gerada automaticamente"/>
                     <pic:cNvPicPr/>
                   </pic:nvPicPr>
                   <pic:blipFill>
@@ -6028,7 +5956,7 @@
                   <pic:spPr>
                     <a:xfrm>
                       <a:off x="0" y="0"/>
-                      <a:ext cx="4706007" cy="3705742"/>
+                      <a:ext cx="4658375" cy="3581900"/>
                     </a:xfrm>
                     <a:prstGeom prst="rect">
                       <a:avLst/>
@@ -6070,10 +5998,10 @@
       </w:pPr>
       <w:r>
         <w:drawing>
-          <wp:inline distT="0" distB="0" distL="0" distR="0" wp14:anchorId="7E2DC63D" wp14:editId="3D1B04CD">
-            <wp:extent cx="4505954" cy="3753374"/>
-            <wp:effectExtent l="0" t="0" r="9525" b="0"/>
-            <wp:docPr id="376128946" name="Imagem 1" descr="Interface gráfica do usuário, Texto, Aplicativo, Email&#10;&#10;Descrição gerada automaticamente"/>
+          <wp:inline distT="0" distB="0" distL="0" distR="0" wp14:anchorId="08E7A78A" wp14:editId="3A13112E">
+            <wp:extent cx="4458322" cy="3429479"/>
+            <wp:effectExtent l="0" t="0" r="0" b="0"/>
+            <wp:docPr id="500013844" name="Imagem 1" descr="Interface gráfica do usuário, Texto, Aplicativo, Email&#10;&#10;Descrição gerada automaticamente"/>
             <wp:cNvGraphicFramePr>
               <a:graphicFrameLocks xmlns:a="http://schemas.openxmlformats.org/drawingml/2006/main" noChangeAspect="1"/>
             </wp:cNvGraphicFramePr>
@@ -6081,7 +6009,7 @@
               <a:graphicData uri="http://schemas.openxmlformats.org/drawingml/2006/picture">
                 <pic:pic xmlns:pic="http://schemas.openxmlformats.org/drawingml/2006/picture">
                   <pic:nvPicPr>
-                    <pic:cNvPr id="376128946" name="Imagem 1" descr="Interface gráfica do usuário, Texto, Aplicativo, Email&#10;&#10;Descrição gerada automaticamente"/>
+                    <pic:cNvPr id="500013844" name="Imagem 1" descr="Interface gráfica do usuário, Texto, Aplicativo, Email&#10;&#10;Descrição gerada automaticamente"/>
                     <pic:cNvPicPr/>
                   </pic:nvPicPr>
                   <pic:blipFill>
@@ -6093,7 +6021,7 @@
                   <pic:spPr>
                     <a:xfrm>
                       <a:off x="0" y="0"/>
-                      <a:ext cx="4505954" cy="3753374"/>
+                      <a:ext cx="4458322" cy="3429479"/>
                     </a:xfrm>
                     <a:prstGeom prst="rect">
                       <a:avLst/>
@@ -6113,12 +6041,23 @@
     </w:p>
     <w:p>
       <w:pPr>
+        <w:pStyle w:val="Corpodetexto"/>
+      </w:pPr>
+    </w:p>
+    <w:p>
+      <w:pPr>
         <w:pStyle w:val="Ttulo3"/>
       </w:pPr>
-      <w:bookmarkStart w:id="14" w:name="_Toc151041269"/>
+      <w:bookmarkStart w:id="14" w:name="_Toc151715744"/>
       <w:r>
         <w:lastRenderedPageBreak/>
-        <w:t>TELEFONE</w:t>
+        <w:t>FORMA</w:t>
+      </w:r>
+      <w:r>
+        <w:t>_</w:t>
+      </w:r>
+      <w:r>
+        <w:t>CONTATO</w:t>
       </w:r>
       <w:bookmarkEnd w:id="14"/>
     </w:p>
@@ -6151,10 +6090,10 @@
       </w:pPr>
       <w:r>
         <w:drawing>
-          <wp:inline distT="0" distB="0" distL="0" distR="0" wp14:anchorId="07465CB4" wp14:editId="24954932">
-            <wp:extent cx="3599556" cy="3314700"/>
-            <wp:effectExtent l="0" t="0" r="1270" b="0"/>
-            <wp:docPr id="1321300981" name="Imagem 1" descr="Interface gráfica do usuário, Texto, Aplicativo, Email&#10;&#10;Descrição gerada automaticamente"/>
+          <wp:inline distT="0" distB="0" distL="0" distR="0" wp14:anchorId="5EF5F9B2" wp14:editId="1D790240">
+            <wp:extent cx="3991532" cy="3410426"/>
+            <wp:effectExtent l="0" t="0" r="9525" b="0"/>
+            <wp:docPr id="331549943" name="Imagem 1" descr="Interface gráfica do usuário, Texto, Aplicativo, Email&#10;&#10;Descrição gerada automaticamente"/>
             <wp:cNvGraphicFramePr>
               <a:graphicFrameLocks xmlns:a="http://schemas.openxmlformats.org/drawingml/2006/main" noChangeAspect="1"/>
             </wp:cNvGraphicFramePr>
@@ -6162,7 +6101,7 @@
               <a:graphicData uri="http://schemas.openxmlformats.org/drawingml/2006/picture">
                 <pic:pic xmlns:pic="http://schemas.openxmlformats.org/drawingml/2006/picture">
                   <pic:nvPicPr>
-                    <pic:cNvPr id="1321300981" name="Imagem 1" descr="Interface gráfica do usuário, Texto, Aplicativo, Email&#10;&#10;Descrição gerada automaticamente"/>
+                    <pic:cNvPr id="331549943" name="Imagem 1" descr="Interface gráfica do usuário, Texto, Aplicativo, Email&#10;&#10;Descrição gerada automaticamente"/>
                     <pic:cNvPicPr/>
                   </pic:nvPicPr>
                   <pic:blipFill>
@@ -6174,7 +6113,7 @@
                   <pic:spPr>
                     <a:xfrm>
                       <a:off x="0" y="0"/>
-                      <a:ext cx="3603798" cy="3318607"/>
+                      <a:ext cx="3991532" cy="3410426"/>
                     </a:xfrm>
                     <a:prstGeom prst="rect">
                       <a:avLst/>
@@ -6216,10 +6155,10 @@
       </w:pPr>
       <w:r>
         <w:drawing>
-          <wp:inline distT="0" distB="0" distL="0" distR="0" wp14:anchorId="2E40F98E" wp14:editId="3E0D7859">
-            <wp:extent cx="4258372" cy="3752850"/>
-            <wp:effectExtent l="0" t="0" r="8890" b="0"/>
-            <wp:docPr id="1561124323" name="Imagem 1" descr="Interface gráfica do usuário, Texto, Aplicativo, Email&#10;&#10;Descrição gerada automaticamente"/>
+          <wp:inline distT="0" distB="0" distL="0" distR="0" wp14:anchorId="3503C506" wp14:editId="6CAA4A93">
+            <wp:extent cx="4839375" cy="3419952"/>
+            <wp:effectExtent l="0" t="0" r="0" b="9525"/>
+            <wp:docPr id="1004953289" name="Imagem 1" descr="Interface gráfica do usuário, Texto, Aplicativo, Email&#10;&#10;Descrição gerada automaticamente"/>
             <wp:cNvGraphicFramePr>
               <a:graphicFrameLocks xmlns:a="http://schemas.openxmlformats.org/drawingml/2006/main" noChangeAspect="1"/>
             </wp:cNvGraphicFramePr>
@@ -6227,7 +6166,7 @@
               <a:graphicData uri="http://schemas.openxmlformats.org/drawingml/2006/picture">
                 <pic:pic xmlns:pic="http://schemas.openxmlformats.org/drawingml/2006/picture">
                   <pic:nvPicPr>
-                    <pic:cNvPr id="1561124323" name="Imagem 1" descr="Interface gráfica do usuário, Texto, Aplicativo, Email&#10;&#10;Descrição gerada automaticamente"/>
+                    <pic:cNvPr id="1004953289" name="Imagem 1" descr="Interface gráfica do usuário, Texto, Aplicativo, Email&#10;&#10;Descrição gerada automaticamente"/>
                     <pic:cNvPicPr/>
                   </pic:nvPicPr>
                   <pic:blipFill>
@@ -6239,7 +6178,7 @@
                   <pic:spPr>
                     <a:xfrm>
                       <a:off x="0" y="0"/>
-                      <a:ext cx="4261833" cy="3755900"/>
+                      <a:ext cx="4839375" cy="3419952"/>
                     </a:xfrm>
                     <a:prstGeom prst="rect">
                       <a:avLst/>
@@ -6278,15 +6217,14 @@
     </w:p>
     <w:p>
       <w:pPr>
-        <w:pStyle w:val="Corpodetexto"/>
         <w:ind w:firstLine="0"/>
       </w:pPr>
       <w:r>
         <w:drawing>
-          <wp:inline distT="0" distB="0" distL="0" distR="0" wp14:anchorId="14A96228" wp14:editId="4127675B">
-            <wp:extent cx="4544059" cy="3762900"/>
-            <wp:effectExtent l="0" t="0" r="9525" b="9525"/>
-            <wp:docPr id="2046902930" name="Imagem 1" descr="Interface gráfica do usuário, Texto, Aplicativo, Email&#10;&#10;Descrição gerada automaticamente"/>
+          <wp:inline distT="0" distB="0" distL="0" distR="0" wp14:anchorId="3424029A" wp14:editId="6484A143">
+            <wp:extent cx="4563112" cy="3524742"/>
+            <wp:effectExtent l="0" t="0" r="8890" b="0"/>
+            <wp:docPr id="952346617" name="Imagem 1" descr="Interface gráfica do usuário, Texto, Aplicativo, Email&#10;&#10;Descrição gerada automaticamente"/>
             <wp:cNvGraphicFramePr>
               <a:graphicFrameLocks xmlns:a="http://schemas.openxmlformats.org/drawingml/2006/main" noChangeAspect="1"/>
             </wp:cNvGraphicFramePr>
@@ -6294,7 +6232,7 @@
               <a:graphicData uri="http://schemas.openxmlformats.org/drawingml/2006/picture">
                 <pic:pic xmlns:pic="http://schemas.openxmlformats.org/drawingml/2006/picture">
                   <pic:nvPicPr>
-                    <pic:cNvPr id="2046902930" name="Imagem 1" descr="Interface gráfica do usuário, Texto, Aplicativo, Email&#10;&#10;Descrição gerada automaticamente"/>
+                    <pic:cNvPr id="952346617" name="Imagem 1" descr="Interface gráfica do usuário, Texto, Aplicativo, Email&#10;&#10;Descrição gerada automaticamente"/>
                     <pic:cNvPicPr/>
                   </pic:nvPicPr>
                   <pic:blipFill>
@@ -6306,7 +6244,7 @@
                   <pic:spPr>
                     <a:xfrm>
                       <a:off x="0" y="0"/>
-                      <a:ext cx="4544059" cy="3762900"/>
+                      <a:ext cx="4563112" cy="3524742"/>
                     </a:xfrm>
                     <a:prstGeom prst="rect">
                       <a:avLst/>
@@ -6323,10 +6261,9 @@
       <w:pPr>
         <w:pStyle w:val="Ttulo3"/>
       </w:pPr>
-      <w:bookmarkStart w:id="15" w:name="_Toc151041270"/>
-      <w:r>
-        <w:lastRenderedPageBreak/>
-        <w:t>EMAIL</w:t>
+      <w:bookmarkStart w:id="15" w:name="_Toc151715745"/>
+      <w:r>
+        <w:t>TAG</w:t>
       </w:r>
       <w:bookmarkEnd w:id="15"/>
     </w:p>
@@ -6358,212 +6295,9 @@
         <w:ind w:firstLine="0"/>
       </w:pPr>
       <w:r>
-        <w:drawing>
-          <wp:inline distT="0" distB="0" distL="0" distR="0" wp14:anchorId="1615A0BE" wp14:editId="56C46021">
-            <wp:extent cx="3982006" cy="3781953"/>
-            <wp:effectExtent l="0" t="0" r="0" b="9525"/>
-            <wp:docPr id="2102711543" name="Imagem 1" descr="Interface gráfica do usuário, Texto, Aplicativo, Email&#10;&#10;Descrição gerada automaticamente"/>
-            <wp:cNvGraphicFramePr>
-              <a:graphicFrameLocks xmlns:a="http://schemas.openxmlformats.org/drawingml/2006/main" noChangeAspect="1"/>
-            </wp:cNvGraphicFramePr>
-            <a:graphic xmlns:a="http://schemas.openxmlformats.org/drawingml/2006/main">
-              <a:graphicData uri="http://schemas.openxmlformats.org/drawingml/2006/picture">
-                <pic:pic xmlns:pic="http://schemas.openxmlformats.org/drawingml/2006/picture">
-                  <pic:nvPicPr>
-                    <pic:cNvPr id="2102711543" name="Imagem 1" descr="Interface gráfica do usuário, Texto, Aplicativo, Email&#10;&#10;Descrição gerada automaticamente"/>
-                    <pic:cNvPicPr/>
-                  </pic:nvPicPr>
-                  <pic:blipFill>
-                    <a:blip r:embed="rId38"/>
-                    <a:stretch>
-                      <a:fillRect/>
-                    </a:stretch>
-                  </pic:blipFill>
-                  <pic:spPr>
-                    <a:xfrm>
-                      <a:off x="0" y="0"/>
-                      <a:ext cx="3982006" cy="3781953"/>
-                    </a:xfrm>
-                    <a:prstGeom prst="rect">
-                      <a:avLst/>
-                    </a:prstGeom>
-                  </pic:spPr>
-                </pic:pic>
-              </a:graphicData>
-            </a:graphic>
-          </wp:inline>
-        </w:drawing>
-      </w:r>
-    </w:p>
-    <w:p>
-      <w:pPr>
-        <w:pStyle w:val="Ttulo4"/>
-        <w:numPr>
-          <w:ilvl w:val="3"/>
-          <w:numId w:val="24"/>
-        </w:numPr>
-        <w:ind w:left="864" w:hanging="864"/>
-        <w:rPr>
-          <w:rFonts w:ascii="Arial" w:hAnsi="Arial" w:cs="Arial"/>
-          <w:sz w:val="24"/>
-          <w:szCs w:val="24"/>
-        </w:rPr>
-      </w:pPr>
-      <w:r>
-        <w:rPr>
-          <w:rFonts w:ascii="Arial" w:hAnsi="Arial" w:cs="Arial"/>
-          <w:sz w:val="24"/>
-          <w:szCs w:val="24"/>
-        </w:rPr>
-        <w:t>UPDATE</w:t>
-      </w:r>
-    </w:p>
-    <w:p>
-      <w:pPr>
-        <w:ind w:firstLine="0"/>
-      </w:pPr>
-      <w:r>
-        <w:drawing>
-          <wp:inline distT="0" distB="0" distL="0" distR="0" wp14:anchorId="4E3AA016" wp14:editId="3A1C4CCD">
-            <wp:extent cx="3991532" cy="3639058"/>
-            <wp:effectExtent l="0" t="0" r="9525" b="0"/>
-            <wp:docPr id="1884769594" name="Imagem 1" descr="Interface gráfica do usuário, Texto, Aplicativo, Email&#10;&#10;Descrição gerada automaticamente"/>
-            <wp:cNvGraphicFramePr>
-              <a:graphicFrameLocks xmlns:a="http://schemas.openxmlformats.org/drawingml/2006/main" noChangeAspect="1"/>
-            </wp:cNvGraphicFramePr>
-            <a:graphic xmlns:a="http://schemas.openxmlformats.org/drawingml/2006/main">
-              <a:graphicData uri="http://schemas.openxmlformats.org/drawingml/2006/picture">
-                <pic:pic xmlns:pic="http://schemas.openxmlformats.org/drawingml/2006/picture">
-                  <pic:nvPicPr>
-                    <pic:cNvPr id="1884769594" name="Imagem 1" descr="Interface gráfica do usuário, Texto, Aplicativo, Email&#10;&#10;Descrição gerada automaticamente"/>
-                    <pic:cNvPicPr/>
-                  </pic:nvPicPr>
-                  <pic:blipFill>
-                    <a:blip r:embed="rId39"/>
-                    <a:stretch>
-                      <a:fillRect/>
-                    </a:stretch>
-                  </pic:blipFill>
-                  <pic:spPr>
-                    <a:xfrm>
-                      <a:off x="0" y="0"/>
-                      <a:ext cx="3991532" cy="3639058"/>
-                    </a:xfrm>
-                    <a:prstGeom prst="rect">
-                      <a:avLst/>
-                    </a:prstGeom>
-                  </pic:spPr>
-                </pic:pic>
-              </a:graphicData>
-            </a:graphic>
-          </wp:inline>
-        </w:drawing>
-      </w:r>
-    </w:p>
-    <w:p>
-      <w:pPr>
-        <w:pStyle w:val="Ttulo4"/>
-        <w:numPr>
-          <w:ilvl w:val="3"/>
-          <w:numId w:val="24"/>
-        </w:numPr>
-        <w:ind w:left="864" w:hanging="864"/>
-        <w:rPr>
-          <w:rFonts w:ascii="Arial" w:hAnsi="Arial" w:cs="Arial"/>
-          <w:sz w:val="24"/>
-          <w:szCs w:val="24"/>
-        </w:rPr>
-      </w:pPr>
-      <w:r>
-        <w:rPr>
-          <w:rFonts w:ascii="Arial" w:hAnsi="Arial" w:cs="Arial"/>
-          <w:sz w:val="24"/>
-          <w:szCs w:val="24"/>
-        </w:rPr>
-        <w:lastRenderedPageBreak/>
-        <w:t>DELETE</w:t>
-      </w:r>
-    </w:p>
-    <w:p>
-      <w:pPr>
-        <w:ind w:firstLine="0"/>
-      </w:pPr>
-      <w:r>
-        <w:drawing>
-          <wp:inline distT="0" distB="0" distL="0" distR="0" wp14:anchorId="2B60778D" wp14:editId="2ED71D09">
-            <wp:extent cx="4401164" cy="3762900"/>
-            <wp:effectExtent l="0" t="0" r="0" b="9525"/>
-            <wp:docPr id="2144374246" name="Imagem 1" descr="Interface gráfica do usuário, Texto, Aplicativo, Email&#10;&#10;Descrição gerada automaticamente"/>
-            <wp:cNvGraphicFramePr>
-              <a:graphicFrameLocks xmlns:a="http://schemas.openxmlformats.org/drawingml/2006/main" noChangeAspect="1"/>
-            </wp:cNvGraphicFramePr>
-            <a:graphic xmlns:a="http://schemas.openxmlformats.org/drawingml/2006/main">
-              <a:graphicData uri="http://schemas.openxmlformats.org/drawingml/2006/picture">
-                <pic:pic xmlns:pic="http://schemas.openxmlformats.org/drawingml/2006/picture">
-                  <pic:nvPicPr>
-                    <pic:cNvPr id="2144374246" name="Imagem 1" descr="Interface gráfica do usuário, Texto, Aplicativo, Email&#10;&#10;Descrição gerada automaticamente"/>
-                    <pic:cNvPicPr/>
-                  </pic:nvPicPr>
-                  <pic:blipFill>
-                    <a:blip r:embed="rId40"/>
-                    <a:stretch>
-                      <a:fillRect/>
-                    </a:stretch>
-                  </pic:blipFill>
-                  <pic:spPr>
-                    <a:xfrm>
-                      <a:off x="0" y="0"/>
-                      <a:ext cx="4401164" cy="3762900"/>
-                    </a:xfrm>
-                    <a:prstGeom prst="rect">
-                      <a:avLst/>
-                    </a:prstGeom>
-                  </pic:spPr>
-                </pic:pic>
-              </a:graphicData>
-            </a:graphic>
-          </wp:inline>
-        </w:drawing>
-      </w:r>
-    </w:p>
-    <w:p>
-      <w:pPr>
-        <w:pStyle w:val="Ttulo3"/>
-      </w:pPr>
-      <w:bookmarkStart w:id="16" w:name="_Toc151041271"/>
-      <w:r>
-        <w:t>TAG</w:t>
-      </w:r>
-      <w:bookmarkEnd w:id="16"/>
-    </w:p>
-    <w:p>
-      <w:pPr>
-        <w:pStyle w:val="Ttulo4"/>
-        <w:numPr>
-          <w:ilvl w:val="3"/>
-          <w:numId w:val="24"/>
-        </w:numPr>
-        <w:ind w:left="864" w:hanging="864"/>
-        <w:rPr>
-          <w:rFonts w:ascii="Arial" w:hAnsi="Arial" w:cs="Arial"/>
-          <w:sz w:val="24"/>
-          <w:szCs w:val="24"/>
-        </w:rPr>
-      </w:pPr>
-      <w:r>
-        <w:rPr>
-          <w:rFonts w:ascii="Arial" w:hAnsi="Arial" w:cs="Arial"/>
-          <w:sz w:val="24"/>
-          <w:szCs w:val="24"/>
-        </w:rPr>
-        <w:t>INSERT</w:t>
-      </w:r>
-    </w:p>
-    <w:p>
-      <w:pPr>
-        <w:ind w:firstLine="0"/>
-      </w:pPr>
-      <w:r>
+        <w:rPr>
+          <w:noProof/>
+        </w:rPr>
         <w:drawing>
           <wp:inline distT="0" distB="0" distL="0" distR="0" wp14:anchorId="7D8D7871" wp14:editId="375271D3">
             <wp:extent cx="3877216" cy="3324689"/>
@@ -6580,7 +6314,7 @@
                     <pic:cNvPicPr/>
                   </pic:nvPicPr>
                   <pic:blipFill>
-                    <a:blip r:embed="rId41"/>
+                    <a:blip r:embed="rId38"/>
                     <a:stretch>
                       <a:fillRect/>
                     </a:stretch>
@@ -6630,6 +6364,9 @@
         <w:ind w:firstLine="0"/>
       </w:pPr>
       <w:r>
+        <w:rPr>
+          <w:noProof/>
+        </w:rPr>
         <w:drawing>
           <wp:inline distT="0" distB="0" distL="0" distR="0" wp14:anchorId="703C3E1B" wp14:editId="5227734A">
             <wp:extent cx="4648849" cy="3696216"/>
@@ -6646,7 +6383,7 @@
                     <pic:cNvPicPr/>
                   </pic:nvPicPr>
                   <pic:blipFill>
-                    <a:blip r:embed="rId42"/>
+                    <a:blip r:embed="rId39"/>
                     <a:stretch>
                       <a:fillRect/>
                     </a:stretch>
@@ -6695,6 +6432,9 @@
         <w:ind w:firstLine="0"/>
       </w:pPr>
       <w:r>
+        <w:rPr>
+          <w:noProof/>
+        </w:rPr>
         <w:drawing>
           <wp:inline distT="0" distB="0" distL="0" distR="0" wp14:anchorId="6C5FEBB2" wp14:editId="36E1ED4C">
             <wp:extent cx="4477375" cy="3372321"/>
@@ -6711,7 +6451,7 @@
                     <pic:cNvPicPr/>
                   </pic:nvPicPr>
                   <pic:blipFill>
-                    <a:blip r:embed="rId43"/>
+                    <a:blip r:embed="rId40"/>
                     <a:stretch>
                       <a:fillRect/>
                     </a:stretch>
@@ -6746,12 +6486,12 @@
       <w:pPr>
         <w:pStyle w:val="Ttulo3"/>
       </w:pPr>
-      <w:bookmarkStart w:id="17" w:name="_Toc151041272"/>
+      <w:bookmarkStart w:id="16" w:name="_Toc151715746"/>
       <w:r>
         <w:lastRenderedPageBreak/>
         <w:t>USUARIO_TAG</w:t>
       </w:r>
-      <w:bookmarkEnd w:id="17"/>
+      <w:bookmarkEnd w:id="16"/>
     </w:p>
     <w:p>
       <w:pPr>
@@ -6781,6 +6521,9 @@
         <w:ind w:firstLine="0"/>
       </w:pPr>
       <w:r>
+        <w:rPr>
+          <w:noProof/>
+        </w:rPr>
         <w:drawing>
           <wp:inline distT="0" distB="0" distL="0" distR="0" wp14:anchorId="24319885" wp14:editId="1785DA3F">
             <wp:extent cx="5760085" cy="2635250"/>
@@ -6797,7 +6540,7 @@
                     <pic:cNvPicPr/>
                   </pic:nvPicPr>
                   <pic:blipFill>
-                    <a:blip r:embed="rId44"/>
+                    <a:blip r:embed="rId41"/>
                     <a:stretch>
                       <a:fillRect/>
                     </a:stretch>
@@ -6846,6 +6589,9 @@
         <w:ind w:firstLine="0"/>
       </w:pPr>
       <w:r>
+        <w:rPr>
+          <w:noProof/>
+        </w:rPr>
         <w:drawing>
           <wp:inline distT="0" distB="0" distL="0" distR="0" wp14:anchorId="28864FB0" wp14:editId="34258896">
             <wp:extent cx="5760085" cy="2486660"/>
@@ -6862,7 +6608,7 @@
                     <pic:cNvPicPr/>
                   </pic:nvPicPr>
                   <pic:blipFill>
-                    <a:blip r:embed="rId45"/>
+                    <a:blip r:embed="rId42"/>
                     <a:stretch>
                       <a:fillRect/>
                     </a:stretch>
@@ -6912,6 +6658,9 @@
         <w:ind w:firstLine="0"/>
       </w:pPr>
       <w:r>
+        <w:rPr>
+          <w:noProof/>
+        </w:rPr>
         <w:drawing>
           <wp:inline distT="0" distB="0" distL="0" distR="0" wp14:anchorId="00D78F89" wp14:editId="68AA3D4E">
             <wp:extent cx="4382112" cy="3524742"/>
@@ -6928,7 +6677,7 @@
                     <pic:cNvPicPr/>
                   </pic:nvPicPr>
                   <pic:blipFill>
-                    <a:blip r:embed="rId46"/>
+                    <a:blip r:embed="rId43"/>
                     <a:stretch>
                       <a:fillRect/>
                     </a:stretch>
@@ -6959,11 +6708,11 @@
       <w:pPr>
         <w:pStyle w:val="Ttulo3"/>
       </w:pPr>
-      <w:bookmarkStart w:id="18" w:name="_Toc151041273"/>
+      <w:bookmarkStart w:id="17" w:name="_Toc151715747"/>
       <w:r>
         <w:t>DEPARTAMENTO</w:t>
       </w:r>
-      <w:bookmarkEnd w:id="18"/>
+      <w:bookmarkEnd w:id="17"/>
     </w:p>
     <w:p>
       <w:pPr>
@@ -6993,6 +6742,9 @@
         <w:ind w:firstLine="0"/>
       </w:pPr>
       <w:r>
+        <w:rPr>
+          <w:noProof/>
+        </w:rPr>
         <w:drawing>
           <wp:inline distT="0" distB="0" distL="0" distR="0" wp14:anchorId="3EB6A315" wp14:editId="7F9B3950">
             <wp:extent cx="3905795" cy="3400900"/>
@@ -7009,7 +6761,7 @@
                     <pic:cNvPicPr/>
                   </pic:nvPicPr>
                   <pic:blipFill>
-                    <a:blip r:embed="rId47"/>
+                    <a:blip r:embed="rId44"/>
                     <a:stretch>
                       <a:fillRect/>
                     </a:stretch>
@@ -7059,6 +6811,9 @@
         <w:ind w:firstLine="0"/>
       </w:pPr>
       <w:r>
+        <w:rPr>
+          <w:noProof/>
+        </w:rPr>
         <w:drawing>
           <wp:inline distT="0" distB="0" distL="0" distR="0" wp14:anchorId="6E8BC6ED" wp14:editId="035B5814">
             <wp:extent cx="5506218" cy="3419952"/>
@@ -7075,7 +6830,7 @@
                     <pic:cNvPicPr/>
                   </pic:nvPicPr>
                   <pic:blipFill>
-                    <a:blip r:embed="rId48"/>
+                    <a:blip r:embed="rId45"/>
                     <a:stretch>
                       <a:fillRect/>
                     </a:stretch>
@@ -7124,6 +6879,9 @@
         <w:ind w:firstLine="0"/>
       </w:pPr>
       <w:r>
+        <w:rPr>
+          <w:noProof/>
+        </w:rPr>
         <w:drawing>
           <wp:inline distT="0" distB="0" distL="0" distR="0" wp14:anchorId="68BE69C9" wp14:editId="6BED21C1">
             <wp:extent cx="4410691" cy="3496163"/>
@@ -7140,7 +6898,7 @@
                     <pic:cNvPicPr/>
                   </pic:nvPicPr>
                   <pic:blipFill>
-                    <a:blip r:embed="rId49"/>
+                    <a:blip r:embed="rId46"/>
                     <a:stretch>
                       <a:fillRect/>
                     </a:stretch>
@@ -7180,12 +6938,12 @@
       <w:pPr>
         <w:pStyle w:val="Ttulo3"/>
       </w:pPr>
-      <w:bookmarkStart w:id="19" w:name="_Toc151041274"/>
+      <w:bookmarkStart w:id="18" w:name="_Toc151715748"/>
       <w:r>
         <w:lastRenderedPageBreak/>
         <w:t>TAG_DEPARTAMENTO</w:t>
       </w:r>
-      <w:bookmarkEnd w:id="19"/>
+      <w:bookmarkEnd w:id="18"/>
     </w:p>
     <w:p>
       <w:pPr>
@@ -7216,6 +6974,9 @@
         <w:ind w:firstLine="0"/>
       </w:pPr>
       <w:r>
+        <w:rPr>
+          <w:noProof/>
+        </w:rPr>
         <w:drawing>
           <wp:inline distT="0" distB="0" distL="0" distR="0" wp14:anchorId="4DE85A65" wp14:editId="72D0A953">
             <wp:extent cx="5760085" cy="2521585"/>
@@ -7232,7 +6993,7 @@
                     <pic:cNvPicPr/>
                   </pic:nvPicPr>
                   <pic:blipFill>
-                    <a:blip r:embed="rId50"/>
+                    <a:blip r:embed="rId47"/>
                     <a:stretch>
                       <a:fillRect/>
                     </a:stretch>
@@ -7282,6 +7043,9 @@
         <w:ind w:firstLine="0"/>
       </w:pPr>
       <w:r>
+        <w:rPr>
+          <w:noProof/>
+        </w:rPr>
         <w:drawing>
           <wp:inline distT="0" distB="0" distL="0" distR="0" wp14:anchorId="3078CB68" wp14:editId="25202242">
             <wp:extent cx="4124901" cy="3496163"/>
@@ -7298,7 +7062,7 @@
                     <pic:cNvPicPr/>
                   </pic:nvPicPr>
                   <pic:blipFill>
-                    <a:blip r:embed="rId51"/>
+                    <a:blip r:embed="rId48"/>
                     <a:stretch>
                       <a:fillRect/>
                     </a:stretch>
@@ -7348,6 +7112,9 @@
         <w:ind w:firstLine="0"/>
       </w:pPr>
       <w:r>
+        <w:rPr>
+          <w:noProof/>
+        </w:rPr>
         <w:drawing>
           <wp:inline distT="0" distB="0" distL="0" distR="0" wp14:anchorId="1D96444B" wp14:editId="28C6B595">
             <wp:extent cx="4353533" cy="3419952"/>
@@ -7364,7 +7131,7 @@
                     <pic:cNvPicPr/>
                   </pic:nvPicPr>
                   <pic:blipFill>
-                    <a:blip r:embed="rId52"/>
+                    <a:blip r:embed="rId49"/>
                     <a:stretch>
                       <a:fillRect/>
                     </a:stretch>
@@ -7389,11 +7156,11 @@
       <w:pPr>
         <w:pStyle w:val="Ttulo3"/>
       </w:pPr>
-      <w:bookmarkStart w:id="20" w:name="_Toc151041275"/>
+      <w:bookmarkStart w:id="19" w:name="_Toc151715749"/>
       <w:r>
         <w:t>PRODUTO</w:t>
       </w:r>
-      <w:bookmarkEnd w:id="20"/>
+      <w:bookmarkEnd w:id="19"/>
     </w:p>
     <w:p>
       <w:pPr>
@@ -7423,6 +7190,9 @@
         <w:ind w:firstLine="0"/>
       </w:pPr>
       <w:r>
+        <w:rPr>
+          <w:noProof/>
+        </w:rPr>
         <w:drawing>
           <wp:inline distT="0" distB="0" distL="0" distR="0" wp14:anchorId="33F29A2C" wp14:editId="6BB1DE21">
             <wp:extent cx="5760085" cy="2745740"/>
@@ -7439,7 +7209,7 @@
                     <pic:cNvPicPr/>
                   </pic:nvPicPr>
                   <pic:blipFill>
-                    <a:blip r:embed="rId53"/>
+                    <a:blip r:embed="rId50"/>
                     <a:stretch>
                       <a:fillRect/>
                     </a:stretch>
@@ -7499,6 +7269,9 @@
         <w:ind w:firstLine="0"/>
       </w:pPr>
       <w:r>
+        <w:rPr>
+          <w:noProof/>
+        </w:rPr>
         <w:drawing>
           <wp:inline distT="0" distB="0" distL="0" distR="0" wp14:anchorId="0F0BDFA3" wp14:editId="1602EED6">
             <wp:extent cx="5760085" cy="2769235"/>
@@ -7515,7 +7288,7 @@
                     <pic:cNvPicPr/>
                   </pic:nvPicPr>
                   <pic:blipFill>
-                    <a:blip r:embed="rId54"/>
+                    <a:blip r:embed="rId51"/>
                     <a:stretch>
                       <a:fillRect/>
                     </a:stretch>
@@ -7564,6 +7337,9 @@
         <w:ind w:firstLine="0"/>
       </w:pPr>
       <w:r>
+        <w:rPr>
+          <w:noProof/>
+        </w:rPr>
         <w:drawing>
           <wp:inline distT="0" distB="0" distL="0" distR="0" wp14:anchorId="28F30450" wp14:editId="0DF93806">
             <wp:extent cx="4477375" cy="3515216"/>
@@ -7580,7 +7356,7 @@
                     <pic:cNvPicPr/>
                   </pic:nvPicPr>
                   <pic:blipFill>
-                    <a:blip r:embed="rId55"/>
+                    <a:blip r:embed="rId52"/>
                     <a:stretch>
                       <a:fillRect/>
                     </a:stretch>
@@ -7630,12 +7406,12 @@
       <w:pPr>
         <w:pStyle w:val="Ttulo3"/>
       </w:pPr>
-      <w:bookmarkStart w:id="21" w:name="_Toc151041276"/>
+      <w:bookmarkStart w:id="20" w:name="_Toc151715750"/>
       <w:r>
         <w:lastRenderedPageBreak/>
         <w:t>PRODUTO_TAG</w:t>
       </w:r>
-      <w:bookmarkEnd w:id="21"/>
+      <w:bookmarkEnd w:id="20"/>
     </w:p>
     <w:p>
       <w:pPr>
@@ -7665,6 +7441,9 @@
         <w:ind w:firstLine="0"/>
       </w:pPr>
       <w:r>
+        <w:rPr>
+          <w:noProof/>
+        </w:rPr>
         <w:drawing>
           <wp:inline distT="0" distB="0" distL="0" distR="0" wp14:anchorId="5347CAE9" wp14:editId="163F9C0B">
             <wp:extent cx="5760085" cy="2617470"/>
@@ -7681,7 +7460,7 @@
                     <pic:cNvPicPr/>
                   </pic:nvPicPr>
                   <pic:blipFill>
-                    <a:blip r:embed="rId56"/>
+                    <a:blip r:embed="rId53"/>
                     <a:stretch>
                       <a:fillRect/>
                     </a:stretch>
@@ -7730,6 +7509,9 @@
         <w:ind w:firstLine="0"/>
       </w:pPr>
       <w:r>
+        <w:rPr>
+          <w:noProof/>
+        </w:rPr>
         <w:drawing>
           <wp:inline distT="0" distB="0" distL="0" distR="0" wp14:anchorId="3317FF8A" wp14:editId="3AB32F78">
             <wp:extent cx="4820323" cy="3467584"/>
@@ -7746,7 +7528,7 @@
                     <pic:cNvPicPr/>
                   </pic:nvPicPr>
                   <pic:blipFill>
-                    <a:blip r:embed="rId57"/>
+                    <a:blip r:embed="rId54"/>
                     <a:stretch>
                       <a:fillRect/>
                     </a:stretch>
@@ -7796,7 +7578,7 @@
           <w:szCs w:val="24"/>
         </w:rPr>
       </w:pPr>
-      <w:bookmarkStart w:id="22" w:name="_Hlk151039925"/>
+      <w:bookmarkStart w:id="21" w:name="_Hlk151039925"/>
       <w:r>
         <w:rPr>
           <w:rFonts w:ascii="Arial" w:hAnsi="Arial" w:cs="Arial"/>
@@ -7807,12 +7589,15 @@
         <w:t>DELETE</w:t>
       </w:r>
     </w:p>
-    <w:bookmarkEnd w:id="22"/>
+    <w:bookmarkEnd w:id="21"/>
     <w:p>
       <w:pPr>
         <w:ind w:firstLine="0"/>
       </w:pPr>
       <w:r>
+        <w:rPr>
+          <w:noProof/>
+        </w:rPr>
         <w:drawing>
           <wp:inline distT="0" distB="0" distL="0" distR="0" wp14:anchorId="089AC1B1" wp14:editId="34055355">
             <wp:extent cx="4505954" cy="3400900"/>
@@ -7829,7 +7614,7 @@
                     <pic:cNvPicPr/>
                   </pic:nvPicPr>
                   <pic:blipFill>
-                    <a:blip r:embed="rId58"/>
+                    <a:blip r:embed="rId55"/>
                     <a:stretch>
                       <a:fillRect/>
                     </a:stretch>
@@ -7854,11 +7639,11 @@
       <w:pPr>
         <w:pStyle w:val="Ttulo3"/>
       </w:pPr>
-      <w:bookmarkStart w:id="23" w:name="_Toc151041277"/>
+      <w:bookmarkStart w:id="22" w:name="_Toc151715751"/>
       <w:r>
         <w:t>STATUS</w:t>
       </w:r>
-      <w:bookmarkEnd w:id="23"/>
+      <w:bookmarkEnd w:id="22"/>
     </w:p>
     <w:p>
       <w:pPr>
@@ -7888,6 +7673,9 @@
         <w:ind w:firstLine="0"/>
       </w:pPr>
       <w:r>
+        <w:rPr>
+          <w:noProof/>
+        </w:rPr>
         <w:drawing>
           <wp:inline distT="0" distB="0" distL="0" distR="0" wp14:anchorId="10A24950" wp14:editId="3CE347AC">
             <wp:extent cx="3915321" cy="3524742"/>
@@ -7904,7 +7692,7 @@
                     <pic:cNvPicPr/>
                   </pic:nvPicPr>
                   <pic:blipFill>
-                    <a:blip r:embed="rId59"/>
+                    <a:blip r:embed="rId56"/>
                     <a:stretch>
                       <a:fillRect/>
                     </a:stretch>
@@ -7954,6 +7742,9 @@
         <w:ind w:firstLine="0"/>
       </w:pPr>
       <w:r>
+        <w:rPr>
+          <w:noProof/>
+        </w:rPr>
         <w:drawing>
           <wp:inline distT="0" distB="0" distL="0" distR="0" wp14:anchorId="60237443" wp14:editId="4B300ED9">
             <wp:extent cx="5239481" cy="3610479"/>
@@ -7970,7 +7761,7 @@
                     <pic:cNvPicPr/>
                   </pic:nvPicPr>
                   <pic:blipFill>
-                    <a:blip r:embed="rId60"/>
+                    <a:blip r:embed="rId57"/>
                     <a:stretch>
                       <a:fillRect/>
                     </a:stretch>
@@ -8019,6 +7810,9 @@
         <w:ind w:firstLine="0"/>
       </w:pPr>
       <w:r>
+        <w:rPr>
+          <w:noProof/>
+        </w:rPr>
         <w:drawing>
           <wp:inline distT="0" distB="0" distL="0" distR="0" wp14:anchorId="3C9EC2BC" wp14:editId="31A17D71">
             <wp:extent cx="4448796" cy="3419952"/>
@@ -8035,7 +7829,7 @@
                     <pic:cNvPicPr/>
                   </pic:nvPicPr>
                   <pic:blipFill>
-                    <a:blip r:embed="rId61"/>
+                    <a:blip r:embed="rId58"/>
                     <a:stretch>
                       <a:fillRect/>
                     </a:stretch>
@@ -8070,12 +7864,12 @@
       <w:pPr>
         <w:pStyle w:val="Ttulo3"/>
       </w:pPr>
-      <w:bookmarkStart w:id="24" w:name="_Toc151041278"/>
+      <w:bookmarkStart w:id="23" w:name="_Toc151715752"/>
       <w:r>
         <w:lastRenderedPageBreak/>
         <w:t>COTACAO</w:t>
       </w:r>
-      <w:bookmarkEnd w:id="24"/>
+      <w:bookmarkEnd w:id="23"/>
     </w:p>
     <w:p>
       <w:pPr>
@@ -8106,10 +7900,10 @@
       </w:pPr>
       <w:r>
         <w:drawing>
-          <wp:inline distT="0" distB="0" distL="0" distR="0" wp14:anchorId="15DF904E" wp14:editId="3CAFBD7A">
-            <wp:extent cx="5439534" cy="3448531"/>
+          <wp:inline distT="0" distB="0" distL="0" distR="0" wp14:anchorId="4516EBAB" wp14:editId="1B5BEAF2">
+            <wp:extent cx="5287113" cy="3486637"/>
             <wp:effectExtent l="0" t="0" r="8890" b="0"/>
-            <wp:docPr id="2071940980" name="Imagem 1" descr="Interface gráfica do usuário, Texto, Aplicativo, Email&#10;&#10;Descrição gerada automaticamente"/>
+            <wp:docPr id="1475754696" name="Imagem 1" descr="Interface gráfica do usuário, Texto, Aplicativo, Email&#10;&#10;Descrição gerada automaticamente"/>
             <wp:cNvGraphicFramePr>
               <a:graphicFrameLocks xmlns:a="http://schemas.openxmlformats.org/drawingml/2006/main" noChangeAspect="1"/>
             </wp:cNvGraphicFramePr>
@@ -8117,11 +7911,11 @@
               <a:graphicData uri="http://schemas.openxmlformats.org/drawingml/2006/picture">
                 <pic:pic xmlns:pic="http://schemas.openxmlformats.org/drawingml/2006/picture">
                   <pic:nvPicPr>
-                    <pic:cNvPr id="2071940980" name="Imagem 1" descr="Interface gráfica do usuário, Texto, Aplicativo, Email&#10;&#10;Descrição gerada automaticamente"/>
+                    <pic:cNvPr id="1475754696" name="Imagem 1" descr="Interface gráfica do usuário, Texto, Aplicativo, Email&#10;&#10;Descrição gerada automaticamente"/>
                     <pic:cNvPicPr/>
                   </pic:nvPicPr>
                   <pic:blipFill>
-                    <a:blip r:embed="rId62"/>
+                    <a:blip r:embed="rId59"/>
                     <a:stretch>
                       <a:fillRect/>
                     </a:stretch>
@@ -8129,7 +7923,7 @@
                   <pic:spPr>
                     <a:xfrm>
                       <a:off x="0" y="0"/>
-                      <a:ext cx="5439534" cy="3448531"/>
+                      <a:ext cx="5287113" cy="3486637"/>
                     </a:xfrm>
                     <a:prstGeom prst="rect">
                       <a:avLst/>
@@ -8171,10 +7965,10 @@
       </w:pPr>
       <w:r>
         <w:drawing>
-          <wp:inline distT="0" distB="0" distL="0" distR="0" wp14:anchorId="3E9DD359" wp14:editId="47C1CA35">
-            <wp:extent cx="5420481" cy="3639058"/>
-            <wp:effectExtent l="0" t="0" r="0" b="0"/>
-            <wp:docPr id="57656289" name="Imagem 1" descr="Interface gráfica do usuário, Texto, Aplicativo, Email&#10;&#10;Descrição gerada automaticamente"/>
+          <wp:inline distT="0" distB="0" distL="0" distR="0" wp14:anchorId="33C08B6A" wp14:editId="7CB12491">
+            <wp:extent cx="5258534" cy="3629532"/>
+            <wp:effectExtent l="0" t="0" r="0" b="9525"/>
+            <wp:docPr id="930277256" name="Imagem 1" descr="Interface gráfica do usuário, Texto, Aplicativo, Email&#10;&#10;Descrição gerada automaticamente"/>
             <wp:cNvGraphicFramePr>
               <a:graphicFrameLocks xmlns:a="http://schemas.openxmlformats.org/drawingml/2006/main" noChangeAspect="1"/>
             </wp:cNvGraphicFramePr>
@@ -8182,11 +7976,11 @@
               <a:graphicData uri="http://schemas.openxmlformats.org/drawingml/2006/picture">
                 <pic:pic xmlns:pic="http://schemas.openxmlformats.org/drawingml/2006/picture">
                   <pic:nvPicPr>
-                    <pic:cNvPr id="57656289" name="Imagem 1" descr="Interface gráfica do usuário, Texto, Aplicativo, Email&#10;&#10;Descrição gerada automaticamente"/>
+                    <pic:cNvPr id="930277256" name="Imagem 1" descr="Interface gráfica do usuário, Texto, Aplicativo, Email&#10;&#10;Descrição gerada automaticamente"/>
                     <pic:cNvPicPr/>
                   </pic:nvPicPr>
                   <pic:blipFill>
-                    <a:blip r:embed="rId63"/>
+                    <a:blip r:embed="rId60"/>
                     <a:stretch>
                       <a:fillRect/>
                     </a:stretch>
@@ -8194,7 +7988,7 @@
                   <pic:spPr>
                     <a:xfrm>
                       <a:off x="0" y="0"/>
-                      <a:ext cx="5420481" cy="3639058"/>
+                      <a:ext cx="5258534" cy="3629532"/>
                     </a:xfrm>
                     <a:prstGeom prst="rect">
                       <a:avLst/>
@@ -8236,6 +8030,9 @@
         <w:ind w:firstLine="0"/>
       </w:pPr>
       <w:r>
+        <w:rPr>
+          <w:noProof/>
+        </w:rPr>
         <w:drawing>
           <wp:inline distT="0" distB="0" distL="0" distR="0" wp14:anchorId="02D5E991" wp14:editId="636E10C1">
             <wp:extent cx="4496427" cy="3429479"/>
@@ -8252,7 +8049,7 @@
                     <pic:cNvPicPr/>
                   </pic:nvPicPr>
                   <pic:blipFill>
-                    <a:blip r:embed="rId64"/>
+                    <a:blip r:embed="rId61"/>
                     <a:stretch>
                       <a:fillRect/>
                     </a:stretch>
@@ -8282,11 +8079,11 @@
       <w:pPr>
         <w:pStyle w:val="Ttulo3"/>
       </w:pPr>
-      <w:bookmarkStart w:id="25" w:name="_Toc151041279"/>
+      <w:bookmarkStart w:id="24" w:name="_Toc151715753"/>
       <w:r>
         <w:t>AVALIACAO</w:t>
       </w:r>
-      <w:bookmarkEnd w:id="25"/>
+      <w:bookmarkEnd w:id="24"/>
     </w:p>
     <w:p>
       <w:pPr>
@@ -8317,10 +8114,10 @@
       </w:pPr>
       <w:r>
         <w:drawing>
-          <wp:inline distT="0" distB="0" distL="0" distR="0" wp14:anchorId="708BFEFB" wp14:editId="0D70FEF9">
-            <wp:extent cx="4429125" cy="3135591"/>
-            <wp:effectExtent l="0" t="0" r="0" b="8255"/>
-            <wp:docPr id="1611515059" name="Imagem 1" descr="Interface gráfica do usuário, Texto, Aplicativo, Email&#10;&#10;Descrição gerada automaticamente"/>
+          <wp:inline distT="0" distB="0" distL="0" distR="0" wp14:anchorId="2DD4F12A" wp14:editId="5D34A249">
+            <wp:extent cx="4963218" cy="3477110"/>
+            <wp:effectExtent l="0" t="0" r="8890" b="9525"/>
+            <wp:docPr id="1249888553" name="Imagem 1" descr="Interface gráfica do usuário, Texto, Aplicativo, Email&#10;&#10;Descrição gerada automaticamente"/>
             <wp:cNvGraphicFramePr>
               <a:graphicFrameLocks xmlns:a="http://schemas.openxmlformats.org/drawingml/2006/main" noChangeAspect="1"/>
             </wp:cNvGraphicFramePr>
@@ -8328,11 +8125,11 @@
               <a:graphicData uri="http://schemas.openxmlformats.org/drawingml/2006/picture">
                 <pic:pic xmlns:pic="http://schemas.openxmlformats.org/drawingml/2006/picture">
                   <pic:nvPicPr>
-                    <pic:cNvPr id="1611515059" name="Imagem 1" descr="Interface gráfica do usuário, Texto, Aplicativo, Email&#10;&#10;Descrição gerada automaticamente"/>
+                    <pic:cNvPr id="1249888553" name="Imagem 1" descr="Interface gráfica do usuário, Texto, Aplicativo, Email&#10;&#10;Descrição gerada automaticamente"/>
                     <pic:cNvPicPr/>
                   </pic:nvPicPr>
                   <pic:blipFill>
-                    <a:blip r:embed="rId65"/>
+                    <a:blip r:embed="rId62"/>
                     <a:stretch>
                       <a:fillRect/>
                     </a:stretch>
@@ -8340,7 +8137,7 @@
                   <pic:spPr>
                     <a:xfrm>
                       <a:off x="0" y="0"/>
-                      <a:ext cx="4440611" cy="3143723"/>
+                      <a:ext cx="4963218" cy="3477110"/>
                     </a:xfrm>
                     <a:prstGeom prst="rect">
                       <a:avLst/>
@@ -8383,10 +8180,10 @@
       </w:pPr>
       <w:r>
         <w:drawing>
-          <wp:inline distT="0" distB="0" distL="0" distR="0" wp14:anchorId="12FADE14" wp14:editId="416FF635">
-            <wp:extent cx="5760085" cy="2503805"/>
-            <wp:effectExtent l="0" t="0" r="0" b="0"/>
-            <wp:docPr id="723657042" name="Imagem 1" descr="Interface gráfica do usuário, Texto, Aplicativo&#10;&#10;Descrição gerada automaticamente"/>
+          <wp:inline distT="0" distB="0" distL="0" distR="0" wp14:anchorId="6AD3B5CB" wp14:editId="56F21605">
+            <wp:extent cx="4972744" cy="3496163"/>
+            <wp:effectExtent l="0" t="0" r="0" b="9525"/>
+            <wp:docPr id="1942834030" name="Imagem 1" descr="Interface gráfica do usuário, Texto, Aplicativo, Email&#10;&#10;Descrição gerada automaticamente"/>
             <wp:cNvGraphicFramePr>
               <a:graphicFrameLocks xmlns:a="http://schemas.openxmlformats.org/drawingml/2006/main" noChangeAspect="1"/>
             </wp:cNvGraphicFramePr>
@@ -8394,11 +8191,11 @@
               <a:graphicData uri="http://schemas.openxmlformats.org/drawingml/2006/picture">
                 <pic:pic xmlns:pic="http://schemas.openxmlformats.org/drawingml/2006/picture">
                   <pic:nvPicPr>
-                    <pic:cNvPr id="723657042" name="Imagem 1" descr="Interface gráfica do usuário, Texto, Aplicativo&#10;&#10;Descrição gerada automaticamente"/>
+                    <pic:cNvPr id="1942834030" name="Imagem 1" descr="Interface gráfica do usuário, Texto, Aplicativo, Email&#10;&#10;Descrição gerada automaticamente"/>
                     <pic:cNvPicPr/>
                   </pic:nvPicPr>
                   <pic:blipFill>
-                    <a:blip r:embed="rId66"/>
+                    <a:blip r:embed="rId63"/>
                     <a:stretch>
                       <a:fillRect/>
                     </a:stretch>
@@ -8406,7 +8203,7 @@
                   <pic:spPr>
                     <a:xfrm>
                       <a:off x="0" y="0"/>
-                      <a:ext cx="5760085" cy="2503805"/>
+                      <a:ext cx="4972744" cy="3496163"/>
                     </a:xfrm>
                     <a:prstGeom prst="rect">
                       <a:avLst/>
@@ -8447,6 +8244,9 @@
         <w:ind w:firstLine="0"/>
       </w:pPr>
       <w:r>
+        <w:rPr>
+          <w:noProof/>
+        </w:rPr>
         <w:drawing>
           <wp:inline distT="0" distB="0" distL="0" distR="0" wp14:anchorId="5EB22F4F" wp14:editId="74CDC6C2">
             <wp:extent cx="4401164" cy="3496163"/>
@@ -8463,7 +8263,7 @@
                     <pic:cNvPicPr/>
                   </pic:nvPicPr>
                   <pic:blipFill>
-                    <a:blip r:embed="rId67"/>
+                    <a:blip r:embed="rId64"/>
                     <a:stretch>
                       <a:fillRect/>
                     </a:stretch>
@@ -8492,33 +8292,19 @@
     <w:p>
       <w:pPr>
         <w:pStyle w:val="Corpodetexto"/>
-      </w:pPr>
-    </w:p>
-    <w:p>
-      <w:pPr>
-        <w:pStyle w:val="Corpodetexto"/>
-      </w:pPr>
-    </w:p>
-    <w:p>
-      <w:pPr>
-        <w:pStyle w:val="Corpodetexto"/>
-      </w:pPr>
-    </w:p>
-    <w:p>
-      <w:pPr>
-        <w:pStyle w:val="Corpodetexto"/>
+        <w:ind w:firstLine="0"/>
       </w:pPr>
     </w:p>
     <w:p>
       <w:pPr>
         <w:pStyle w:val="Ttulo3"/>
       </w:pPr>
-      <w:bookmarkStart w:id="26" w:name="_Toc151041280"/>
+      <w:bookmarkStart w:id="25" w:name="_Toc151715754"/>
       <w:r>
         <w:lastRenderedPageBreak/>
         <w:t>HISTORICO</w:t>
       </w:r>
-      <w:bookmarkEnd w:id="26"/>
+      <w:bookmarkEnd w:id="25"/>
     </w:p>
     <w:p>
       <w:pPr>
@@ -8549,10 +8335,10 @@
       </w:pPr>
       <w:r>
         <w:drawing>
-          <wp:inline distT="0" distB="0" distL="0" distR="0" wp14:anchorId="169D8A82" wp14:editId="65F7FC21">
-            <wp:extent cx="5760085" cy="2623185"/>
-            <wp:effectExtent l="0" t="0" r="0" b="5715"/>
-            <wp:docPr id="524914102" name="Imagem 1" descr="Interface gráfica do usuário, Texto, Aplicativo, Email&#10;&#10;Descrição gerada automaticamente"/>
+          <wp:inline distT="0" distB="0" distL="0" distR="0" wp14:anchorId="076B8377" wp14:editId="4315BD58">
+            <wp:extent cx="5760085" cy="2953385"/>
+            <wp:effectExtent l="0" t="0" r="0" b="0"/>
+            <wp:docPr id="1990263391" name="Imagem 1" descr="Interface gráfica do usuário, Texto, Aplicativo, Email&#10;&#10;Descrição gerada automaticamente"/>
             <wp:cNvGraphicFramePr>
               <a:graphicFrameLocks xmlns:a="http://schemas.openxmlformats.org/drawingml/2006/main" noChangeAspect="1"/>
             </wp:cNvGraphicFramePr>
@@ -8560,11 +8346,11 @@
               <a:graphicData uri="http://schemas.openxmlformats.org/drawingml/2006/picture">
                 <pic:pic xmlns:pic="http://schemas.openxmlformats.org/drawingml/2006/picture">
                   <pic:nvPicPr>
-                    <pic:cNvPr id="524914102" name="Imagem 1" descr="Interface gráfica do usuário, Texto, Aplicativo, Email&#10;&#10;Descrição gerada automaticamente"/>
+                    <pic:cNvPr id="1990263391" name="Imagem 1" descr="Interface gráfica do usuário, Texto, Aplicativo, Email&#10;&#10;Descrição gerada automaticamente"/>
                     <pic:cNvPicPr/>
                   </pic:nvPicPr>
                   <pic:blipFill>
-                    <a:blip r:embed="rId68"/>
+                    <a:blip r:embed="rId65"/>
                     <a:stretch>
                       <a:fillRect/>
                     </a:stretch>
@@ -8572,7 +8358,7 @@
                   <pic:spPr>
                     <a:xfrm>
                       <a:off x="0" y="0"/>
-                      <a:ext cx="5760085" cy="2623185"/>
+                      <a:ext cx="5760085" cy="2953385"/>
                     </a:xfrm>
                     <a:prstGeom prst="rect">
                       <a:avLst/>
@@ -8610,14 +8396,15 @@
     </w:p>
     <w:p>
       <w:pPr>
+        <w:pStyle w:val="Corpodetexto"/>
         <w:ind w:firstLine="0"/>
       </w:pPr>
       <w:r>
         <w:drawing>
-          <wp:inline distT="0" distB="0" distL="0" distR="0" wp14:anchorId="3BD0726B" wp14:editId="7F911FBE">
-            <wp:extent cx="5760085" cy="2800985"/>
-            <wp:effectExtent l="0" t="0" r="0" b="0"/>
-            <wp:docPr id="2003998222" name="Imagem 1" descr="Interface gráfica do usuário, Texto, Aplicativo, Email&#10;&#10;Descrição gerada automaticamente"/>
+          <wp:inline distT="0" distB="0" distL="0" distR="0" wp14:anchorId="02B48882" wp14:editId="288D0B18">
+            <wp:extent cx="5760085" cy="2792730"/>
+            <wp:effectExtent l="0" t="0" r="0" b="7620"/>
+            <wp:docPr id="994144773" name="Imagem 1" descr="Interface gráfica do usuário, Texto, Aplicativo, Email&#10;&#10;Descrição gerada automaticamente"/>
             <wp:cNvGraphicFramePr>
               <a:graphicFrameLocks xmlns:a="http://schemas.openxmlformats.org/drawingml/2006/main" noChangeAspect="1"/>
             </wp:cNvGraphicFramePr>
@@ -8625,11 +8412,11 @@
               <a:graphicData uri="http://schemas.openxmlformats.org/drawingml/2006/picture">
                 <pic:pic xmlns:pic="http://schemas.openxmlformats.org/drawingml/2006/picture">
                   <pic:nvPicPr>
-                    <pic:cNvPr id="2003998222" name="Imagem 1" descr="Interface gráfica do usuário, Texto, Aplicativo, Email&#10;&#10;Descrição gerada automaticamente"/>
+                    <pic:cNvPr id="994144773" name="Imagem 1" descr="Interface gráfica do usuário, Texto, Aplicativo, Email&#10;&#10;Descrição gerada automaticamente"/>
                     <pic:cNvPicPr/>
                   </pic:nvPicPr>
                   <pic:blipFill>
-                    <a:blip r:embed="rId69"/>
+                    <a:blip r:embed="rId66"/>
                     <a:stretch>
                       <a:fillRect/>
                     </a:stretch>
@@ -8637,7 +8424,7 @@
                   <pic:spPr>
                     <a:xfrm>
                       <a:off x="0" y="0"/>
-                      <a:ext cx="5760085" cy="2800985"/>
+                      <a:ext cx="5760085" cy="2792730"/>
                     </a:xfrm>
                     <a:prstGeom prst="rect">
                       <a:avLst/>
@@ -8653,26 +8440,25 @@
     <w:p>
       <w:pPr>
         <w:pStyle w:val="Corpodetexto"/>
+        <w:ind w:firstLine="0"/>
       </w:pPr>
     </w:p>
     <w:p>
       <w:pPr>
         <w:pStyle w:val="Corpodetexto"/>
+        <w:ind w:firstLine="0"/>
       </w:pPr>
     </w:p>
     <w:p>
       <w:pPr>
         <w:pStyle w:val="Corpodetexto"/>
+        <w:ind w:firstLine="0"/>
       </w:pPr>
     </w:p>
     <w:p>
       <w:pPr>
         <w:pStyle w:val="Corpodetexto"/>
-      </w:pPr>
-    </w:p>
-    <w:p>
-      <w:pPr>
-        <w:pStyle w:val="Corpodetexto"/>
+        <w:ind w:firstLine="0"/>
       </w:pPr>
     </w:p>
     <w:p>
@@ -8705,10 +8491,10 @@
       </w:pPr>
       <w:r>
         <w:drawing>
-          <wp:inline distT="0" distB="0" distL="0" distR="0" wp14:anchorId="73203D1A" wp14:editId="36D4F65F">
-            <wp:extent cx="5087060" cy="3772426"/>
-            <wp:effectExtent l="0" t="0" r="0" b="0"/>
-            <wp:docPr id="1170322386" name="Imagem 1" descr="Interface gráfica do usuário, Texto, Aplicativo, Email&#10;&#10;Descrição gerada automaticamente"/>
+          <wp:inline distT="0" distB="0" distL="0" distR="0" wp14:anchorId="01B186AA" wp14:editId="1287D4CB">
+            <wp:extent cx="4486901" cy="3467584"/>
+            <wp:effectExtent l="0" t="0" r="9525" b="0"/>
+            <wp:docPr id="319403499" name="Imagem 1" descr="Interface gráfica do usuário, Texto, Aplicativo, Email&#10;&#10;Descrição gerada automaticamente"/>
             <wp:cNvGraphicFramePr>
               <a:graphicFrameLocks xmlns:a="http://schemas.openxmlformats.org/drawingml/2006/main" noChangeAspect="1"/>
             </wp:cNvGraphicFramePr>
@@ -8716,11 +8502,11 @@
               <a:graphicData uri="http://schemas.openxmlformats.org/drawingml/2006/picture">
                 <pic:pic xmlns:pic="http://schemas.openxmlformats.org/drawingml/2006/picture">
                   <pic:nvPicPr>
-                    <pic:cNvPr id="1170322386" name="Imagem 1" descr="Interface gráfica do usuário, Texto, Aplicativo, Email&#10;&#10;Descrição gerada automaticamente"/>
+                    <pic:cNvPr id="319403499" name="Imagem 1" descr="Interface gráfica do usuário, Texto, Aplicativo, Email&#10;&#10;Descrição gerada automaticamente"/>
                     <pic:cNvPicPr/>
                   </pic:nvPicPr>
                   <pic:blipFill>
-                    <a:blip r:embed="rId70"/>
+                    <a:blip r:embed="rId67"/>
                     <a:stretch>
                       <a:fillRect/>
                     </a:stretch>
@@ -8728,7 +8514,7 @@
                   <pic:spPr>
                     <a:xfrm>
                       <a:off x="0" y="0"/>
-                      <a:ext cx="5087060" cy="3772426"/>
+                      <a:ext cx="4486901" cy="3467584"/>
                     </a:xfrm>
                     <a:prstGeom prst="rect">
                       <a:avLst/>
@@ -8826,12 +8612,12 @@
       <w:pPr>
         <w:pStyle w:val="Ttulo2"/>
       </w:pPr>
-      <w:bookmarkStart w:id="27" w:name="_Toc151041281"/>
+      <w:bookmarkStart w:id="26" w:name="_Toc151715755"/>
       <w:r>
         <w:lastRenderedPageBreak/>
         <w:t>BLOCO ANÔNIMO DE CONSULTA COM JOIN</w:t>
       </w:r>
-      <w:bookmarkEnd w:id="27"/>
+      <w:bookmarkEnd w:id="26"/>
     </w:p>
     <w:p>
       <w:pPr>
@@ -8857,7 +8643,7 @@
                     <pic:cNvPicPr/>
                   </pic:nvPicPr>
                   <pic:blipFill>
-                    <a:blip r:embed="rId71"/>
+                    <a:blip r:embed="rId68"/>
                     <a:stretch>
                       <a:fillRect/>
                     </a:stretch>
@@ -8887,26 +8673,23 @@
       <w:pPr>
         <w:pStyle w:val="Ttulo2"/>
       </w:pPr>
-      <w:bookmarkStart w:id="28" w:name="_Toc151041282"/>
+      <w:bookmarkStart w:id="27" w:name="_Toc151715756"/>
       <w:r>
         <w:lastRenderedPageBreak/>
         <w:t>PROCEDURE COM RELATÓRIO</w:t>
       </w:r>
-      <w:bookmarkEnd w:id="28"/>
+      <w:bookmarkEnd w:id="27"/>
     </w:p>
     <w:p>
       <w:pPr>
         <w:pStyle w:val="Corpodetexto"/>
       </w:pPr>
       <w:r>
-        <w:rPr>
-          <w:noProof/>
-        </w:rPr>
         <w:drawing>
-          <wp:inline distT="0" distB="0" distL="0" distR="0" wp14:anchorId="42E46AD4" wp14:editId="4FE3262D">
-            <wp:extent cx="5400040" cy="5073015"/>
+          <wp:inline distT="0" distB="0" distL="0" distR="0" wp14:anchorId="1B486749" wp14:editId="767ADA64">
+            <wp:extent cx="5200650" cy="4158915"/>
             <wp:effectExtent l="0" t="0" r="0" b="0"/>
-            <wp:docPr id="17334600" name="Imagem 1" descr="Texto&#10;&#10;Descrição gerada automaticamente"/>
+            <wp:docPr id="1455819810" name="Imagem 1" descr="Interface gráfica do usuário, Texto, Aplicativo&#10;&#10;Descrição gerada automaticamente"/>
             <wp:cNvGraphicFramePr>
               <a:graphicFrameLocks xmlns:a="http://schemas.openxmlformats.org/drawingml/2006/main" noChangeAspect="1"/>
             </wp:cNvGraphicFramePr>
@@ -8914,11 +8697,11 @@
               <a:graphicData uri="http://schemas.openxmlformats.org/drawingml/2006/picture">
                 <pic:pic xmlns:pic="http://schemas.openxmlformats.org/drawingml/2006/picture">
                   <pic:nvPicPr>
-                    <pic:cNvPr id="17334600" name="Imagem 1" descr="Texto&#10;&#10;Descrição gerada automaticamente"/>
+                    <pic:cNvPr id="1455819810" name="Imagem 1" descr="Interface gráfica do usuário, Texto, Aplicativo&#10;&#10;Descrição gerada automaticamente"/>
                     <pic:cNvPicPr/>
                   </pic:nvPicPr>
                   <pic:blipFill>
-                    <a:blip r:embed="rId72"/>
+                    <a:blip r:embed="rId69"/>
                     <a:stretch>
                       <a:fillRect/>
                     </a:stretch>
@@ -8926,7 +8709,7 @@
                   <pic:spPr>
                     <a:xfrm>
                       <a:off x="0" y="0"/>
-                      <a:ext cx="5400040" cy="5073015"/>
+                      <a:ext cx="5202673" cy="4160533"/>
                     </a:xfrm>
                     <a:prstGeom prst="rect">
                       <a:avLst/>
@@ -8949,15 +8732,11 @@
         <w:pStyle w:val="Corpodetexto"/>
       </w:pPr>
       <w:r>
-        <w:rPr>
-          <w:noProof/>
-        </w:rPr>
-        <w:lastRenderedPageBreak/>
         <w:drawing>
-          <wp:inline distT="0" distB="0" distL="0" distR="0" wp14:anchorId="6B00E5A5" wp14:editId="1C76E6A7">
-            <wp:extent cx="4048690" cy="2676899"/>
-            <wp:effectExtent l="0" t="0" r="0" b="9525"/>
-            <wp:docPr id="1267786405" name="Imagem 1" descr="Interface gráfica do usuário, Texto, Aplicativo, Email&#10;&#10;Descrição gerada automaticamente"/>
+          <wp:inline distT="0" distB="0" distL="0" distR="0" wp14:anchorId="1D28B245" wp14:editId="3D4BB06C">
+            <wp:extent cx="4086795" cy="3219899"/>
+            <wp:effectExtent l="0" t="0" r="9525" b="0"/>
+            <wp:docPr id="1113940775" name="Imagem 1" descr="Interface gráfica do usuário, Texto, Aplicativo, Email&#10;&#10;Descrição gerada automaticamente"/>
             <wp:cNvGraphicFramePr>
               <a:graphicFrameLocks xmlns:a="http://schemas.openxmlformats.org/drawingml/2006/main" noChangeAspect="1"/>
             </wp:cNvGraphicFramePr>
@@ -8965,11 +8744,11 @@
               <a:graphicData uri="http://schemas.openxmlformats.org/drawingml/2006/picture">
                 <pic:pic xmlns:pic="http://schemas.openxmlformats.org/drawingml/2006/picture">
                   <pic:nvPicPr>
-                    <pic:cNvPr id="1267786405" name="Imagem 1" descr="Interface gráfica do usuário, Texto, Aplicativo, Email&#10;&#10;Descrição gerada automaticamente"/>
+                    <pic:cNvPr id="1113940775" name="Imagem 1" descr="Interface gráfica do usuário, Texto, Aplicativo, Email&#10;&#10;Descrição gerada automaticamente"/>
                     <pic:cNvPicPr/>
                   </pic:nvPicPr>
                   <pic:blipFill>
-                    <a:blip r:embed="rId73"/>
+                    <a:blip r:embed="rId70"/>
                     <a:stretch>
                       <a:fillRect/>
                     </a:stretch>
@@ -8977,7 +8756,7 @@
                   <pic:spPr>
                     <a:xfrm>
                       <a:off x="0" y="0"/>
-                      <a:ext cx="4048690" cy="2676899"/>
+                      <a:ext cx="4086795" cy="3219899"/>
                     </a:xfrm>
                     <a:prstGeom prst="rect">
                       <a:avLst/>
@@ -8991,7 +8770,7 @@
       </w:r>
     </w:p>
     <w:sectPr>
-      <w:headerReference w:type="first" r:id="rId74"/>
+      <w:headerReference w:type="first" r:id="rId71"/>
       <w:pgSz w:w="11906" w:h="16838" w:code="9"/>
       <w:pgMar w:top="1707" w:right="1701" w:bottom="1117" w:left="1134" w:header="709" w:footer="709" w:gutter="0"/>
       <w:cols w:space="708"/>
@@ -13539,10 +13318,6 @@
 </file>
 
 <file path=customXml/item1.xml><?xml version="1.0" encoding="utf-8"?>
-<b:Sources xmlns:b="http://schemas.openxmlformats.org/officeDocument/2006/bibliography" xmlns="http://schemas.openxmlformats.org/officeDocument/2006/bibliography" SelectedStyle="\APASixthEditionOfficeOnline.xsl" StyleName="APA" Version="6"/>
-</file>
-
-<file path=customXml/item2.xml><?xml version="1.0" encoding="utf-8"?>
 <ct:contentTypeSchema xmlns:ct="http://schemas.microsoft.com/office/2006/metadata/contentType" xmlns:ma="http://schemas.microsoft.com/office/2006/metadata/properties/metaAttributes" ct:_="" ma:_="" ma:contentTypeName="Documento" ma:contentTypeID="0x010100A9648E827498144E99E283DDB8A87613" ma:contentTypeVersion="11" ma:contentTypeDescription="Crie um novo documento." ma:contentTypeScope="" ma:versionID="67dc74505c62121da8593fb186c35e0e">
   <xsd:schema xmlns:xsd="http://www.w3.org/2001/XMLSchema" xmlns:xs="http://www.w3.org/2001/XMLSchema" xmlns:p="http://schemas.microsoft.com/office/2006/metadata/properties" xmlns:ns2="a10d6d09-ccff-44d6-9d40-69adbea4e446" xmlns:ns3="60bd9088-2ed9-416e-b61b-5c17ea7e3085" targetNamespace="http://schemas.microsoft.com/office/2006/metadata/properties" ma:root="true" ma:fieldsID="ba19ba554f9ca075fda918ad7b150ba6" ns2:_="" ns3:_="">
     <xsd:import namespace="a10d6d09-ccff-44d6-9d40-69adbea4e446"/>
@@ -13737,13 +13512,17 @@
 </ct:contentTypeSchema>
 </file>
 
-<file path=customXml/item3.xml><?xml version="1.0" encoding="utf-8"?>
+<file path=customXml/item2.xml><?xml version="1.0" encoding="utf-8"?>
 <?mso-contentType ?>
 <FormTemplates xmlns="http://schemas.microsoft.com/sharepoint/v3/contenttype/forms">
   <Display>DocumentLibraryForm</Display>
   <Edit>DocumentLibraryForm</Edit>
   <New>DocumentLibraryForm</New>
 </FormTemplates>
+</file>
+
+<file path=customXml/item3.xml><?xml version="1.0" encoding="utf-8"?>
+<b:Sources xmlns:b="http://schemas.openxmlformats.org/officeDocument/2006/bibliography" xmlns="http://schemas.openxmlformats.org/officeDocument/2006/bibliography" SelectedStyle="\APASixthEditionOfficeOnline.xsl" StyleName="APA" Version="6"/>
 </file>
 
 <file path=customXml/item4.xml><?xml version="1.0" encoding="utf-8"?>
@@ -13758,14 +13537,6 @@
 </file>
 
 <file path=customXml/itemProps1.xml><?xml version="1.0" encoding="utf-8"?>
-<ds:datastoreItem xmlns:ds="http://schemas.openxmlformats.org/officeDocument/2006/customXml" ds:itemID="{0F792B7C-FD57-439C-8447-25B21FAE6D49}">
-  <ds:schemaRefs>
-    <ds:schemaRef ds:uri="http://schemas.openxmlformats.org/officeDocument/2006/bibliography"/>
-  </ds:schemaRefs>
-</ds:datastoreItem>
-</file>
-
-<file path=customXml/itemProps2.xml><?xml version="1.0" encoding="utf-8"?>
 <ds:datastoreItem xmlns:ds="http://schemas.openxmlformats.org/officeDocument/2006/customXml" ds:itemID="{A24C9263-E23C-48B7-8B57-2FB653D0110E}">
   <ds:schemaRefs>
     <ds:schemaRef ds:uri="http://schemas.microsoft.com/office/2006/metadata/contentType"/>
@@ -13784,10 +13555,18 @@
 </ds:datastoreItem>
 </file>
 
-<file path=customXml/itemProps3.xml><?xml version="1.0" encoding="utf-8"?>
+<file path=customXml/itemProps2.xml><?xml version="1.0" encoding="utf-8"?>
 <ds:datastoreItem xmlns:ds="http://schemas.openxmlformats.org/officeDocument/2006/customXml" ds:itemID="{5455A141-04C2-46A5-8540-AD6A00426158}">
   <ds:schemaRefs>
     <ds:schemaRef ds:uri="http://schemas.microsoft.com/sharepoint/v3/contenttype/forms"/>
+  </ds:schemaRefs>
+</ds:datastoreItem>
+</file>
+
+<file path=customXml/itemProps3.xml><?xml version="1.0" encoding="utf-8"?>
+<ds:datastoreItem xmlns:ds="http://schemas.openxmlformats.org/officeDocument/2006/customXml" ds:itemID="{0F792B7C-FD57-439C-8447-25B21FAE6D49}">
+  <ds:schemaRefs>
+    <ds:schemaRef ds:uri="http://schemas.openxmlformats.org/officeDocument/2006/bibliography"/>
   </ds:schemaRefs>
 </ds:datastoreItem>
 </file>

</xml_diff>

<commit_message>
entregavel de banco com as provas de teste
</commit_message>
<xml_diff>
--- a/Database Application & Data Science/Buyit - Entregável.docx
+++ b/Database Application & Data Science/Buyit - Entregável.docx
@@ -1449,7 +1449,27 @@
                 <w:sz w:val="22"/>
                 <w:lang w:eastAsia="pt-BR"/>
               </w:rPr>
-              <w:t>Kaue Caponero Figueiredo</w:t>
+              <w:t xml:space="preserve">Kaue </w:t>
+            </w:r>
+            <w:proofErr w:type="spellStart"/>
+            <w:r>
+              <w:rPr>
+                <w:rFonts w:ascii="Calibri" w:eastAsia="Times New Roman" w:hAnsi="Calibri" w:cs="Calibri"/>
+                <w:color w:val="000000"/>
+                <w:sz w:val="22"/>
+                <w:lang w:eastAsia="pt-BR"/>
+              </w:rPr>
+              <w:t>Caponero</w:t>
+            </w:r>
+            <w:proofErr w:type="spellEnd"/>
+            <w:r>
+              <w:rPr>
+                <w:rFonts w:ascii="Calibri" w:eastAsia="Times New Roman" w:hAnsi="Calibri" w:cs="Calibri"/>
+                <w:color w:val="000000"/>
+                <w:sz w:val="22"/>
+                <w:lang w:eastAsia="pt-BR"/>
+              </w:rPr>
+              <w:t xml:space="preserve"> Figueiredo</w:t>
             </w:r>
           </w:p>
         </w:tc>
@@ -3771,6 +3791,92 @@
           <w:tab w:val="left" w:pos="1100"/>
         </w:tabs>
         <w:rPr>
+          <w:noProof/>
+        </w:rPr>
+      </w:pPr>
+      <w:hyperlink w:anchor="_Toc152431863" w:history="1">
+        <w:r>
+          <w:rPr>
+            <w:rStyle w:val="Hyperlink"/>
+            <w:noProof/>
+          </w:rPr>
+          <w:t>04.04.</w:t>
+        </w:r>
+        <w:r>
+          <w:rPr>
+            <w:rFonts w:asciiTheme="minorHAnsi" w:eastAsiaTheme="minorEastAsia" w:hAnsiTheme="minorHAnsi" w:cstheme="minorBidi"/>
+            <w:noProof/>
+            <w:kern w:val="2"/>
+            <w:sz w:val="22"/>
+            <w:lang w:eastAsia="pt-BR"/>
+            <w14:ligatures w14:val="standardContextual"/>
+          </w:rPr>
+          <w:tab/>
+        </w:r>
+        <w:r>
+          <w:rPr>
+            <w:rStyle w:val="Hyperlink"/>
+            <w:noProof/>
+          </w:rPr>
+          <w:t>PROCEDURE COM RELATÓRIO</w:t>
+        </w:r>
+        <w:r>
+          <w:rPr>
+            <w:noProof/>
+            <w:webHidden/>
+          </w:rPr>
+          <w:tab/>
+        </w:r>
+        <w:r>
+          <w:rPr>
+            <w:noProof/>
+            <w:webHidden/>
+          </w:rPr>
+          <w:fldChar w:fldCharType="begin"/>
+        </w:r>
+        <w:r>
+          <w:rPr>
+            <w:noProof/>
+            <w:webHidden/>
+          </w:rPr>
+          <w:instrText xml:space="preserve"> PAGEREF _Toc152431863 \h </w:instrText>
+        </w:r>
+        <w:r>
+          <w:rPr>
+            <w:noProof/>
+            <w:webHidden/>
+          </w:rPr>
+        </w:r>
+        <w:r>
+          <w:rPr>
+            <w:noProof/>
+            <w:webHidden/>
+          </w:rPr>
+          <w:fldChar w:fldCharType="separate"/>
+        </w:r>
+        <w:r>
+          <w:rPr>
+            <w:noProof/>
+            <w:webHidden/>
+          </w:rPr>
+          <w:t>36</w:t>
+        </w:r>
+        <w:r>
+          <w:rPr>
+            <w:noProof/>
+            <w:webHidden/>
+          </w:rPr>
+          <w:fldChar w:fldCharType="end"/>
+        </w:r>
+      </w:hyperlink>
+    </w:p>
+    <w:p>
+      <w:pPr>
+        <w:pStyle w:val="Sumrio2"/>
+        <w:tabs>
+          <w:tab w:val="left" w:pos="1100"/>
+        </w:tabs>
+        <w:rPr>
           <w:rFonts w:asciiTheme="minorHAnsi" w:eastAsiaTheme="minorEastAsia" w:hAnsiTheme="minorHAnsi" w:cstheme="minorBidi"/>
           <w:noProof/>
           <w:kern w:val="2"/>
@@ -3785,7 +3891,35 @@
             <w:rStyle w:val="Hyperlink"/>
             <w:noProof/>
           </w:rPr>
-          <w:t>04.04.</w:t>
+          <w:t>0</w:t>
+        </w:r>
+        <w:r>
+          <w:rPr>
+            <w:rStyle w:val="Hyperlink"/>
+            <w:noProof/>
+          </w:rPr>
+          <w:t>4</w:t>
+        </w:r>
+        <w:r>
+          <w:rPr>
+            <w:rStyle w:val="Hyperlink"/>
+            <w:noProof/>
+          </w:rPr>
+          <w:t>.0</w:t>
+        </w:r>
+        <w:r>
+          <w:rPr>
+            <w:rStyle w:val="Hyperlink"/>
+            <w:noProof/>
+          </w:rPr>
+          <w:t>5</w:t>
+        </w:r>
+        <w:r>
+          <w:rPr>
+            <w:rStyle w:val="Hyperlink"/>
+            <w:noProof/>
+          </w:rPr>
+          <w:t>.</w:t>
         </w:r>
         <w:r>
           <w:rPr>
@@ -3803,7 +3937,14 @@
             <w:rStyle w:val="Hyperlink"/>
             <w:noProof/>
           </w:rPr>
-          <w:t>PROCEDURE COM RELATÓRIO</w:t>
+          <w:t>PROCEDURES</w:t>
+        </w:r>
+        <w:r>
+          <w:rPr>
+            <w:rStyle w:val="Hyperlink"/>
+            <w:noProof/>
+          </w:rPr>
+          <w:t xml:space="preserve"> DE GESTÃO</w:t>
         </w:r>
         <w:r>
           <w:rPr>
@@ -3854,6 +3995,1062 @@
           <w:fldChar w:fldCharType="end"/>
         </w:r>
       </w:hyperlink>
+    </w:p>
+    <w:p>
+      <w:pPr>
+        <w:pStyle w:val="Sumrio2"/>
+        <w:tabs>
+          <w:tab w:val="left" w:pos="1100"/>
+        </w:tabs>
+        <w:rPr>
+          <w:rFonts w:asciiTheme="minorHAnsi" w:eastAsiaTheme="minorEastAsia" w:hAnsiTheme="minorHAnsi" w:cstheme="minorBidi"/>
+          <w:noProof/>
+          <w:kern w:val="2"/>
+          <w:sz w:val="22"/>
+          <w:lang w:eastAsia="pt-BR"/>
+          <w14:ligatures w14:val="standardContextual"/>
+        </w:rPr>
+      </w:pPr>
+      <w:hyperlink w:anchor="_Toc152431863" w:history="1">
+        <w:r>
+          <w:rPr>
+            <w:rStyle w:val="Hyperlink"/>
+            <w:noProof/>
+          </w:rPr>
+          <w:t>0</w:t>
+        </w:r>
+        <w:r>
+          <w:rPr>
+            <w:rStyle w:val="Hyperlink"/>
+            <w:noProof/>
+          </w:rPr>
+          <w:t>4</w:t>
+        </w:r>
+        <w:r>
+          <w:rPr>
+            <w:rStyle w:val="Hyperlink"/>
+            <w:noProof/>
+          </w:rPr>
+          <w:t>.0</w:t>
+        </w:r>
+        <w:r>
+          <w:rPr>
+            <w:rStyle w:val="Hyperlink"/>
+            <w:noProof/>
+          </w:rPr>
+          <w:t>5</w:t>
+        </w:r>
+        <w:r>
+          <w:rPr>
+            <w:rStyle w:val="Hyperlink"/>
+            <w:noProof/>
+          </w:rPr>
+          <w:t>.</w:t>
+        </w:r>
+        <w:r>
+          <w:rPr>
+            <w:rStyle w:val="Hyperlink"/>
+            <w:noProof/>
+          </w:rPr>
+          <w:t>01</w:t>
+        </w:r>
+        <w:r>
+          <w:rPr>
+            <w:rFonts w:asciiTheme="minorHAnsi" w:eastAsiaTheme="minorEastAsia" w:hAnsiTheme="minorHAnsi" w:cstheme="minorBidi"/>
+            <w:noProof/>
+            <w:kern w:val="2"/>
+            <w:sz w:val="22"/>
+            <w:lang w:eastAsia="pt-BR"/>
+            <w14:ligatures w14:val="standardContextual"/>
+          </w:rPr>
+          <w:tab/>
+        </w:r>
+        <w:r>
+          <w:rPr>
+            <w:rFonts w:asciiTheme="minorHAnsi" w:eastAsiaTheme="minorEastAsia" w:hAnsiTheme="minorHAnsi" w:cstheme="minorBidi"/>
+            <w:noProof/>
+            <w:kern w:val="2"/>
+            <w:sz w:val="22"/>
+            <w:lang w:eastAsia="pt-BR"/>
+            <w14:ligatures w14:val="standardContextual"/>
+          </w:rPr>
+          <w:t xml:space="preserve">  </w:t>
+        </w:r>
+        <w:r>
+          <w:rPr>
+            <w:rStyle w:val="Hyperlink"/>
+            <w:noProof/>
+          </w:rPr>
+          <w:t>LISTAR COTAÇÕES PENDENTES</w:t>
+        </w:r>
+        <w:r>
+          <w:rPr>
+            <w:noProof/>
+            <w:webHidden/>
+          </w:rPr>
+          <w:tab/>
+        </w:r>
+        <w:r>
+          <w:rPr>
+            <w:noProof/>
+            <w:webHidden/>
+          </w:rPr>
+          <w:fldChar w:fldCharType="begin"/>
+        </w:r>
+        <w:r>
+          <w:rPr>
+            <w:noProof/>
+            <w:webHidden/>
+          </w:rPr>
+          <w:instrText xml:space="preserve"> PAGEREF _Toc152431863 \h </w:instrText>
+        </w:r>
+        <w:r>
+          <w:rPr>
+            <w:noProof/>
+            <w:webHidden/>
+          </w:rPr>
+        </w:r>
+        <w:r>
+          <w:rPr>
+            <w:noProof/>
+            <w:webHidden/>
+          </w:rPr>
+          <w:fldChar w:fldCharType="separate"/>
+        </w:r>
+        <w:r>
+          <w:rPr>
+            <w:noProof/>
+            <w:webHidden/>
+          </w:rPr>
+          <w:t>36</w:t>
+        </w:r>
+        <w:r>
+          <w:rPr>
+            <w:noProof/>
+            <w:webHidden/>
+          </w:rPr>
+          <w:fldChar w:fldCharType="end"/>
+        </w:r>
+      </w:hyperlink>
+    </w:p>
+    <w:p>
+      <w:pPr>
+        <w:pStyle w:val="Sumrio2"/>
+        <w:tabs>
+          <w:tab w:val="left" w:pos="1100"/>
+        </w:tabs>
+        <w:rPr>
+          <w:rFonts w:asciiTheme="minorHAnsi" w:eastAsiaTheme="minorEastAsia" w:hAnsiTheme="minorHAnsi" w:cstheme="minorBidi"/>
+          <w:noProof/>
+          <w:kern w:val="2"/>
+          <w:sz w:val="22"/>
+          <w:lang w:eastAsia="pt-BR"/>
+          <w14:ligatures w14:val="standardContextual"/>
+        </w:rPr>
+      </w:pPr>
+      <w:hyperlink w:anchor="_Toc152431863" w:history="1">
+        <w:r>
+          <w:rPr>
+            <w:rStyle w:val="Hyperlink"/>
+            <w:noProof/>
+          </w:rPr>
+          <w:t>0</w:t>
+        </w:r>
+        <w:r>
+          <w:rPr>
+            <w:rStyle w:val="Hyperlink"/>
+            <w:noProof/>
+          </w:rPr>
+          <w:t>4</w:t>
+        </w:r>
+        <w:r>
+          <w:rPr>
+            <w:rStyle w:val="Hyperlink"/>
+            <w:noProof/>
+          </w:rPr>
+          <w:t>.0</w:t>
+        </w:r>
+        <w:r>
+          <w:rPr>
+            <w:rStyle w:val="Hyperlink"/>
+            <w:noProof/>
+          </w:rPr>
+          <w:t>5</w:t>
+        </w:r>
+        <w:r>
+          <w:rPr>
+            <w:rStyle w:val="Hyperlink"/>
+            <w:noProof/>
+          </w:rPr>
+          <w:t>.</w:t>
+        </w:r>
+        <w:r>
+          <w:rPr>
+            <w:rStyle w:val="Hyperlink"/>
+            <w:noProof/>
+          </w:rPr>
+          <w:t>02</w:t>
+        </w:r>
+        <w:r>
+          <w:rPr>
+            <w:rFonts w:asciiTheme="minorHAnsi" w:eastAsiaTheme="minorEastAsia" w:hAnsiTheme="minorHAnsi" w:cstheme="minorBidi"/>
+            <w:noProof/>
+            <w:kern w:val="2"/>
+            <w:sz w:val="22"/>
+            <w:lang w:eastAsia="pt-BR"/>
+            <w14:ligatures w14:val="standardContextual"/>
+          </w:rPr>
+          <w:tab/>
+        </w:r>
+        <w:r>
+          <w:rPr>
+            <w:rFonts w:asciiTheme="minorHAnsi" w:eastAsiaTheme="minorEastAsia" w:hAnsiTheme="minorHAnsi" w:cstheme="minorBidi"/>
+            <w:noProof/>
+            <w:kern w:val="2"/>
+            <w:sz w:val="22"/>
+            <w:lang w:eastAsia="pt-BR"/>
+            <w14:ligatures w14:val="standardContextual"/>
+          </w:rPr>
+          <w:t xml:space="preserve">  </w:t>
+        </w:r>
+        <w:r>
+          <w:rPr>
+            <w:rStyle w:val="Hyperlink"/>
+            <w:noProof/>
+          </w:rPr>
+          <w:t>CONCLUIR COTAÇÕES</w:t>
+        </w:r>
+        <w:r>
+          <w:rPr>
+            <w:noProof/>
+            <w:webHidden/>
+          </w:rPr>
+          <w:tab/>
+        </w:r>
+        <w:r>
+          <w:rPr>
+            <w:noProof/>
+            <w:webHidden/>
+          </w:rPr>
+          <w:fldChar w:fldCharType="begin"/>
+        </w:r>
+        <w:r>
+          <w:rPr>
+            <w:noProof/>
+            <w:webHidden/>
+          </w:rPr>
+          <w:instrText xml:space="preserve"> PAGEREF _Toc152431863 \h </w:instrText>
+        </w:r>
+        <w:r>
+          <w:rPr>
+            <w:noProof/>
+            <w:webHidden/>
+          </w:rPr>
+        </w:r>
+        <w:r>
+          <w:rPr>
+            <w:noProof/>
+            <w:webHidden/>
+          </w:rPr>
+          <w:fldChar w:fldCharType="separate"/>
+        </w:r>
+        <w:r>
+          <w:rPr>
+            <w:noProof/>
+            <w:webHidden/>
+          </w:rPr>
+          <w:t>36</w:t>
+        </w:r>
+        <w:r>
+          <w:rPr>
+            <w:noProof/>
+            <w:webHidden/>
+          </w:rPr>
+          <w:fldChar w:fldCharType="end"/>
+        </w:r>
+      </w:hyperlink>
+    </w:p>
+    <w:p>
+      <w:pPr>
+        <w:pStyle w:val="Sumrio2"/>
+        <w:tabs>
+          <w:tab w:val="left" w:pos="1100"/>
+        </w:tabs>
+        <w:rPr>
+          <w:rFonts w:asciiTheme="minorHAnsi" w:eastAsiaTheme="minorEastAsia" w:hAnsiTheme="minorHAnsi" w:cstheme="minorBidi"/>
+          <w:noProof/>
+          <w:kern w:val="2"/>
+          <w:sz w:val="22"/>
+          <w:lang w:eastAsia="pt-BR"/>
+          <w14:ligatures w14:val="standardContextual"/>
+        </w:rPr>
+      </w:pPr>
+      <w:hyperlink w:anchor="_Toc152431863" w:history="1">
+        <w:r>
+          <w:rPr>
+            <w:rStyle w:val="Hyperlink"/>
+            <w:noProof/>
+          </w:rPr>
+          <w:t>0</w:t>
+        </w:r>
+        <w:r>
+          <w:rPr>
+            <w:rStyle w:val="Hyperlink"/>
+            <w:noProof/>
+          </w:rPr>
+          <w:t>4</w:t>
+        </w:r>
+        <w:r>
+          <w:rPr>
+            <w:rStyle w:val="Hyperlink"/>
+            <w:noProof/>
+          </w:rPr>
+          <w:t>.0</w:t>
+        </w:r>
+        <w:r>
+          <w:rPr>
+            <w:rStyle w:val="Hyperlink"/>
+            <w:noProof/>
+          </w:rPr>
+          <w:t>6</w:t>
+        </w:r>
+        <w:r>
+          <w:rPr>
+            <w:rStyle w:val="Hyperlink"/>
+            <w:noProof/>
+          </w:rPr>
+          <w:t>.</w:t>
+        </w:r>
+        <w:r>
+          <w:rPr>
+            <w:rFonts w:asciiTheme="minorHAnsi" w:eastAsiaTheme="minorEastAsia" w:hAnsiTheme="minorHAnsi" w:cstheme="minorBidi"/>
+            <w:noProof/>
+            <w:kern w:val="2"/>
+            <w:sz w:val="22"/>
+            <w:lang w:eastAsia="pt-BR"/>
+            <w14:ligatures w14:val="standardContextual"/>
+          </w:rPr>
+          <w:tab/>
+        </w:r>
+        <w:r>
+          <w:rPr>
+            <w:rStyle w:val="Hyperlink"/>
+            <w:noProof/>
+          </w:rPr>
+          <w:t>FUNÇÕES</w:t>
+        </w:r>
+        <w:r>
+          <w:rPr>
+            <w:rStyle w:val="Hyperlink"/>
+            <w:noProof/>
+          </w:rPr>
+          <w:t xml:space="preserve"> AUXILIARES</w:t>
+        </w:r>
+        <w:r>
+          <w:rPr>
+            <w:noProof/>
+            <w:webHidden/>
+          </w:rPr>
+          <w:tab/>
+        </w:r>
+        <w:r>
+          <w:rPr>
+            <w:noProof/>
+            <w:webHidden/>
+          </w:rPr>
+          <w:fldChar w:fldCharType="begin"/>
+        </w:r>
+        <w:r>
+          <w:rPr>
+            <w:noProof/>
+            <w:webHidden/>
+          </w:rPr>
+          <w:instrText xml:space="preserve"> PAGEREF _Toc152431863 \h </w:instrText>
+        </w:r>
+        <w:r>
+          <w:rPr>
+            <w:noProof/>
+            <w:webHidden/>
+          </w:rPr>
+        </w:r>
+        <w:r>
+          <w:rPr>
+            <w:noProof/>
+            <w:webHidden/>
+          </w:rPr>
+          <w:fldChar w:fldCharType="separate"/>
+        </w:r>
+        <w:r>
+          <w:rPr>
+            <w:noProof/>
+            <w:webHidden/>
+          </w:rPr>
+          <w:t>36</w:t>
+        </w:r>
+        <w:r>
+          <w:rPr>
+            <w:noProof/>
+            <w:webHidden/>
+          </w:rPr>
+          <w:fldChar w:fldCharType="end"/>
+        </w:r>
+      </w:hyperlink>
+    </w:p>
+    <w:p>
+      <w:pPr>
+        <w:pStyle w:val="Sumrio2"/>
+        <w:tabs>
+          <w:tab w:val="left" w:pos="1100"/>
+        </w:tabs>
+        <w:rPr>
+          <w:rFonts w:asciiTheme="minorHAnsi" w:eastAsiaTheme="minorEastAsia" w:hAnsiTheme="minorHAnsi" w:cstheme="minorBidi"/>
+          <w:noProof/>
+          <w:kern w:val="2"/>
+          <w:sz w:val="22"/>
+          <w:lang w:eastAsia="pt-BR"/>
+          <w14:ligatures w14:val="standardContextual"/>
+        </w:rPr>
+      </w:pPr>
+      <w:hyperlink w:anchor="_Toc152431863" w:history="1">
+        <w:r>
+          <w:rPr>
+            <w:rStyle w:val="Hyperlink"/>
+            <w:noProof/>
+          </w:rPr>
+          <w:t>0</w:t>
+        </w:r>
+        <w:r>
+          <w:rPr>
+            <w:rStyle w:val="Hyperlink"/>
+            <w:noProof/>
+          </w:rPr>
+          <w:t>4</w:t>
+        </w:r>
+        <w:r>
+          <w:rPr>
+            <w:rStyle w:val="Hyperlink"/>
+            <w:noProof/>
+          </w:rPr>
+          <w:t>.0</w:t>
+        </w:r>
+        <w:r>
+          <w:rPr>
+            <w:rStyle w:val="Hyperlink"/>
+            <w:noProof/>
+          </w:rPr>
+          <w:t>6</w:t>
+        </w:r>
+        <w:r>
+          <w:rPr>
+            <w:rStyle w:val="Hyperlink"/>
+            <w:noProof/>
+          </w:rPr>
+          <w:t>.</w:t>
+        </w:r>
+        <w:r>
+          <w:rPr>
+            <w:rStyle w:val="Hyperlink"/>
+            <w:noProof/>
+          </w:rPr>
+          <w:t>01</w:t>
+        </w:r>
+        <w:r>
+          <w:rPr>
+            <w:rFonts w:asciiTheme="minorHAnsi" w:eastAsiaTheme="minorEastAsia" w:hAnsiTheme="minorHAnsi" w:cstheme="minorBidi"/>
+            <w:noProof/>
+            <w:kern w:val="2"/>
+            <w:sz w:val="22"/>
+            <w:lang w:eastAsia="pt-BR"/>
+            <w14:ligatures w14:val="standardContextual"/>
+          </w:rPr>
+          <w:tab/>
+        </w:r>
+        <w:r>
+          <w:rPr>
+            <w:rFonts w:asciiTheme="minorHAnsi" w:eastAsiaTheme="minorEastAsia" w:hAnsiTheme="minorHAnsi" w:cstheme="minorBidi"/>
+            <w:noProof/>
+            <w:kern w:val="2"/>
+            <w:sz w:val="22"/>
+            <w:lang w:eastAsia="pt-BR"/>
+            <w14:ligatures w14:val="standardContextual"/>
+          </w:rPr>
+          <w:t xml:space="preserve">  </w:t>
+        </w:r>
+        <w:r>
+          <w:rPr>
+            <w:rStyle w:val="Hyperlink"/>
+            <w:noProof/>
+          </w:rPr>
+          <w:t>VALOR TOTAL DA COTAÇÃO</w:t>
+        </w:r>
+        <w:r>
+          <w:rPr>
+            <w:noProof/>
+            <w:webHidden/>
+          </w:rPr>
+          <w:tab/>
+        </w:r>
+        <w:r>
+          <w:rPr>
+            <w:noProof/>
+            <w:webHidden/>
+          </w:rPr>
+          <w:fldChar w:fldCharType="begin"/>
+        </w:r>
+        <w:r>
+          <w:rPr>
+            <w:noProof/>
+            <w:webHidden/>
+          </w:rPr>
+          <w:instrText xml:space="preserve"> PAGEREF _Toc152431863 \h </w:instrText>
+        </w:r>
+        <w:r>
+          <w:rPr>
+            <w:noProof/>
+            <w:webHidden/>
+          </w:rPr>
+        </w:r>
+        <w:r>
+          <w:rPr>
+            <w:noProof/>
+            <w:webHidden/>
+          </w:rPr>
+          <w:fldChar w:fldCharType="separate"/>
+        </w:r>
+        <w:r>
+          <w:rPr>
+            <w:noProof/>
+            <w:webHidden/>
+          </w:rPr>
+          <w:t>36</w:t>
+        </w:r>
+        <w:r>
+          <w:rPr>
+            <w:noProof/>
+            <w:webHidden/>
+          </w:rPr>
+          <w:fldChar w:fldCharType="end"/>
+        </w:r>
+      </w:hyperlink>
+    </w:p>
+    <w:p>
+      <w:pPr>
+        <w:pStyle w:val="Sumrio2"/>
+        <w:tabs>
+          <w:tab w:val="left" w:pos="1100"/>
+        </w:tabs>
+        <w:rPr>
+          <w:rFonts w:asciiTheme="minorHAnsi" w:eastAsiaTheme="minorEastAsia" w:hAnsiTheme="minorHAnsi" w:cstheme="minorBidi"/>
+          <w:noProof/>
+          <w:kern w:val="2"/>
+          <w:sz w:val="22"/>
+          <w:lang w:eastAsia="pt-BR"/>
+          <w14:ligatures w14:val="standardContextual"/>
+        </w:rPr>
+      </w:pPr>
+      <w:hyperlink w:anchor="_Toc152431863" w:history="1">
+        <w:r>
+          <w:rPr>
+            <w:rStyle w:val="Hyperlink"/>
+            <w:noProof/>
+          </w:rPr>
+          <w:t>0</w:t>
+        </w:r>
+        <w:r>
+          <w:rPr>
+            <w:rStyle w:val="Hyperlink"/>
+            <w:noProof/>
+          </w:rPr>
+          <w:t>4</w:t>
+        </w:r>
+        <w:r>
+          <w:rPr>
+            <w:rStyle w:val="Hyperlink"/>
+            <w:noProof/>
+          </w:rPr>
+          <w:t>.0</w:t>
+        </w:r>
+        <w:r>
+          <w:rPr>
+            <w:rStyle w:val="Hyperlink"/>
+            <w:noProof/>
+          </w:rPr>
+          <w:t>6</w:t>
+        </w:r>
+        <w:r>
+          <w:rPr>
+            <w:rStyle w:val="Hyperlink"/>
+            <w:noProof/>
+          </w:rPr>
+          <w:t>.</w:t>
+        </w:r>
+        <w:r>
+          <w:rPr>
+            <w:rStyle w:val="Hyperlink"/>
+            <w:noProof/>
+          </w:rPr>
+          <w:t>0</w:t>
+        </w:r>
+        <w:r>
+          <w:rPr>
+            <w:rStyle w:val="Hyperlink"/>
+            <w:noProof/>
+          </w:rPr>
+          <w:t>2</w:t>
+        </w:r>
+        <w:r>
+          <w:rPr>
+            <w:rFonts w:asciiTheme="minorHAnsi" w:eastAsiaTheme="minorEastAsia" w:hAnsiTheme="minorHAnsi" w:cstheme="minorBidi"/>
+            <w:noProof/>
+            <w:kern w:val="2"/>
+            <w:sz w:val="22"/>
+            <w:lang w:eastAsia="pt-BR"/>
+            <w14:ligatures w14:val="standardContextual"/>
+          </w:rPr>
+          <w:tab/>
+          <w:t xml:space="preserve">  </w:t>
+        </w:r>
+        <w:r>
+          <w:rPr>
+            <w:rStyle w:val="Hyperlink"/>
+            <w:noProof/>
+          </w:rPr>
+          <w:t>VERIFICAR EXISTENCIA EMAIL</w:t>
+        </w:r>
+        <w:r>
+          <w:rPr>
+            <w:noProof/>
+            <w:webHidden/>
+          </w:rPr>
+          <w:tab/>
+        </w:r>
+        <w:r>
+          <w:rPr>
+            <w:noProof/>
+            <w:webHidden/>
+          </w:rPr>
+          <w:fldChar w:fldCharType="begin"/>
+        </w:r>
+        <w:r>
+          <w:rPr>
+            <w:noProof/>
+            <w:webHidden/>
+          </w:rPr>
+          <w:instrText xml:space="preserve"> PAGEREF _Toc152431863 \h </w:instrText>
+        </w:r>
+        <w:r>
+          <w:rPr>
+            <w:noProof/>
+            <w:webHidden/>
+          </w:rPr>
+        </w:r>
+        <w:r>
+          <w:rPr>
+            <w:noProof/>
+            <w:webHidden/>
+          </w:rPr>
+          <w:fldChar w:fldCharType="separate"/>
+        </w:r>
+        <w:r>
+          <w:rPr>
+            <w:noProof/>
+            <w:webHidden/>
+          </w:rPr>
+          <w:t>36</w:t>
+        </w:r>
+        <w:r>
+          <w:rPr>
+            <w:noProof/>
+            <w:webHidden/>
+          </w:rPr>
+          <w:fldChar w:fldCharType="end"/>
+        </w:r>
+      </w:hyperlink>
+    </w:p>
+    <w:p>
+      <w:pPr>
+        <w:pStyle w:val="Sumrio2"/>
+        <w:tabs>
+          <w:tab w:val="left" w:pos="1100"/>
+        </w:tabs>
+        <w:rPr>
+          <w:rFonts w:asciiTheme="minorHAnsi" w:eastAsiaTheme="minorEastAsia" w:hAnsiTheme="minorHAnsi" w:cstheme="minorBidi"/>
+          <w:noProof/>
+          <w:kern w:val="2"/>
+          <w:sz w:val="22"/>
+          <w:lang w:eastAsia="pt-BR"/>
+          <w14:ligatures w14:val="standardContextual"/>
+        </w:rPr>
+      </w:pPr>
+      <w:hyperlink w:anchor="_Toc152431863" w:history="1">
+        <w:r>
+          <w:rPr>
+            <w:rStyle w:val="Hyperlink"/>
+            <w:noProof/>
+          </w:rPr>
+          <w:t>0</w:t>
+        </w:r>
+        <w:r>
+          <w:rPr>
+            <w:rStyle w:val="Hyperlink"/>
+            <w:noProof/>
+          </w:rPr>
+          <w:t>4</w:t>
+        </w:r>
+        <w:r>
+          <w:rPr>
+            <w:rStyle w:val="Hyperlink"/>
+            <w:noProof/>
+          </w:rPr>
+          <w:t>.0</w:t>
+        </w:r>
+        <w:r>
+          <w:rPr>
+            <w:rStyle w:val="Hyperlink"/>
+            <w:noProof/>
+          </w:rPr>
+          <w:t>7</w:t>
+        </w:r>
+        <w:r>
+          <w:rPr>
+            <w:rStyle w:val="Hyperlink"/>
+            <w:noProof/>
+          </w:rPr>
+          <w:t>.</w:t>
+        </w:r>
+        <w:r>
+          <w:rPr>
+            <w:rFonts w:asciiTheme="minorHAnsi" w:eastAsiaTheme="minorEastAsia" w:hAnsiTheme="minorHAnsi" w:cstheme="minorBidi"/>
+            <w:noProof/>
+            <w:kern w:val="2"/>
+            <w:sz w:val="22"/>
+            <w:lang w:eastAsia="pt-BR"/>
+            <w14:ligatures w14:val="standardContextual"/>
+          </w:rPr>
+          <w:tab/>
+        </w:r>
+        <w:r>
+          <w:rPr>
+            <w:rStyle w:val="Hyperlink"/>
+            <w:noProof/>
+          </w:rPr>
+          <w:t>ESTRUTURAS PARA GATILHOS</w:t>
+        </w:r>
+        <w:r>
+          <w:rPr>
+            <w:noProof/>
+            <w:webHidden/>
+          </w:rPr>
+          <w:tab/>
+        </w:r>
+        <w:r>
+          <w:rPr>
+            <w:noProof/>
+            <w:webHidden/>
+          </w:rPr>
+          <w:fldChar w:fldCharType="begin"/>
+        </w:r>
+        <w:r>
+          <w:rPr>
+            <w:noProof/>
+            <w:webHidden/>
+          </w:rPr>
+          <w:instrText xml:space="preserve"> PAGEREF _Toc152431863 \h </w:instrText>
+        </w:r>
+        <w:r>
+          <w:rPr>
+            <w:noProof/>
+            <w:webHidden/>
+          </w:rPr>
+        </w:r>
+        <w:r>
+          <w:rPr>
+            <w:noProof/>
+            <w:webHidden/>
+          </w:rPr>
+          <w:fldChar w:fldCharType="separate"/>
+        </w:r>
+        <w:r>
+          <w:rPr>
+            <w:noProof/>
+            <w:webHidden/>
+          </w:rPr>
+          <w:t>36</w:t>
+        </w:r>
+        <w:r>
+          <w:rPr>
+            <w:noProof/>
+            <w:webHidden/>
+          </w:rPr>
+          <w:fldChar w:fldCharType="end"/>
+        </w:r>
+      </w:hyperlink>
+    </w:p>
+    <w:p>
+      <w:pPr>
+        <w:pStyle w:val="Sumrio2"/>
+        <w:tabs>
+          <w:tab w:val="left" w:pos="1100"/>
+        </w:tabs>
+        <w:rPr>
+          <w:rFonts w:asciiTheme="minorHAnsi" w:eastAsiaTheme="minorEastAsia" w:hAnsiTheme="minorHAnsi" w:cstheme="minorBidi"/>
+          <w:noProof/>
+          <w:kern w:val="2"/>
+          <w:sz w:val="22"/>
+          <w:lang w:eastAsia="pt-BR"/>
+          <w14:ligatures w14:val="standardContextual"/>
+        </w:rPr>
+      </w:pPr>
+      <w:hyperlink w:anchor="_Toc152431863" w:history="1">
+        <w:r>
+          <w:rPr>
+            <w:rStyle w:val="Hyperlink"/>
+            <w:noProof/>
+          </w:rPr>
+          <w:t>0</w:t>
+        </w:r>
+        <w:r>
+          <w:rPr>
+            <w:rStyle w:val="Hyperlink"/>
+            <w:noProof/>
+          </w:rPr>
+          <w:t>4</w:t>
+        </w:r>
+        <w:r>
+          <w:rPr>
+            <w:rStyle w:val="Hyperlink"/>
+            <w:noProof/>
+          </w:rPr>
+          <w:t>.0</w:t>
+        </w:r>
+        <w:r>
+          <w:rPr>
+            <w:rStyle w:val="Hyperlink"/>
+            <w:noProof/>
+          </w:rPr>
+          <w:t>7</w:t>
+        </w:r>
+        <w:r>
+          <w:rPr>
+            <w:rStyle w:val="Hyperlink"/>
+            <w:noProof/>
+          </w:rPr>
+          <w:t>.</w:t>
+        </w:r>
+        <w:r>
+          <w:rPr>
+            <w:rStyle w:val="Hyperlink"/>
+            <w:noProof/>
+          </w:rPr>
+          <w:t>01</w:t>
+        </w:r>
+        <w:r>
+          <w:rPr>
+            <w:rFonts w:asciiTheme="minorHAnsi" w:eastAsiaTheme="minorEastAsia" w:hAnsiTheme="minorHAnsi" w:cstheme="minorBidi"/>
+            <w:noProof/>
+            <w:kern w:val="2"/>
+            <w:sz w:val="22"/>
+            <w:lang w:eastAsia="pt-BR"/>
+            <w14:ligatures w14:val="standardContextual"/>
+          </w:rPr>
+          <w:tab/>
+          <w:t xml:space="preserve">  </w:t>
+        </w:r>
+        <w:r>
+          <w:rPr>
+            <w:rStyle w:val="Hyperlink"/>
+            <w:noProof/>
+          </w:rPr>
+          <w:t>GATILHO DE MONITORAMENTO DE ATUALIZAÇÕES</w:t>
+        </w:r>
+        <w:r>
+          <w:rPr>
+            <w:noProof/>
+            <w:webHidden/>
+          </w:rPr>
+          <w:tab/>
+        </w:r>
+        <w:r>
+          <w:rPr>
+            <w:noProof/>
+            <w:webHidden/>
+          </w:rPr>
+          <w:fldChar w:fldCharType="begin"/>
+        </w:r>
+        <w:r>
+          <w:rPr>
+            <w:noProof/>
+            <w:webHidden/>
+          </w:rPr>
+          <w:instrText xml:space="preserve"> PAGEREF _Toc152431863 \h </w:instrText>
+        </w:r>
+        <w:r>
+          <w:rPr>
+            <w:noProof/>
+            <w:webHidden/>
+          </w:rPr>
+        </w:r>
+        <w:r>
+          <w:rPr>
+            <w:noProof/>
+            <w:webHidden/>
+          </w:rPr>
+          <w:fldChar w:fldCharType="separate"/>
+        </w:r>
+        <w:r>
+          <w:rPr>
+            <w:noProof/>
+            <w:webHidden/>
+          </w:rPr>
+          <w:t>36</w:t>
+        </w:r>
+        <w:r>
+          <w:rPr>
+            <w:noProof/>
+            <w:webHidden/>
+          </w:rPr>
+          <w:fldChar w:fldCharType="end"/>
+        </w:r>
+      </w:hyperlink>
+    </w:p>
+    <w:p>
+      <w:pPr>
+        <w:pStyle w:val="Sumrio2"/>
+        <w:tabs>
+          <w:tab w:val="left" w:pos="1100"/>
+        </w:tabs>
+        <w:rPr>
+          <w:rFonts w:asciiTheme="minorHAnsi" w:eastAsiaTheme="minorEastAsia" w:hAnsiTheme="minorHAnsi" w:cstheme="minorBidi"/>
+          <w:noProof/>
+          <w:kern w:val="2"/>
+          <w:sz w:val="22"/>
+          <w:lang w:eastAsia="pt-BR"/>
+          <w14:ligatures w14:val="standardContextual"/>
+        </w:rPr>
+      </w:pPr>
+      <w:hyperlink w:anchor="_Toc152431863" w:history="1">
+        <w:r>
+          <w:rPr>
+            <w:rStyle w:val="Hyperlink"/>
+            <w:noProof/>
+          </w:rPr>
+          <w:t>0</w:t>
+        </w:r>
+        <w:r>
+          <w:rPr>
+            <w:rStyle w:val="Hyperlink"/>
+            <w:noProof/>
+          </w:rPr>
+          <w:t>4</w:t>
+        </w:r>
+        <w:r>
+          <w:rPr>
+            <w:rStyle w:val="Hyperlink"/>
+            <w:noProof/>
+          </w:rPr>
+          <w:t>.0</w:t>
+        </w:r>
+        <w:r>
+          <w:rPr>
+            <w:rStyle w:val="Hyperlink"/>
+            <w:noProof/>
+          </w:rPr>
+          <w:t>7</w:t>
+        </w:r>
+        <w:r>
+          <w:rPr>
+            <w:rStyle w:val="Hyperlink"/>
+            <w:noProof/>
+          </w:rPr>
+          <w:t>.</w:t>
+        </w:r>
+        <w:r>
+          <w:rPr>
+            <w:rStyle w:val="Hyperlink"/>
+            <w:noProof/>
+          </w:rPr>
+          <w:t>0</w:t>
+        </w:r>
+        <w:r>
+          <w:rPr>
+            <w:rStyle w:val="Hyperlink"/>
+            <w:noProof/>
+          </w:rPr>
+          <w:t>2</w:t>
+        </w:r>
+        <w:r>
+          <w:rPr>
+            <w:rFonts w:asciiTheme="minorHAnsi" w:eastAsiaTheme="minorEastAsia" w:hAnsiTheme="minorHAnsi" w:cstheme="minorBidi"/>
+            <w:noProof/>
+            <w:kern w:val="2"/>
+            <w:sz w:val="22"/>
+            <w:lang w:eastAsia="pt-BR"/>
+            <w14:ligatures w14:val="standardContextual"/>
+          </w:rPr>
+          <w:tab/>
+          <w:t xml:space="preserve">  </w:t>
+        </w:r>
+        <w:r>
+          <w:rPr>
+            <w:rStyle w:val="Hyperlink"/>
+            <w:noProof/>
+          </w:rPr>
+          <w:t>TESTE DO GATILHO E LOG_ERROS</w:t>
+        </w:r>
+        <w:r>
+          <w:rPr>
+            <w:noProof/>
+            <w:webHidden/>
+          </w:rPr>
+          <w:tab/>
+        </w:r>
+        <w:r>
+          <w:rPr>
+            <w:noProof/>
+            <w:webHidden/>
+          </w:rPr>
+          <w:fldChar w:fldCharType="begin"/>
+        </w:r>
+        <w:r>
+          <w:rPr>
+            <w:noProof/>
+            <w:webHidden/>
+          </w:rPr>
+          <w:instrText xml:space="preserve"> PAGEREF _Toc152431863 \h </w:instrText>
+        </w:r>
+        <w:r>
+          <w:rPr>
+            <w:noProof/>
+            <w:webHidden/>
+          </w:rPr>
+        </w:r>
+        <w:r>
+          <w:rPr>
+            <w:noProof/>
+            <w:webHidden/>
+          </w:rPr>
+          <w:fldChar w:fldCharType="separate"/>
+        </w:r>
+        <w:r>
+          <w:rPr>
+            <w:noProof/>
+            <w:webHidden/>
+          </w:rPr>
+          <w:t>36</w:t>
+        </w:r>
+        <w:r>
+          <w:rPr>
+            <w:noProof/>
+            <w:webHidden/>
+          </w:rPr>
+          <w:fldChar w:fldCharType="end"/>
+        </w:r>
+      </w:hyperlink>
+    </w:p>
+    <w:p>
+      <w:pPr>
+        <w:pStyle w:val="Sumrio3"/>
+      </w:pPr>
     </w:p>
     <w:p>
       <w:pPr>
@@ -3930,7 +5127,6 @@
     <w:p>
       <w:pPr>
         <w:pStyle w:val="PargrafodaLista"/>
-        <w:ind w:firstLine="0"/>
       </w:pPr>
     </w:p>
     <w:p>
@@ -4156,7 +5352,15 @@
         <w:t>A plataforma deve</w:t>
       </w:r>
       <w:r>
-        <w:t xml:space="preserve"> exportar os dados em formato csv e json para facilitar a integração com outras plataformas</w:t>
+        <w:t xml:space="preserve"> exportar os dados em formato </w:t>
+      </w:r>
+      <w:proofErr w:type="spellStart"/>
+      <w:r>
+        <w:t>csv</w:t>
+      </w:r>
+      <w:proofErr w:type="spellEnd"/>
+      <w:r>
+        <w:t xml:space="preserve"> e json para facilitar a integração com outras plataformas</w:t>
       </w:r>
       <w:r>
         <w:t>.</w:t>
@@ -4993,6 +6197,9 @@
         <w:ind w:firstLine="0"/>
       </w:pPr>
       <w:r>
+        <w:rPr>
+          <w:noProof/>
+        </w:rPr>
         <w:drawing>
           <wp:inline distT="0" distB="0" distL="0" distR="0" wp14:anchorId="1DE7D444" wp14:editId="23C51418">
             <wp:extent cx="5760085" cy="1964690"/>
@@ -5070,6 +6277,7 @@
         <w:rPr>
           <w:b/>
           <w:bCs/>
+          <w:noProof/>
         </w:rPr>
         <w:drawing>
           <wp:inline distT="0" distB="0" distL="0" distR="0" wp14:anchorId="5DC0DB5C" wp14:editId="7D7DCF0E">
@@ -5176,7 +6384,6 @@
           <w:b/>
           <w:bCs/>
         </w:rPr>
-        <w:lastRenderedPageBreak/>
         <w:t>DELETE</w:t>
       </w:r>
     </w:p>
@@ -5193,6 +6400,7 @@
         <w:rPr>
           <w:b/>
           <w:bCs/>
+          <w:noProof/>
         </w:rPr>
         <w:drawing>
           <wp:inline distT="0" distB="0" distL="0" distR="0" wp14:anchorId="0D303268" wp14:editId="0D0A6FBD">
@@ -5269,6 +6477,9 @@
         <w:ind w:firstLine="0"/>
       </w:pPr>
       <w:r>
+        <w:rPr>
+          <w:noProof/>
+        </w:rPr>
         <w:drawing>
           <wp:inline distT="0" distB="0" distL="0" distR="0" wp14:anchorId="5B5CD446" wp14:editId="134874F9">
             <wp:extent cx="4235668" cy="2876698"/>
@@ -5335,6 +6546,9 @@
         <w:ind w:firstLine="0"/>
       </w:pPr>
       <w:r>
+        <w:rPr>
+          <w:noProof/>
+        </w:rPr>
         <w:drawing>
           <wp:inline distT="0" distB="0" distL="0" distR="0" wp14:anchorId="56034779" wp14:editId="56D9D46F">
             <wp:extent cx="4845299" cy="2705239"/>
@@ -5400,6 +6614,9 @@
         <w:ind w:firstLine="0"/>
       </w:pPr>
       <w:r>
+        <w:rPr>
+          <w:noProof/>
+        </w:rPr>
         <w:drawing>
           <wp:inline distT="0" distB="0" distL="0" distR="0" wp14:anchorId="2FEB0B5C" wp14:editId="671FA27C">
             <wp:extent cx="3968954" cy="2667137"/>
@@ -5492,6 +6709,9 @@
         <w:ind w:firstLine="0"/>
       </w:pPr>
       <w:r>
+        <w:rPr>
+          <w:noProof/>
+        </w:rPr>
         <w:drawing>
           <wp:inline distT="0" distB="0" distL="0" distR="0" wp14:anchorId="23E4DF05" wp14:editId="1E4C7A44">
             <wp:extent cx="3911801" cy="3016405"/>
@@ -5936,6 +7156,9 @@
         <w:ind w:firstLine="0"/>
       </w:pPr>
       <w:r>
+        <w:rPr>
+          <w:noProof/>
+        </w:rPr>
         <w:drawing>
           <wp:inline distT="0" distB="0" distL="0" distR="0" wp14:anchorId="338D03E4" wp14:editId="43DB00D8">
             <wp:extent cx="4229317" cy="2705239"/>
@@ -6381,6 +7604,9 @@
         <w:ind w:firstLine="0"/>
       </w:pPr>
       <w:r>
+        <w:rPr>
+          <w:noProof/>
+        </w:rPr>
         <w:drawing>
           <wp:inline distT="0" distB="0" distL="0" distR="0" wp14:anchorId="60859C7B" wp14:editId="71FEECE8">
             <wp:extent cx="5760085" cy="2247265"/>
@@ -6861,6 +8087,9 @@
         <w:ind w:firstLine="0"/>
       </w:pPr>
       <w:r>
+        <w:rPr>
+          <w:noProof/>
+        </w:rPr>
         <w:drawing>
           <wp:inline distT="0" distB="0" distL="0" distR="0" wp14:anchorId="154F53B8" wp14:editId="1F4B6A1A">
             <wp:extent cx="4140413" cy="2654436"/>
@@ -7084,6 +8313,9 @@
         <w:ind w:firstLine="0"/>
       </w:pPr>
       <w:r>
+        <w:rPr>
+          <w:noProof/>
+        </w:rPr>
         <w:drawing>
           <wp:inline distT="0" distB="0" distL="0" distR="0" wp14:anchorId="2E481D38" wp14:editId="1F95AF5C">
             <wp:extent cx="5169166" cy="3683189"/>
@@ -7301,6 +8533,9 @@
         <w:ind w:firstLine="0"/>
       </w:pPr>
       <w:r>
+        <w:rPr>
+          <w:noProof/>
+        </w:rPr>
         <w:drawing>
           <wp:inline distT="0" distB="0" distL="0" distR="0" wp14:anchorId="550AC934" wp14:editId="19D5C442">
             <wp:extent cx="4845299" cy="2959252"/>
@@ -7525,6 +8760,9 @@
         <w:ind w:firstLine="0"/>
       </w:pPr>
       <w:r>
+        <w:rPr>
+          <w:noProof/>
+        </w:rPr>
         <w:drawing>
           <wp:inline distT="0" distB="0" distL="0" distR="0" wp14:anchorId="3D7577DB" wp14:editId="0E215639">
             <wp:extent cx="5760085" cy="2499995"/>
@@ -7972,8 +9210,644 @@
         </w:drawing>
       </w:r>
     </w:p>
+    <w:p>
+      <w:pPr>
+        <w:pStyle w:val="Corpodetexto"/>
+      </w:pPr>
+    </w:p>
+    <w:p>
+      <w:pPr>
+        <w:pStyle w:val="Ttulo2"/>
+      </w:pPr>
+      <w:r>
+        <w:lastRenderedPageBreak/>
+        <w:t>PROCEDURE</w:t>
+      </w:r>
+      <w:r>
+        <w:t>S DE GESTÃO</w:t>
+      </w:r>
+    </w:p>
+    <w:p>
+      <w:pPr>
+        <w:pStyle w:val="PargrafodaLista"/>
+      </w:pPr>
+      <w:r>
+        <w:t>04.05.01 Listar Cotações Pendentes</w:t>
+      </w:r>
+    </w:p>
+    <w:p>
+      <w:pPr>
+        <w:pStyle w:val="PargrafodaLista"/>
+        <w:rPr>
+          <w:u w:val="single"/>
+        </w:rPr>
+      </w:pPr>
+      <w:r>
+        <w:rPr>
+          <w:noProof/>
+        </w:rPr>
+        <w:drawing>
+          <wp:inline distT="0" distB="0" distL="0" distR="0" wp14:anchorId="4771DBB1" wp14:editId="0B456D87">
+            <wp:extent cx="5760085" cy="2364740"/>
+            <wp:effectExtent l="0" t="0" r="0" b="0"/>
+            <wp:docPr id="2117593083" name="Imagem 1" descr="Texto&#10;&#10;Descrição gerada automaticamente"/>
+            <wp:cNvGraphicFramePr>
+              <a:graphicFrameLocks xmlns:a="http://schemas.openxmlformats.org/drawingml/2006/main" noChangeAspect="1"/>
+            </wp:cNvGraphicFramePr>
+            <a:graphic xmlns:a="http://schemas.openxmlformats.org/drawingml/2006/main">
+              <a:graphicData uri="http://schemas.openxmlformats.org/drawingml/2006/picture">
+                <pic:pic xmlns:pic="http://schemas.openxmlformats.org/drawingml/2006/picture">
+                  <pic:nvPicPr>
+                    <pic:cNvPr id="2117593083" name="Imagem 1" descr="Texto&#10;&#10;Descrição gerada automaticamente"/>
+                    <pic:cNvPicPr/>
+                  </pic:nvPicPr>
+                  <pic:blipFill>
+                    <a:blip r:embed="rId62"/>
+                    <a:stretch>
+                      <a:fillRect/>
+                    </a:stretch>
+                  </pic:blipFill>
+                  <pic:spPr>
+                    <a:xfrm>
+                      <a:off x="0" y="0"/>
+                      <a:ext cx="5760085" cy="2364740"/>
+                    </a:xfrm>
+                    <a:prstGeom prst="rect">
+                      <a:avLst/>
+                    </a:prstGeom>
+                  </pic:spPr>
+                </pic:pic>
+              </a:graphicData>
+            </a:graphic>
+          </wp:inline>
+        </w:drawing>
+      </w:r>
+    </w:p>
+    <w:p>
+      <w:pPr>
+        <w:pStyle w:val="PargrafodaLista"/>
+        <w:rPr>
+          <w:u w:val="single"/>
+        </w:rPr>
+      </w:pPr>
+      <w:r>
+        <w:rPr>
+          <w:noProof/>
+        </w:rPr>
+        <w:drawing>
+          <wp:inline distT="0" distB="0" distL="0" distR="0" wp14:anchorId="3AA50335" wp14:editId="07E7FE30">
+            <wp:extent cx="5760085" cy="1414780"/>
+            <wp:effectExtent l="0" t="0" r="0" b="0"/>
+            <wp:docPr id="1662289370" name="Imagem 1" descr="Aplicativo&#10;&#10;Descrição gerada automaticamente com confiança baixa"/>
+            <wp:cNvGraphicFramePr>
+              <a:graphicFrameLocks xmlns:a="http://schemas.openxmlformats.org/drawingml/2006/main" noChangeAspect="1"/>
+            </wp:cNvGraphicFramePr>
+            <a:graphic xmlns:a="http://schemas.openxmlformats.org/drawingml/2006/main">
+              <a:graphicData uri="http://schemas.openxmlformats.org/drawingml/2006/picture">
+                <pic:pic xmlns:pic="http://schemas.openxmlformats.org/drawingml/2006/picture">
+                  <pic:nvPicPr>
+                    <pic:cNvPr id="1662289370" name="Imagem 1" descr="Aplicativo&#10;&#10;Descrição gerada automaticamente com confiança baixa"/>
+                    <pic:cNvPicPr/>
+                  </pic:nvPicPr>
+                  <pic:blipFill>
+                    <a:blip r:embed="rId63"/>
+                    <a:stretch>
+                      <a:fillRect/>
+                    </a:stretch>
+                  </pic:blipFill>
+                  <pic:spPr>
+                    <a:xfrm>
+                      <a:off x="0" y="0"/>
+                      <a:ext cx="5760085" cy="1414780"/>
+                    </a:xfrm>
+                    <a:prstGeom prst="rect">
+                      <a:avLst/>
+                    </a:prstGeom>
+                  </pic:spPr>
+                </pic:pic>
+              </a:graphicData>
+            </a:graphic>
+          </wp:inline>
+        </w:drawing>
+      </w:r>
+    </w:p>
+    <w:p>
+      <w:pPr>
+        <w:pStyle w:val="PargrafodaLista"/>
+      </w:pPr>
+      <w:r>
+        <w:t xml:space="preserve">04.05.02 Concluir Cotação </w:t>
+      </w:r>
+    </w:p>
+    <w:p>
+      <w:pPr>
+        <w:pStyle w:val="PargrafodaLista"/>
+      </w:pPr>
+      <w:r>
+        <w:rPr>
+          <w:noProof/>
+        </w:rPr>
+        <w:drawing>
+          <wp:inline distT="0" distB="0" distL="0" distR="0" wp14:anchorId="0D4EFC49" wp14:editId="15FAF741">
+            <wp:extent cx="5760085" cy="3300730"/>
+            <wp:effectExtent l="0" t="0" r="0" b="0"/>
+            <wp:docPr id="660848662" name="Imagem 1" descr="Texto&#10;&#10;Descrição gerada automaticamente"/>
+            <wp:cNvGraphicFramePr>
+              <a:graphicFrameLocks xmlns:a="http://schemas.openxmlformats.org/drawingml/2006/main" noChangeAspect="1"/>
+            </wp:cNvGraphicFramePr>
+            <a:graphic xmlns:a="http://schemas.openxmlformats.org/drawingml/2006/main">
+              <a:graphicData uri="http://schemas.openxmlformats.org/drawingml/2006/picture">
+                <pic:pic xmlns:pic="http://schemas.openxmlformats.org/drawingml/2006/picture">
+                  <pic:nvPicPr>
+                    <pic:cNvPr id="660848662" name="Imagem 1" descr="Texto&#10;&#10;Descrição gerada automaticamente"/>
+                    <pic:cNvPicPr/>
+                  </pic:nvPicPr>
+                  <pic:blipFill>
+                    <a:blip r:embed="rId64"/>
+                    <a:stretch>
+                      <a:fillRect/>
+                    </a:stretch>
+                  </pic:blipFill>
+                  <pic:spPr>
+                    <a:xfrm>
+                      <a:off x="0" y="0"/>
+                      <a:ext cx="5760085" cy="3300730"/>
+                    </a:xfrm>
+                    <a:prstGeom prst="rect">
+                      <a:avLst/>
+                    </a:prstGeom>
+                  </pic:spPr>
+                </pic:pic>
+              </a:graphicData>
+            </a:graphic>
+          </wp:inline>
+        </w:drawing>
+      </w:r>
+    </w:p>
+    <w:p>
+      <w:pPr>
+        <w:pStyle w:val="PargrafodaLista"/>
+      </w:pPr>
+      <w:r>
+        <w:rPr>
+          <w:noProof/>
+        </w:rPr>
+        <w:lastRenderedPageBreak/>
+        <w:drawing>
+          <wp:inline distT="0" distB="0" distL="0" distR="0" wp14:anchorId="1450AFD6" wp14:editId="31AA5C44">
+            <wp:extent cx="5760085" cy="1729740"/>
+            <wp:effectExtent l="0" t="0" r="0" b="3810"/>
+            <wp:docPr id="1377315955" name="Imagem 1" descr="Interface gráfica do usuário, Texto, Aplicativo, Email&#10;&#10;Descrição gerada automaticamente"/>
+            <wp:cNvGraphicFramePr>
+              <a:graphicFrameLocks xmlns:a="http://schemas.openxmlformats.org/drawingml/2006/main" noChangeAspect="1"/>
+            </wp:cNvGraphicFramePr>
+            <a:graphic xmlns:a="http://schemas.openxmlformats.org/drawingml/2006/main">
+              <a:graphicData uri="http://schemas.openxmlformats.org/drawingml/2006/picture">
+                <pic:pic xmlns:pic="http://schemas.openxmlformats.org/drawingml/2006/picture">
+                  <pic:nvPicPr>
+                    <pic:cNvPr id="1377315955" name="Imagem 1" descr="Interface gráfica do usuário, Texto, Aplicativo, Email&#10;&#10;Descrição gerada automaticamente"/>
+                    <pic:cNvPicPr/>
+                  </pic:nvPicPr>
+                  <pic:blipFill>
+                    <a:blip r:embed="rId65"/>
+                    <a:stretch>
+                      <a:fillRect/>
+                    </a:stretch>
+                  </pic:blipFill>
+                  <pic:spPr>
+                    <a:xfrm>
+                      <a:off x="0" y="0"/>
+                      <a:ext cx="5760085" cy="1729740"/>
+                    </a:xfrm>
+                    <a:prstGeom prst="rect">
+                      <a:avLst/>
+                    </a:prstGeom>
+                  </pic:spPr>
+                </pic:pic>
+              </a:graphicData>
+            </a:graphic>
+          </wp:inline>
+        </w:drawing>
+      </w:r>
+    </w:p>
+    <w:p>
+      <w:pPr>
+        <w:pStyle w:val="Ttulo2"/>
+      </w:pPr>
+      <w:r>
+        <w:t>Funções</w:t>
+      </w:r>
+    </w:p>
+    <w:p>
+      <w:pPr>
+        <w:pStyle w:val="PargrafodaLista"/>
+      </w:pPr>
+      <w:r>
+        <w:t>04.06.01 Valor total de cotação</w:t>
+      </w:r>
+    </w:p>
+    <w:p>
+      <w:pPr>
+        <w:pStyle w:val="PargrafodaLista"/>
+      </w:pPr>
+      <w:r>
+        <w:rPr>
+          <w:noProof/>
+        </w:rPr>
+        <w:drawing>
+          <wp:inline distT="0" distB="0" distL="0" distR="0" wp14:anchorId="11E07CD7" wp14:editId="29801A00">
+            <wp:extent cx="5760085" cy="2494280"/>
+            <wp:effectExtent l="0" t="0" r="0" b="1270"/>
+            <wp:docPr id="81240706" name="Imagem 1" descr="Interface gráfica do usuário, Texto, Aplicativo&#10;&#10;Descrição gerada automaticamente"/>
+            <wp:cNvGraphicFramePr>
+              <a:graphicFrameLocks xmlns:a="http://schemas.openxmlformats.org/drawingml/2006/main" noChangeAspect="1"/>
+            </wp:cNvGraphicFramePr>
+            <a:graphic xmlns:a="http://schemas.openxmlformats.org/drawingml/2006/main">
+              <a:graphicData uri="http://schemas.openxmlformats.org/drawingml/2006/picture">
+                <pic:pic xmlns:pic="http://schemas.openxmlformats.org/drawingml/2006/picture">
+                  <pic:nvPicPr>
+                    <pic:cNvPr id="81240706" name="Imagem 1" descr="Interface gráfica do usuário, Texto, Aplicativo&#10;&#10;Descrição gerada automaticamente"/>
+                    <pic:cNvPicPr/>
+                  </pic:nvPicPr>
+                  <pic:blipFill>
+                    <a:blip r:embed="rId66"/>
+                    <a:stretch>
+                      <a:fillRect/>
+                    </a:stretch>
+                  </pic:blipFill>
+                  <pic:spPr>
+                    <a:xfrm>
+                      <a:off x="0" y="0"/>
+                      <a:ext cx="5760085" cy="2494280"/>
+                    </a:xfrm>
+                    <a:prstGeom prst="rect">
+                      <a:avLst/>
+                    </a:prstGeom>
+                  </pic:spPr>
+                </pic:pic>
+              </a:graphicData>
+            </a:graphic>
+          </wp:inline>
+        </w:drawing>
+      </w:r>
+    </w:p>
+    <w:p>
+      <w:pPr>
+        <w:pStyle w:val="Corpodetexto"/>
+      </w:pPr>
+      <w:r>
+        <w:rPr>
+          <w:noProof/>
+        </w:rPr>
+        <w:drawing>
+          <wp:inline distT="0" distB="0" distL="0" distR="0" wp14:anchorId="45BCB1CC" wp14:editId="72FDC682">
+            <wp:extent cx="5753100" cy="1628775"/>
+            <wp:effectExtent l="0" t="0" r="0" b="9525"/>
+            <wp:docPr id="643921637" name="Imagem 1" descr="Interface gráfica do usuário, Texto, Aplicativo, Email&#10;&#10;Descrição gerada automaticamente"/>
+            <wp:cNvGraphicFramePr>
+              <a:graphicFrameLocks xmlns:a="http://schemas.openxmlformats.org/drawingml/2006/main" noChangeAspect="1"/>
+            </wp:cNvGraphicFramePr>
+            <a:graphic xmlns:a="http://schemas.openxmlformats.org/drawingml/2006/main">
+              <a:graphicData uri="http://schemas.openxmlformats.org/drawingml/2006/picture">
+                <pic:pic xmlns:pic="http://schemas.openxmlformats.org/drawingml/2006/picture">
+                  <pic:nvPicPr>
+                    <pic:cNvPr id="643921637" name="Imagem 1" descr="Interface gráfica do usuário, Texto, Aplicativo, Email&#10;&#10;Descrição gerada automaticamente"/>
+                    <pic:cNvPicPr/>
+                  </pic:nvPicPr>
+                  <pic:blipFill>
+                    <a:blip r:embed="rId67"/>
+                    <a:stretch>
+                      <a:fillRect/>
+                    </a:stretch>
+                  </pic:blipFill>
+                  <pic:spPr>
+                    <a:xfrm>
+                      <a:off x="0" y="0"/>
+                      <a:ext cx="5753100" cy="1628775"/>
+                    </a:xfrm>
+                    <a:prstGeom prst="rect">
+                      <a:avLst/>
+                    </a:prstGeom>
+                  </pic:spPr>
+                </pic:pic>
+              </a:graphicData>
+            </a:graphic>
+          </wp:inline>
+        </w:drawing>
+      </w:r>
+    </w:p>
+    <w:p>
+      <w:pPr>
+        <w:pStyle w:val="Corpodetexto"/>
+      </w:pPr>
+      <w:r>
+        <w:t xml:space="preserve">04.06.02 Verificar existência e-mail </w:t>
+      </w:r>
+    </w:p>
+    <w:p>
+      <w:pPr>
+        <w:pStyle w:val="Corpodetexto"/>
+      </w:pPr>
+      <w:r>
+        <w:rPr>
+          <w:noProof/>
+        </w:rPr>
+        <w:lastRenderedPageBreak/>
+        <w:drawing>
+          <wp:inline distT="0" distB="0" distL="0" distR="0" wp14:anchorId="58D6ABCA" wp14:editId="27D9C879">
+            <wp:extent cx="5760085" cy="3170555"/>
+            <wp:effectExtent l="0" t="0" r="0" b="0"/>
+            <wp:docPr id="2122187503" name="Imagem 1" descr="Interface gráfica do usuário, Texto&#10;&#10;Descrição gerada automaticamente"/>
+            <wp:cNvGraphicFramePr>
+              <a:graphicFrameLocks xmlns:a="http://schemas.openxmlformats.org/drawingml/2006/main" noChangeAspect="1"/>
+            </wp:cNvGraphicFramePr>
+            <a:graphic xmlns:a="http://schemas.openxmlformats.org/drawingml/2006/main">
+              <a:graphicData uri="http://schemas.openxmlformats.org/drawingml/2006/picture">
+                <pic:pic xmlns:pic="http://schemas.openxmlformats.org/drawingml/2006/picture">
+                  <pic:nvPicPr>
+                    <pic:cNvPr id="2122187503" name="Imagem 1" descr="Interface gráfica do usuário, Texto&#10;&#10;Descrição gerada automaticamente"/>
+                    <pic:cNvPicPr/>
+                  </pic:nvPicPr>
+                  <pic:blipFill>
+                    <a:blip r:embed="rId68"/>
+                    <a:stretch>
+                      <a:fillRect/>
+                    </a:stretch>
+                  </pic:blipFill>
+                  <pic:spPr>
+                    <a:xfrm>
+                      <a:off x="0" y="0"/>
+                      <a:ext cx="5760085" cy="3170555"/>
+                    </a:xfrm>
+                    <a:prstGeom prst="rect">
+                      <a:avLst/>
+                    </a:prstGeom>
+                  </pic:spPr>
+                </pic:pic>
+              </a:graphicData>
+            </a:graphic>
+          </wp:inline>
+        </w:drawing>
+      </w:r>
+    </w:p>
+    <w:p>
+      <w:pPr>
+        <w:pStyle w:val="Corpodetexto"/>
+      </w:pPr>
+      <w:r>
+        <w:rPr>
+          <w:noProof/>
+        </w:rPr>
+        <w:drawing>
+          <wp:inline distT="0" distB="0" distL="0" distR="0" wp14:anchorId="4AB233B5" wp14:editId="0498C3AD">
+            <wp:extent cx="5760085" cy="2264410"/>
+            <wp:effectExtent l="0" t="0" r="0" b="2540"/>
+            <wp:docPr id="805969186" name="Imagem 1" descr="Interface gráfica do usuário, Texto, Aplicativo, Email&#10;&#10;Descrição gerada automaticamente"/>
+            <wp:cNvGraphicFramePr>
+              <a:graphicFrameLocks xmlns:a="http://schemas.openxmlformats.org/drawingml/2006/main" noChangeAspect="1"/>
+            </wp:cNvGraphicFramePr>
+            <a:graphic xmlns:a="http://schemas.openxmlformats.org/drawingml/2006/main">
+              <a:graphicData uri="http://schemas.openxmlformats.org/drawingml/2006/picture">
+                <pic:pic xmlns:pic="http://schemas.openxmlformats.org/drawingml/2006/picture">
+                  <pic:nvPicPr>
+                    <pic:cNvPr id="805969186" name="Imagem 1" descr="Interface gráfica do usuário, Texto, Aplicativo, Email&#10;&#10;Descrição gerada automaticamente"/>
+                    <pic:cNvPicPr/>
+                  </pic:nvPicPr>
+                  <pic:blipFill>
+                    <a:blip r:embed="rId69"/>
+                    <a:stretch>
+                      <a:fillRect/>
+                    </a:stretch>
+                  </pic:blipFill>
+                  <pic:spPr>
+                    <a:xfrm>
+                      <a:off x="0" y="0"/>
+                      <a:ext cx="5760085" cy="2264410"/>
+                    </a:xfrm>
+                    <a:prstGeom prst="rect">
+                      <a:avLst/>
+                    </a:prstGeom>
+                  </pic:spPr>
+                </pic:pic>
+              </a:graphicData>
+            </a:graphic>
+          </wp:inline>
+        </w:drawing>
+      </w:r>
+    </w:p>
+    <w:p>
+      <w:pPr>
+        <w:pStyle w:val="Ttulo2"/>
+      </w:pPr>
+      <w:r>
+        <w:lastRenderedPageBreak/>
+        <w:t>Estruturas para o gatilho</w:t>
+      </w:r>
+    </w:p>
+    <w:p>
+      <w:pPr>
+        <w:pStyle w:val="PargrafodaLista"/>
+      </w:pPr>
+      <w:r>
+        <w:rPr>
+          <w:noProof/>
+        </w:rPr>
+        <w:drawing>
+          <wp:inline distT="0" distB="0" distL="0" distR="0" wp14:anchorId="62EDA688" wp14:editId="328B92FE">
+            <wp:extent cx="5760085" cy="3298825"/>
+            <wp:effectExtent l="0" t="0" r="0" b="0"/>
+            <wp:docPr id="970653087" name="Imagem 1" descr="Interface gráfica do usuário, Texto, Aplicativo&#10;&#10;Descrição gerada automaticamente"/>
+            <wp:cNvGraphicFramePr>
+              <a:graphicFrameLocks xmlns:a="http://schemas.openxmlformats.org/drawingml/2006/main" noChangeAspect="1"/>
+            </wp:cNvGraphicFramePr>
+            <a:graphic xmlns:a="http://schemas.openxmlformats.org/drawingml/2006/main">
+              <a:graphicData uri="http://schemas.openxmlformats.org/drawingml/2006/picture">
+                <pic:pic xmlns:pic="http://schemas.openxmlformats.org/drawingml/2006/picture">
+                  <pic:nvPicPr>
+                    <pic:cNvPr id="970653087" name="Imagem 1" descr="Interface gráfica do usuário, Texto, Aplicativo&#10;&#10;Descrição gerada automaticamente"/>
+                    <pic:cNvPicPr/>
+                  </pic:nvPicPr>
+                  <pic:blipFill>
+                    <a:blip r:embed="rId70"/>
+                    <a:stretch>
+                      <a:fillRect/>
+                    </a:stretch>
+                  </pic:blipFill>
+                  <pic:spPr>
+                    <a:xfrm>
+                      <a:off x="0" y="0"/>
+                      <a:ext cx="5760085" cy="3298825"/>
+                    </a:xfrm>
+                    <a:prstGeom prst="rect">
+                      <a:avLst/>
+                    </a:prstGeom>
+                  </pic:spPr>
+                </pic:pic>
+              </a:graphicData>
+            </a:graphic>
+          </wp:inline>
+        </w:drawing>
+      </w:r>
+    </w:p>
+    <w:p>
+      <w:pPr>
+        <w:pStyle w:val="PargrafodaLista"/>
+      </w:pPr>
+      <w:r>
+        <w:t>04.07.01 Monitoramento de atualizações</w:t>
+      </w:r>
+    </w:p>
+    <w:p>
+      <w:pPr>
+        <w:pStyle w:val="PargrafodaLista"/>
+      </w:pPr>
+      <w:r>
+        <w:rPr>
+          <w:noProof/>
+        </w:rPr>
+        <w:drawing>
+          <wp:inline distT="0" distB="0" distL="0" distR="0" wp14:anchorId="5BAC995A" wp14:editId="789D5766">
+            <wp:extent cx="5760085" cy="3524250"/>
+            <wp:effectExtent l="0" t="0" r="0" b="0"/>
+            <wp:docPr id="1739533825" name="Imagem 1" descr="Texto&#10;&#10;Descrição gerada automaticamente"/>
+            <wp:cNvGraphicFramePr>
+              <a:graphicFrameLocks xmlns:a="http://schemas.openxmlformats.org/drawingml/2006/main" noChangeAspect="1"/>
+            </wp:cNvGraphicFramePr>
+            <a:graphic xmlns:a="http://schemas.openxmlformats.org/drawingml/2006/main">
+              <a:graphicData uri="http://schemas.openxmlformats.org/drawingml/2006/picture">
+                <pic:pic xmlns:pic="http://schemas.openxmlformats.org/drawingml/2006/picture">
+                  <pic:nvPicPr>
+                    <pic:cNvPr id="1739533825" name="Imagem 1" descr="Texto&#10;&#10;Descrição gerada automaticamente"/>
+                    <pic:cNvPicPr/>
+                  </pic:nvPicPr>
+                  <pic:blipFill>
+                    <a:blip r:embed="rId71"/>
+                    <a:stretch>
+                      <a:fillRect/>
+                    </a:stretch>
+                  </pic:blipFill>
+                  <pic:spPr>
+                    <a:xfrm>
+                      <a:off x="0" y="0"/>
+                      <a:ext cx="5760085" cy="3524250"/>
+                    </a:xfrm>
+                    <a:prstGeom prst="rect">
+                      <a:avLst/>
+                    </a:prstGeom>
+                  </pic:spPr>
+                </pic:pic>
+              </a:graphicData>
+            </a:graphic>
+          </wp:inline>
+        </w:drawing>
+      </w:r>
+    </w:p>
+    <w:p>
+      <w:pPr>
+        <w:pStyle w:val="PargrafodaLista"/>
+      </w:pPr>
+      <w:r>
+        <w:t xml:space="preserve">04.07.02 Testando o gatilho e o </w:t>
+      </w:r>
+      <w:proofErr w:type="spellStart"/>
+      <w:r>
+        <w:t>log_erros</w:t>
+      </w:r>
+      <w:proofErr w:type="spellEnd"/>
+    </w:p>
+    <w:p>
+      <w:pPr>
+        <w:pStyle w:val="PargrafodaLista"/>
+      </w:pPr>
+      <w:r>
+        <w:rPr>
+          <w:noProof/>
+        </w:rPr>
+        <w:lastRenderedPageBreak/>
+        <w:drawing>
+          <wp:inline distT="0" distB="0" distL="0" distR="0" wp14:anchorId="2F6BA875" wp14:editId="14B5D17B">
+            <wp:extent cx="5760085" cy="1730375"/>
+            <wp:effectExtent l="0" t="0" r="0" b="3175"/>
+            <wp:docPr id="178819776" name="Imagem 1" descr="Interface gráfica do usuário, Texto, Aplicativo, Email&#10;&#10;Descrição gerada automaticamente"/>
+            <wp:cNvGraphicFramePr>
+              <a:graphicFrameLocks xmlns:a="http://schemas.openxmlformats.org/drawingml/2006/main" noChangeAspect="1"/>
+            </wp:cNvGraphicFramePr>
+            <a:graphic xmlns:a="http://schemas.openxmlformats.org/drawingml/2006/main">
+              <a:graphicData uri="http://schemas.openxmlformats.org/drawingml/2006/picture">
+                <pic:pic xmlns:pic="http://schemas.openxmlformats.org/drawingml/2006/picture">
+                  <pic:nvPicPr>
+                    <pic:cNvPr id="178819776" name="Imagem 1" descr="Interface gráfica do usuário, Texto, Aplicativo, Email&#10;&#10;Descrição gerada automaticamente"/>
+                    <pic:cNvPicPr/>
+                  </pic:nvPicPr>
+                  <pic:blipFill>
+                    <a:blip r:embed="rId72"/>
+                    <a:stretch>
+                      <a:fillRect/>
+                    </a:stretch>
+                  </pic:blipFill>
+                  <pic:spPr>
+                    <a:xfrm>
+                      <a:off x="0" y="0"/>
+                      <a:ext cx="5760085" cy="1730375"/>
+                    </a:xfrm>
+                    <a:prstGeom prst="rect">
+                      <a:avLst/>
+                    </a:prstGeom>
+                  </pic:spPr>
+                </pic:pic>
+              </a:graphicData>
+            </a:graphic>
+          </wp:inline>
+        </w:drawing>
+      </w:r>
+    </w:p>
+    <w:p>
+      <w:pPr>
+        <w:pStyle w:val="PargrafodaLista"/>
+      </w:pPr>
+      <w:r>
+        <w:rPr>
+          <w:noProof/>
+        </w:rPr>
+        <w:drawing>
+          <wp:inline distT="0" distB="0" distL="0" distR="0" wp14:anchorId="604E9335" wp14:editId="719ED947">
+            <wp:extent cx="5760085" cy="1466850"/>
+            <wp:effectExtent l="0" t="0" r="0" b="0"/>
+            <wp:docPr id="170258321" name="Imagem 1" descr="Interface gráfica do usuário, Texto, Aplicativo&#10;&#10;Descrição gerada automaticamente"/>
+            <wp:cNvGraphicFramePr>
+              <a:graphicFrameLocks xmlns:a="http://schemas.openxmlformats.org/drawingml/2006/main" noChangeAspect="1"/>
+            </wp:cNvGraphicFramePr>
+            <a:graphic xmlns:a="http://schemas.openxmlformats.org/drawingml/2006/main">
+              <a:graphicData uri="http://schemas.openxmlformats.org/drawingml/2006/picture">
+                <pic:pic xmlns:pic="http://schemas.openxmlformats.org/drawingml/2006/picture">
+                  <pic:nvPicPr>
+                    <pic:cNvPr id="170258321" name="Imagem 1" descr="Interface gráfica do usuário, Texto, Aplicativo&#10;&#10;Descrição gerada automaticamente"/>
+                    <pic:cNvPicPr/>
+                  </pic:nvPicPr>
+                  <pic:blipFill>
+                    <a:blip r:embed="rId73"/>
+                    <a:stretch>
+                      <a:fillRect/>
+                    </a:stretch>
+                  </pic:blipFill>
+                  <pic:spPr>
+                    <a:xfrm>
+                      <a:off x="0" y="0"/>
+                      <a:ext cx="5760085" cy="1466850"/>
+                    </a:xfrm>
+                    <a:prstGeom prst="rect">
+                      <a:avLst/>
+                    </a:prstGeom>
+                  </pic:spPr>
+                </pic:pic>
+              </a:graphicData>
+            </a:graphic>
+          </wp:inline>
+        </w:drawing>
+      </w:r>
+    </w:p>
     <w:sectPr>
-      <w:headerReference w:type="first" r:id="rId62"/>
+      <w:headerReference w:type="first" r:id="rId74"/>
       <w:pgSz w:w="11906" w:h="16838" w:code="9"/>
       <w:pgMar w:top="1707" w:right="1701" w:bottom="1117" w:left="1134" w:header="709" w:footer="709" w:gutter="0"/>
       <w:cols w:space="708"/>
@@ -11546,10 +13420,10 @@
     <w:autoRedefine/>
     <w:uiPriority w:val="34"/>
     <w:qFormat/>
-    <w:rsid w:val="000906E4"/>
+    <w:rsid w:val="004B4F6D"/>
     <w:rPr>
-      <w:sz w:val="22"/>
-      <w:szCs w:val="20"/>
+      <w:sz w:val="28"/>
+      <w:szCs w:val="28"/>
     </w:rPr>
   </w:style>
   <w:style w:type="paragraph" w:styleId="Cabealho">
@@ -12256,6 +14130,11 @@
       <w:lang w:eastAsia="pt-BR"/>
     </w:rPr>
   </w:style>
+  <w:style w:type="character" w:customStyle="1" w:styleId="hljs-variable">
+    <w:name w:val="hljs-variable"/>
+    <w:basedOn w:val="Fontepargpadro"/>
+    <w:rsid w:val="004B4F6D"/>
+  </w:style>
 </w:styles>
 </file>
 
@@ -12521,19 +14400,10 @@
 </file>
 
 <file path=customXml/item1.xml><?xml version="1.0" encoding="utf-8"?>
-<?mso-contentType ?>
-<FormTemplates xmlns="http://schemas.microsoft.com/sharepoint/v3/contenttype/forms">
-  <Display>DocumentLibraryForm</Display>
-  <Edit>DocumentLibraryForm</Edit>
-  <New>DocumentLibraryForm</New>
-</FormTemplates>
+<b:Sources xmlns:b="http://schemas.openxmlformats.org/officeDocument/2006/bibliography" xmlns="http://schemas.openxmlformats.org/officeDocument/2006/bibliography" SelectedStyle="\APASixthEditionOfficeOnline.xsl" StyleName="APA" Version="6"/>
 </file>
 
 <file path=customXml/item2.xml><?xml version="1.0" encoding="utf-8"?>
-<b:Sources xmlns:b="http://schemas.openxmlformats.org/officeDocument/2006/bibliography" xmlns="http://schemas.openxmlformats.org/officeDocument/2006/bibliography" SelectedStyle="\APASixthEditionOfficeOnline.xsl" StyleName="APA" Version="6"/>
-</file>
-
-<file path=customXml/item3.xml><?xml version="1.0" encoding="utf-8"?>
 <ct:contentTypeSchema xmlns:ct="http://schemas.microsoft.com/office/2006/metadata/contentType" xmlns:ma="http://schemas.microsoft.com/office/2006/metadata/properties/metaAttributes" ct:_="" ma:_="" ma:contentTypeName="Documento" ma:contentTypeID="0x010100A9648E827498144E99E283DDB8A87613" ma:contentTypeVersion="11" ma:contentTypeDescription="Crie um novo documento." ma:contentTypeScope="" ma:versionID="67dc74505c62121da8593fb186c35e0e">
   <xsd:schema xmlns:xsd="http://www.w3.org/2001/XMLSchema" xmlns:xs="http://www.w3.org/2001/XMLSchema" xmlns:p="http://schemas.microsoft.com/office/2006/metadata/properties" xmlns:ns2="a10d6d09-ccff-44d6-9d40-69adbea4e446" xmlns:ns3="60bd9088-2ed9-416e-b61b-5c17ea7e3085" targetNamespace="http://schemas.microsoft.com/office/2006/metadata/properties" ma:root="true" ma:fieldsID="ba19ba554f9ca075fda918ad7b150ba6" ns2:_="" ns3:_="">
     <xsd:import namespace="a10d6d09-ccff-44d6-9d40-69adbea4e446"/>
@@ -12728,6 +14598,15 @@
 </ct:contentTypeSchema>
 </file>
 
+<file path=customXml/item3.xml><?xml version="1.0" encoding="utf-8"?>
+<?mso-contentType ?>
+<FormTemplates xmlns="http://schemas.microsoft.com/sharepoint/v3/contenttype/forms">
+  <Display>DocumentLibraryForm</Display>
+  <Edit>DocumentLibraryForm</Edit>
+  <New>DocumentLibraryForm</New>
+</FormTemplates>
+</file>
+
 <file path=customXml/item4.xml><?xml version="1.0" encoding="utf-8"?>
 <p:properties xmlns:p="http://schemas.microsoft.com/office/2006/metadata/properties" xmlns:xsi="http://www.w3.org/2001/XMLSchema-instance" xmlns:pc="http://schemas.microsoft.com/office/infopath/2007/PartnerControls">
   <documentManagement>
@@ -12740,14 +14619,6 @@
 </file>
 
 <file path=customXml/itemProps1.xml><?xml version="1.0" encoding="utf-8"?>
-<ds:datastoreItem xmlns:ds="http://schemas.openxmlformats.org/officeDocument/2006/customXml" ds:itemID="{5455A141-04C2-46A5-8540-AD6A00426158}">
-  <ds:schemaRefs>
-    <ds:schemaRef ds:uri="http://schemas.microsoft.com/sharepoint/v3/contenttype/forms"/>
-  </ds:schemaRefs>
-</ds:datastoreItem>
-</file>
-
-<file path=customXml/itemProps2.xml><?xml version="1.0" encoding="utf-8"?>
 <ds:datastoreItem xmlns:ds="http://schemas.openxmlformats.org/officeDocument/2006/customXml" ds:itemID="{0F792B7C-FD57-439C-8447-25B21FAE6D49}">
   <ds:schemaRefs>
     <ds:schemaRef ds:uri="http://schemas.openxmlformats.org/officeDocument/2006/bibliography"/>
@@ -12755,7 +14626,7 @@
 </ds:datastoreItem>
 </file>
 
-<file path=customXml/itemProps3.xml><?xml version="1.0" encoding="utf-8"?>
+<file path=customXml/itemProps2.xml><?xml version="1.0" encoding="utf-8"?>
 <ds:datastoreItem xmlns:ds="http://schemas.openxmlformats.org/officeDocument/2006/customXml" ds:itemID="{A24C9263-E23C-48B7-8B57-2FB653D0110E}">
   <ds:schemaRefs>
     <ds:schemaRef ds:uri="http://schemas.microsoft.com/office/2006/metadata/contentType"/>
@@ -12774,6 +14645,14 @@
 </ds:datastoreItem>
 </file>
 
+<file path=customXml/itemProps3.xml><?xml version="1.0" encoding="utf-8"?>
+<ds:datastoreItem xmlns:ds="http://schemas.openxmlformats.org/officeDocument/2006/customXml" ds:itemID="{5455A141-04C2-46A5-8540-AD6A00426158}">
+  <ds:schemaRefs>
+    <ds:schemaRef ds:uri="http://schemas.microsoft.com/sharepoint/v3/contenttype/forms"/>
+  </ds:schemaRefs>
+</ds:datastoreItem>
+</file>
+
 <file path=customXml/itemProps4.xml><?xml version="1.0" encoding="utf-8"?>
 <ds:datastoreItem xmlns:ds="http://schemas.openxmlformats.org/officeDocument/2006/customXml" ds:itemID="{D29F964C-18B9-4A45-94DD-EC123EBD1EA3}">
   <ds:schemaRefs>

</xml_diff>